<commit_message>
Những thuật toán cổ điển
</commit_message>
<xml_diff>
--- a/NCKH_XayDungHeThongNhanDangDoiTuongSuDungKhauTrang.docx
+++ b/NCKH_XayDungHeThongNhanDangDoiTuongSuDungKhauTrang.docx
@@ -322,8 +322,8 @@
       </w:r>
     </w:p>
     <w:p>
-      <w:bookmarkStart w:id="1" w:name="_Toc517863274"/>
-      <w:bookmarkStart w:id="2" w:name="_Toc517588806"/>
+      <w:bookmarkStart w:id="1" w:name="_Toc517588806"/>
+      <w:bookmarkStart w:id="2" w:name="_Toc517863274"/>
     </w:p>
     <w:p>
       <w:pPr>
@@ -4267,8 +4267,8 @@
           <w:color w:val="auto"/>
         </w:rPr>
       </w:pPr>
-      <w:bookmarkStart w:id="12" w:name="_Toc67729066"/>
-      <w:bookmarkStart w:id="13" w:name="_Toc67837035"/>
+      <w:bookmarkStart w:id="11" w:name="_Toc67729066"/>
+      <w:bookmarkStart w:id="12" w:name="_Toc67837035"/>
       <w:r>
         <w:rPr>
           <w:rFonts w:ascii="Times New Roman" w:hAnsi="Times New Roman" w:cs="Times New Roman"/>
@@ -4287,8 +4287,8 @@
         </w:rPr>
         <w:t>hình ảnh</w:t>
       </w:r>
+      <w:bookmarkEnd w:id="11"/>
       <w:bookmarkEnd w:id="12"/>
-      <w:bookmarkEnd w:id="13"/>
     </w:p>
     <w:p>
       <w:pPr>
@@ -4629,8 +4629,8 @@
           <w:lang w:val="vi-VN"/>
         </w:rPr>
       </w:pPr>
-      <w:bookmarkStart w:id="14" w:name="_Toc67729067"/>
-      <w:bookmarkStart w:id="15" w:name="_Toc67837036"/>
+      <w:bookmarkStart w:id="13" w:name="_Toc67729067"/>
+      <w:bookmarkStart w:id="14" w:name="_Toc67837036"/>
       <w:r>
         <w:rPr>
           <w:rStyle w:val="Heading2Char"/>
@@ -4669,8 +4669,8 @@
         </w:rPr>
         <w:t>.</w:t>
       </w:r>
+      <w:bookmarkEnd w:id="13"/>
       <w:bookmarkEnd w:id="14"/>
-      <w:bookmarkEnd w:id="15"/>
       <w:r>
         <w:rPr>
           <w:b/>
@@ -5284,8 +5284,8 @@
           <w:lang w:val="vi-VN" w:eastAsia="vi-VN"/>
         </w:rPr>
       </w:pPr>
-      <w:bookmarkStart w:id="16" w:name="_Toc67729068"/>
-      <w:bookmarkStart w:id="17" w:name="_Toc67837037"/>
+      <w:bookmarkStart w:id="15" w:name="_Toc67729068"/>
+      <w:bookmarkStart w:id="16" w:name="_Toc67837037"/>
       <w:r>
         <w:rPr>
           <w:rFonts w:ascii="Times New Roman" w:eastAsia="Times New Roman" w:hAnsi="Times New Roman" w:cs="Times New Roman"/>
@@ -5296,8 +5296,8 @@
         </w:rPr>
         <w:t>Phạm vi đề tài</w:t>
       </w:r>
+      <w:bookmarkEnd w:id="15"/>
       <w:bookmarkEnd w:id="16"/>
-      <w:bookmarkEnd w:id="17"/>
     </w:p>
     <w:p>
       <w:pPr>
@@ -5581,8 +5581,8 @@
           <w:lang w:eastAsia="vi-VN"/>
         </w:rPr>
       </w:pPr>
-      <w:bookmarkStart w:id="18" w:name="_Toc67729069"/>
-      <w:bookmarkStart w:id="19" w:name="_Toc67837038"/>
+      <w:bookmarkStart w:id="17" w:name="_Toc67729069"/>
+      <w:bookmarkStart w:id="18" w:name="_Toc67837038"/>
       <w:r>
         <w:rPr>
           <w:rFonts w:ascii="Times New Roman" w:eastAsia="Times New Roman" w:hAnsi="Times New Roman" w:cs="Times New Roman"/>
@@ -5607,8 +5607,8 @@
         </w:rPr>
         <w:t>T</w:t>
       </w:r>
+      <w:bookmarkEnd w:id="17"/>
       <w:bookmarkEnd w:id="18"/>
-      <w:bookmarkEnd w:id="19"/>
     </w:p>
     <w:p>
       <w:pPr>
@@ -5630,8 +5630,8 @@
           <w:lang w:eastAsia="vi-VN"/>
         </w:rPr>
       </w:pPr>
-      <w:bookmarkStart w:id="20" w:name="_Toc67729070"/>
-      <w:bookmarkStart w:id="21" w:name="_Toc67837039"/>
+      <w:bookmarkStart w:id="19" w:name="_Toc67729070"/>
+      <w:bookmarkStart w:id="20" w:name="_Toc67837039"/>
       <w:r>
         <w:rPr>
           <w:rFonts w:ascii="Times New Roman" w:eastAsia="Times New Roman" w:hAnsi="Times New Roman" w:cs="Times New Roman"/>
@@ -5652,8 +5652,8 @@
         </w:rPr>
         <w:t xml:space="preserve"> Nhận diện khuôn mặt</w:t>
       </w:r>
+      <w:bookmarkEnd w:id="19"/>
       <w:bookmarkEnd w:id="20"/>
-      <w:bookmarkEnd w:id="21"/>
       <w:r>
         <w:rPr>
           <w:rFonts w:ascii="Times New Roman" w:eastAsia="Times New Roman" w:hAnsi="Times New Roman" w:cs="Times New Roman"/>
@@ -5806,7 +5806,7 @@
           <w:color w:val="000000"/>
           <w:lang w:val="vi-VN"/>
         </w:rPr>
-        <w:t xml:space="preserve">Một số bài toán </w:t>
+        <w:t xml:space="preserve">Một số </w:t>
       </w:r>
       <w:r>
         <w:rPr>
@@ -5814,7 +5814,7 @@
           <w:bCs/>
           <w:color w:val="000000"/>
         </w:rPr>
-        <w:t>nhận diện khuôn mặt</w:t>
+        <w:t>thuật</w:t>
       </w:r>
       <w:r>
         <w:rPr>
@@ -5823,7 +5823,15 @@
           <w:color w:val="000000"/>
           <w:lang w:val="vi-VN"/>
         </w:rPr>
-        <w:t xml:space="preserve"> kinh điển</w:t>
+        <w:t xml:space="preserve"> toán </w:t>
+      </w:r>
+      <w:r>
+        <w:rPr>
+          <w:b/>
+          <w:bCs/>
+          <w:color w:val="000000"/>
+        </w:rPr>
+        <w:t>nhận diện khuôn mặt</w:t>
       </w:r>
       <w:r>
         <w:rPr>
@@ -5832,6 +5840,15 @@
           <w:color w:val="000000"/>
           <w:lang w:val="vi-VN"/>
         </w:rPr>
+        <w:t xml:space="preserve"> kinh điển</w:t>
+      </w:r>
+      <w:r>
+        <w:rPr>
+          <w:b/>
+          <w:bCs/>
+          <w:color w:val="000000"/>
+          <w:lang w:val="vi-VN"/>
+        </w:rPr>
         <w:t>:</w:t>
       </w:r>
     </w:p>
@@ -5840,7 +5857,25 @@
         <w:pStyle w:val="g1"/>
       </w:pPr>
       <w:r>
-        <w:t>Năm 1960, Bled đã phát triển một hệ thống có thể phân loại khuôn mặt bằng tay trên thiết bị có trên là máy tính RAND.</w:t>
+        <w:t xml:space="preserve">Năm 1960, Bled đã phát triển một hệ thống có thể phân loại khuôn mặt bằng tay trên thiết bị </w:t>
+      </w:r>
+      <w:r>
+        <w:t>là RAND tablet. Là một thiết bị có thể nhập được tọa độ ngang dọc bằng cách xử dụng một cây bút cảm ứng để có thể gửi mã hóa thông tin tọa độ cho máy hiểu.Bằng cách này ông đã có thể ghi lại những đặc điểm quan trọng trên khuôn mặt và những thông tin đó sẽ được lưu trữ trong cơ sở dữ liệu</w:t>
+      </w:r>
+      <w:r>
+        <w:t>. Và khi đưa một hình ảnh ai đó vào hệ thống, nó sẽ có đủ dữ liệu cũng như khả năng để so sánh giữa thông tin trong dữ liệu và thông tin lấy được từ tấm ảnh mới được đưa vào</w:t>
+      </w:r>
+    </w:p>
+    <w:p>
+      <w:pPr>
+        <w:pStyle w:val="g1"/>
+      </w:pPr>
+      <w:r>
+        <w:t xml:space="preserve">Eigenfaces được Sirovich và Kirby nghĩ ra khi áp dụng tuyến tính vào trong vấn đề nhận diện khuôn mặt. Khi mà đưa vào một bức ảnh vào trong máy cần rất nhiều thời gian để có thể nhận dạng được do phải cần thêm thời gian để xác định các đặc điểm nào </w:t>
+      </w:r>
+      <w:r>
+        <w:lastRenderedPageBreak/>
+        <w:t>quan trọng trên khuôn mặt . Và Eigenface đã giúp giảm đi thời gian xác định đó bằng cách làm giảm đi hoặc bớt đi những đặc điểm không quan trọng và giữ những lại những đặc điểm để đi so sánh. Và không những giảm thiểu thời gian cho máy xử lý mà còn làm giảm đi những dự đoán sai của máy đưa ra.</w:t>
       </w:r>
     </w:p>
     <w:p>
@@ -5911,60 +5946,60 @@
         <w:pStyle w:val="g1"/>
       </w:pPr>
       <w:r>
+        <w:t>+ Cơ chế hoạt động:</w:t>
+      </w:r>
+    </w:p>
+    <w:p>
+      <w:pPr>
+        <w:pStyle w:val="g1"/>
+      </w:pPr>
+      <w:r>
+        <w:t>Tạo ra một frame hình vuông, lần lượt di chuyển frame này khắp tấm ảnh gốc</w:t>
+      </w:r>
+    </w:p>
+    <w:p>
+      <w:pPr>
+        <w:pStyle w:val="g1"/>
+      </w:pPr>
+      <w:r>
+        <w:t>Mổi khi frame di chuyển, check xem khu vực trong frame có phải là khuôn mặt hay đồ vật không (Bằng cách check các vùng sáng tối trong frame)</w:t>
+      </w:r>
+    </w:p>
+    <w:p>
+      <w:pPr>
+        <w:pStyle w:val="g1"/>
+      </w:pPr>
+      <w:r>
+        <w:t>Sau khi di chuyển hết ảnh, tăng kích cở frame lên là scan lại từ đầu</w:t>
+      </w:r>
+    </w:p>
+    <w:p>
+      <w:pPr>
+        <w:pStyle w:val="g1"/>
+      </w:pPr>
+      <w:r>
+        <w:t>Dừng thuật toán khi frame đủ lớn</w:t>
+      </w:r>
+    </w:p>
+    <w:p>
+      <w:pPr>
+        <w:pStyle w:val="g1"/>
+      </w:pPr>
+      <w:r>
+        <w:t>Face Recognition: quá trình nhận diện khuôn mặt từ những gương mặt đã quét được trong ảnh. Các khuôn mặt này sẽ được so với các khuôn mặt có trong cơ sở dữ liệu để trả về kết quả</w:t>
+      </w:r>
+    </w:p>
+    <w:p>
+      <w:pPr>
+        <w:pStyle w:val="g1"/>
+      </w:pPr>
+      <w:r>
+        <w:rPr>
+          <w:b/>
+          <w:bCs/>
+          <w:noProof/>
+        </w:rPr>
         <w:lastRenderedPageBreak/>
-        <w:t>+ Cơ chế hoạt động:</w:t>
-      </w:r>
-    </w:p>
-    <w:p>
-      <w:pPr>
-        <w:pStyle w:val="g1"/>
-      </w:pPr>
-      <w:r>
-        <w:t>Tạo ra một frame hình vuông, lần lượt di chuyển frame này khắp tấm ảnh gốc</w:t>
-      </w:r>
-    </w:p>
-    <w:p>
-      <w:pPr>
-        <w:pStyle w:val="g1"/>
-      </w:pPr>
-      <w:r>
-        <w:t>Mổi khi frame di chuyển, check xem khu vực trong frame có phải là khuôn mặt hay đồ vật không (Bằng cách check các vùng sáng tối trong frame)</w:t>
-      </w:r>
-    </w:p>
-    <w:p>
-      <w:pPr>
-        <w:pStyle w:val="g1"/>
-      </w:pPr>
-      <w:r>
-        <w:t>Sau khi di chuyển hết ảnh, tăng kích cở frame lên là scan lại từ đầu</w:t>
-      </w:r>
-    </w:p>
-    <w:p>
-      <w:pPr>
-        <w:pStyle w:val="g1"/>
-      </w:pPr>
-      <w:r>
-        <w:t>Dừng thuật toán khi frame đủ lớn</w:t>
-      </w:r>
-    </w:p>
-    <w:p>
-      <w:pPr>
-        <w:pStyle w:val="g1"/>
-      </w:pPr>
-      <w:r>
-        <w:t>Face Recognition: quá trình nhận diện khuôn mặt từ những gương mặt đã quét được trong ảnh. Các khuôn mặt này sẽ được so với các khuôn mặt có trong cơ sở dữ liệu để trả về kết quả</w:t>
-      </w:r>
-    </w:p>
-    <w:p>
-      <w:pPr>
-        <w:pStyle w:val="g1"/>
-      </w:pPr>
-      <w:r>
-        <w:rPr>
-          <w:b/>
-          <w:bCs/>
-          <w:noProof/>
-        </w:rPr>
         <w:drawing>
           <wp:anchor distT="0" distB="0" distL="114300" distR="114300" simplePos="0" relativeHeight="251665437" behindDoc="0" locked="0" layoutInCell="1" allowOverlap="1" wp14:anchorId="70062D0B" wp14:editId="5B93A392">
             <wp:simplePos x="0" y="0"/>
@@ -6064,7 +6099,6 @@
         <w:pStyle w:val="g1"/>
       </w:pPr>
       <w:r>
-        <w:lastRenderedPageBreak/>
         <w:t>Đặc trưng do Viola và Jones công bố gồm 4 đặc trưng cơ bản để xác định khuôn mặt người. Mỗi đặc trưng Haar-Like là sự kết hợp của hai hay ba hình chữ nhật trắng hay đen như trong hình sau:</w:t>
       </w:r>
     </w:p>
@@ -6145,19 +6179,7 @@
         <w:rPr>
           <w:u w:val="single"/>
         </w:rPr>
-        <w:t xml:space="preserve">Đặc trưng </w:t>
-      </w:r>
-      <w:r>
-        <w:rPr>
-          <w:u w:val="single"/>
-        </w:rPr>
-        <w:t>cạnh (</w:t>
-      </w:r>
-      <w:r>
-        <w:rPr>
-          <w:u w:val="single"/>
-        </w:rPr>
-        <w:t>edge feature)</w:t>
+        <w:t>Đặc trưng cạnh (edge feature)</w:t>
       </w:r>
     </w:p>
     <w:p>
@@ -6172,6 +6194,7 @@
           <w:noProof/>
           <w:u w:val="single"/>
         </w:rPr>
+        <w:lastRenderedPageBreak/>
         <w:drawing>
           <wp:inline distT="0" distB="0" distL="0" distR="0" wp14:anchorId="4ABBAE34" wp14:editId="787A53D5">
             <wp:extent cx="2676525" cy="981037"/>
@@ -6233,19 +6256,7 @@
         <w:rPr>
           <w:u w:val="single"/>
         </w:rPr>
-        <w:t xml:space="preserve">Đặc trưng </w:t>
-      </w:r>
-      <w:r>
-        <w:rPr>
-          <w:u w:val="single"/>
-        </w:rPr>
-        <w:t>đường (</w:t>
-      </w:r>
-      <w:r>
-        <w:rPr>
-          <w:u w:val="single"/>
-        </w:rPr>
-        <w:t>line feature)</w:t>
+        <w:t>Đặc trưng đường (line feature)</w:t>
       </w:r>
     </w:p>
     <w:p>
@@ -6403,10 +6414,7 @@
         <w:pStyle w:val="g1"/>
       </w:pPr>
       <w:r>
-        <w:t>Dùng các đặc trưng trên, ta có thể tính được các giá trị của đặc trưng Haar-Like là sự chênh lệch giữa tổng của các pixel của vùng đen và vùng trắng theo công thức</w:t>
-      </w:r>
-      <w:r>
-        <w:t>:</w:t>
+        <w:t>Dùng các đặc trưng trên, ta có thể tính được các giá trị của đặc trưng Haar-Like là sự chênh lệch giữa tổng của các pixel của vùng đen và vùng trắng theo công thức:</w:t>
       </w:r>
     </w:p>
     <w:p>
@@ -6472,7 +6480,6 @@
         <w:pStyle w:val="g1"/>
       </w:pPr>
       <w:r>
-        <w:lastRenderedPageBreak/>
         <w:t xml:space="preserve">Viola và Joines đưa ra một khái niệm gọi là Integral Image, là một mảng 2 chiều với kích thước bằng với kích thước của ảnh cần tính đặc trưng Haar-Like, với mỗi phần tử của mảng này được tính bằng cách tính tổng của điểm ảnh phía trên (dòng-1) và bên trái (cột-1) của nó </w:t>
       </w:r>
     </w:p>
@@ -6615,6 +6622,7 @@
         <w:pStyle w:val="g1"/>
       </w:pPr>
       <w:r>
+        <w:lastRenderedPageBreak/>
         <w:t xml:space="preserve">Sau khi tính được Integral Image, việc tính tổng các giá trị mức xám của một vùng bất kỳ nào đó trên ảnh thực hiện rất đơn giản theo cách sau: </w:t>
       </w:r>
     </w:p>
@@ -6776,34 +6784,34 @@
           <w:b/>
           <w:bCs/>
         </w:rPr>
+        <w:t xml:space="preserve">AdaBoost </w:t>
+      </w:r>
+    </w:p>
+    <w:p>
+      <w:pPr>
+        <w:pStyle w:val="g1"/>
+      </w:pPr>
+      <w:r>
+        <w:t xml:space="preserve">AdaBoost là một bộ phân loại mạnh phi tuyến phức dựa trên hướng tiếp cận boosting được Freund và Schapire đưa ra vào năm 1995. Adaboost cũng hoạt động trên nguyên tắc kết hợp tuyến tính các weak classifiers để hình thành một trong các classifiers </w:t>
+      </w:r>
+    </w:p>
+    <w:p>
+      <w:pPr>
+        <w:pStyle w:val="g1"/>
+      </w:pPr>
+      <w:r>
+        <w:t>Viola và Jones dùng AdaBoost kết hợp các bộ phân loại yếu sử dụng các đặc trưng Haar-like theo mô hình phân tầng (cascade) như sau:</w:t>
+      </w:r>
+    </w:p>
+    <w:p>
+      <w:pPr>
+        <w:pStyle w:val="g1"/>
+      </w:pPr>
+      <w:r>
+        <w:rPr>
+          <w:noProof/>
+        </w:rPr>
         <w:lastRenderedPageBreak/>
-        <w:t xml:space="preserve">AdaBoost </w:t>
-      </w:r>
-    </w:p>
-    <w:p>
-      <w:pPr>
-        <w:pStyle w:val="g1"/>
-      </w:pPr>
-      <w:r>
-        <w:t xml:space="preserve">AdaBoost là một bộ phân loại mạnh phi tuyến phức dựa trên hướng tiếp cận boosting được Freund và Schapire đưa ra vào năm 1995. Adaboost cũng hoạt động trên nguyên tắc kết hợp tuyến tính các weak classifiers để hình thành một trong các classifiers </w:t>
-      </w:r>
-    </w:p>
-    <w:p>
-      <w:pPr>
-        <w:pStyle w:val="g1"/>
-      </w:pPr>
-      <w:r>
-        <w:t>Viola và Jones dùng AdaBoost kết hợp các bộ phân loại yếu sử dụng các đặc trưng Haar-like theo mô hình phân tầng (cascade) như sau:</w:t>
-      </w:r>
-    </w:p>
-    <w:p>
-      <w:pPr>
-        <w:pStyle w:val="g1"/>
-      </w:pPr>
-      <w:r>
-        <w:rPr>
-          <w:noProof/>
-        </w:rPr>
         <w:drawing>
           <wp:anchor distT="0" distB="0" distL="114300" distR="114300" simplePos="0" relativeHeight="251666461" behindDoc="0" locked="0" layoutInCell="1" allowOverlap="1" wp14:anchorId="4529DA35" wp14:editId="237B393B">
             <wp:simplePos x="0" y="0"/>
@@ -6881,8 +6889,8 @@
           <w:lang w:val="vi-VN" w:eastAsia="vi-VN"/>
         </w:rPr>
       </w:pPr>
-      <w:bookmarkStart w:id="22" w:name="_Toc67729071"/>
-      <w:bookmarkStart w:id="23" w:name="_Toc67837040"/>
+      <w:bookmarkStart w:id="21" w:name="_Toc67729071"/>
+      <w:bookmarkStart w:id="22" w:name="_Toc67837040"/>
       <w:r>
         <w:rPr>
           <w:rFonts w:ascii="Times New Roman" w:eastAsia="Times New Roman" w:hAnsi="Times New Roman" w:cs="Times New Roman"/>
@@ -6891,7 +6899,6 @@
           <w:color w:val="auto"/>
           <w:lang w:val="vi-VN" w:eastAsia="vi-VN"/>
         </w:rPr>
-        <w:lastRenderedPageBreak/>
         <w:t xml:space="preserve">2.2. </w:t>
       </w:r>
       <w:r>
@@ -6904,8 +6911,8 @@
         </w:rPr>
         <w:t>Nhận diện khẩu trang trên khuôn mặt</w:t>
       </w:r>
+      <w:bookmarkEnd w:id="21"/>
       <w:bookmarkEnd w:id="22"/>
-      <w:bookmarkEnd w:id="23"/>
       <w:r>
         <w:rPr>
           <w:rFonts w:ascii="Times New Roman" w:eastAsia="Times New Roman" w:hAnsi="Times New Roman" w:cs="Times New Roman"/>
@@ -7049,7 +7056,7 @@
                                 <w:szCs w:val="26"/>
                               </w:rPr>
                             </w:pPr>
-                            <w:bookmarkStart w:id="24" w:name="_Toc41048723"/>
+                            <w:bookmarkStart w:id="23" w:name="_Toc41048723"/>
                             <w:r>
                               <w:rPr>
                                 <w:sz w:val="26"/>
@@ -7100,7 +7107,7 @@
                               </w:rPr>
                               <w:t>: Minh họa về khái niệm trích xuất thông tin (Information Extraction)</w:t>
                             </w:r>
-                            <w:bookmarkEnd w:id="24"/>
+                            <w:bookmarkEnd w:id="23"/>
                           </w:p>
                         </w:txbxContent>
                       </wps:txbx>
@@ -7215,7 +7222,16 @@
           <w:shd w:val="clear" w:color="auto" w:fill="FFFFFF"/>
           <w:lang w:val="vi-VN"/>
         </w:rPr>
-        <w:t>xtraction (IE: trích xuất thông tin) là quá trình phân tích, xử lý dữ liệu để trích xuất các thông tin hữu ích, có cấu trúc từ nguồn thông tin phi cấu trúc hoặc bán cấu trúc. Thông thường quá trình này bao gồm ba bước chính là: xác định thực thể (NER: Named Entity Recognition), xác định mối liên hệ (Relation Extraction) và trích xuất sự kiện (Event Extraction)</w:t>
+        <w:t xml:space="preserve">xtraction (IE: trích xuất thông tin) là quá trình phân tích, xử lý dữ liệu để trích xuất các thông tin hữu ích, có cấu trúc từ nguồn thông tin phi cấu trúc hoặc bán cấu trúc. Thông thường quá trình này bao gồm ba bước chính là: xác định thực thể </w:t>
+      </w:r>
+      <w:r>
+        <w:rPr>
+          <w:color w:val="000000"/>
+          <w:shd w:val="clear" w:color="auto" w:fill="FFFFFF"/>
+          <w:lang w:val="vi-VN"/>
+        </w:rPr>
+        <w:lastRenderedPageBreak/>
+        <w:t>(NER: Named Entity Recognition), xác định mối liên hệ (Relation Extraction) và trích xuất sự kiện (Event Extraction)</w:t>
       </w:r>
       <w:r>
         <w:rPr>
@@ -7274,7 +7290,6 @@
         <w:rPr>
           <w:noProof/>
         </w:rPr>
-        <w:lastRenderedPageBreak/>
         <mc:AlternateContent>
           <mc:Choice Requires="wps">
             <w:drawing>
@@ -7323,7 +7338,7 @@
                                 <w:szCs w:val="26"/>
                               </w:rPr>
                             </w:pPr>
-                            <w:bookmarkStart w:id="26" w:name="_Toc41048724"/>
+                            <w:bookmarkStart w:id="24" w:name="_Toc41048724"/>
                             <w:r>
                               <w:rPr>
                                 <w:sz w:val="26"/>
@@ -7374,7 +7389,7 @@
                               </w:rPr>
                               <w:t>: Minh họa về hoạt động của NER (Named Entity Recoginition)</w:t>
                             </w:r>
-                            <w:bookmarkEnd w:id="26"/>
+                            <w:bookmarkEnd w:id="24"/>
                           </w:p>
                         </w:txbxContent>
                       </wps:txbx>
@@ -7595,8 +7610,8 @@
           <w:lang w:eastAsia="vi-VN"/>
         </w:rPr>
       </w:pPr>
-      <w:bookmarkStart w:id="28" w:name="_Toc67729072"/>
-      <w:bookmarkStart w:id="29" w:name="_Toc67837041"/>
+      <w:bookmarkStart w:id="25" w:name="_Toc67729072"/>
+      <w:bookmarkStart w:id="26" w:name="_Toc67837041"/>
       <w:r>
         <w:rPr>
           <w:rFonts w:ascii="Times New Roman" w:eastAsia="Times New Roman" w:hAnsi="Times New Roman" w:cs="Times New Roman"/>
@@ -7647,8 +7662,8 @@
         </w:rPr>
         <w:t>Face Detection</w:t>
       </w:r>
-      <w:bookmarkEnd w:id="28"/>
-      <w:bookmarkEnd w:id="29"/>
+      <w:bookmarkEnd w:id="25"/>
+      <w:bookmarkEnd w:id="26"/>
     </w:p>
     <w:p>
       <w:pPr>
@@ -7677,7 +7692,16 @@
           <w:color w:val="000000"/>
           <w:lang w:val="vi-VN" w:eastAsia="vi-VN"/>
         </w:rPr>
-        <w:t xml:space="preserve"> Hiện nay phần lớn các công trình giải quyết bài toán trích rút thực thể NER thường sử dụng kỹ thuật học máy có giám sát như mô hình Markov ẩn, cây quyết định, mô hình Maximum entropy, máy vector hỗ trợ (SVM), mô hình trường ngẫu nhiên có điều kiện CRF. Nhược điểm của học có giám sát là đòi hỏi tập dữ liệu huấn luyện gán nhãn bằng tay cực lớn.</w:t>
+        <w:t xml:space="preserve"> Hiện nay phần lớn các công trình giải quyết bài toán trích rút thực thể NER thường sử dụng kỹ thuật học máy có giám sát như mô hình Markov ẩn, </w:t>
+      </w:r>
+      <w:r>
+        <w:rPr>
+          <w:rFonts w:eastAsia="Times New Roman"/>
+          <w:color w:val="000000"/>
+          <w:lang w:val="vi-VN" w:eastAsia="vi-VN"/>
+        </w:rPr>
+        <w:lastRenderedPageBreak/>
+        <w:t>cây quyết định, mô hình Maximum entropy, máy vector hỗ trợ (SVM), mô hình trường ngẫu nhiên có điều kiện CRF. Nhược điểm của học có giám sát là đòi hỏi tập dữ liệu huấn luyện gán nhãn bằng tay cực lớn.</w:t>
       </w:r>
     </w:p>
     <w:p>
@@ -7777,7 +7801,6 @@
           <w:color w:val="000000"/>
           <w:lang w:val="vi-VN" w:eastAsia="vi-VN"/>
         </w:rPr>
-        <w:lastRenderedPageBreak/>
         <w:t>Liao sử dụng phương pháp học bán giám sát để huấn luyện hệ thống. Hệ thống ban đầu có một tập dữ liệu được gán nhãn thực thể với số lượng nhỏ, sử dụng mô hình CRF để huấn luyện hệ thống. Kết quả của quá trình huấn luyện được sử dụng để phân loại các thực thể trên tập dữ liệu chưa được gán nhãn.</w:t>
       </w:r>
       <w:r>
@@ -7941,8 +7964,8 @@
         </w:rPr>
         <w:br w:type="page"/>
       </w:r>
-      <w:bookmarkStart w:id="30" w:name="_Toc67729073"/>
-      <w:bookmarkStart w:id="31" w:name="_Toc67837042"/>
+      <w:bookmarkStart w:id="27" w:name="_Toc67729073"/>
+      <w:bookmarkStart w:id="28" w:name="_Toc67837042"/>
       <w:r>
         <w:rPr>
           <w:rFonts w:ascii="Times New Roman" w:eastAsia="Times New Roman" w:hAnsi="Times New Roman" w:cs="Times New Roman"/>
@@ -7956,8 +7979,8 @@
         <w:lastRenderedPageBreak/>
         <w:t>CHƯƠNG 3: THỰC NGHIỆM CHƯƠNG TRÌNH</w:t>
       </w:r>
-      <w:bookmarkEnd w:id="30"/>
-      <w:bookmarkEnd w:id="31"/>
+      <w:bookmarkEnd w:id="27"/>
+      <w:bookmarkEnd w:id="28"/>
     </w:p>
     <w:p>
       <w:pPr>
@@ -7972,8 +7995,8 @@
           <w:lang w:val="vi-VN"/>
         </w:rPr>
       </w:pPr>
-      <w:bookmarkStart w:id="32" w:name="_Toc67729074"/>
-      <w:bookmarkStart w:id="33" w:name="_Toc67837043"/>
+      <w:bookmarkStart w:id="29" w:name="_Toc67729074"/>
+      <w:bookmarkStart w:id="30" w:name="_Toc67837043"/>
       <w:r>
         <w:rPr>
           <w:rFonts w:ascii="Times New Roman" w:hAnsi="Times New Roman" w:cs="Times New Roman"/>
@@ -7984,23 +8007,23 @@
         </w:rPr>
         <w:t>3.1. Môi trường</w:t>
       </w:r>
+      <w:bookmarkEnd w:id="29"/>
+      <w:bookmarkEnd w:id="30"/>
+    </w:p>
+    <w:p>
+      <w:pPr>
+        <w:pStyle w:val="Heading3"/>
+      </w:pPr>
+      <w:bookmarkStart w:id="31" w:name="_Toc67729075"/>
+      <w:bookmarkStart w:id="32" w:name="_Toc67837044"/>
+      <w:r>
+        <w:t>3.1.1</w:t>
+      </w:r>
+      <w:r>
+        <w:t xml:space="preserve"> Ngôn ngữ Python</w:t>
+      </w:r>
+      <w:bookmarkEnd w:id="31"/>
       <w:bookmarkEnd w:id="32"/>
-      <w:bookmarkEnd w:id="33"/>
-    </w:p>
-    <w:p>
-      <w:pPr>
-        <w:pStyle w:val="Heading3"/>
-      </w:pPr>
-      <w:bookmarkStart w:id="34" w:name="_Toc67729075"/>
-      <w:bookmarkStart w:id="35" w:name="_Toc67837044"/>
-      <w:r>
-        <w:t>3.1.1</w:t>
-      </w:r>
-      <w:r>
-        <w:t xml:space="preserve"> Ngôn ngữ Python</w:t>
-      </w:r>
-      <w:bookmarkEnd w:id="34"/>
-      <w:bookmarkEnd w:id="35"/>
     </w:p>
     <w:p>
       <w:pPr>
@@ -8117,7 +8140,7 @@
                                 <w:szCs w:val="26"/>
                               </w:rPr>
                             </w:pPr>
-                            <w:bookmarkStart w:id="36" w:name="_Toc41048725"/>
+                            <w:bookmarkStart w:id="33" w:name="_Toc41048725"/>
                             <w:r>
                               <w:rPr>
                                 <w:sz w:val="26"/>
@@ -8182,7 +8205,7 @@
                               </w:rPr>
                               <w:t>he Top Programming languages 2018</w:t>
                             </w:r>
-                            <w:bookmarkEnd w:id="36"/>
+                            <w:bookmarkEnd w:id="33"/>
                           </w:p>
                         </w:txbxContent>
                       </wps:txbx>
@@ -8396,8 +8419,8 @@
       <w:pPr>
         <w:pStyle w:val="Heading3"/>
       </w:pPr>
-      <w:bookmarkStart w:id="38" w:name="_Toc67729078"/>
-      <w:bookmarkStart w:id="39" w:name="_Toc67837045"/>
+      <w:bookmarkStart w:id="34" w:name="_Toc67729078"/>
+      <w:bookmarkStart w:id="35" w:name="_Toc67837045"/>
       <w:r>
         <w:lastRenderedPageBreak/>
         <w:t>3.1.</w:t>
@@ -8408,14 +8431,14 @@
       <w:r>
         <w:t xml:space="preserve"> Thư viện </w:t>
       </w:r>
-      <w:bookmarkEnd w:id="38"/>
+      <w:bookmarkEnd w:id="34"/>
       <w:r>
         <w:t>T</w:t>
       </w:r>
       <w:r>
         <w:t>ensorflow</w:t>
       </w:r>
-      <w:bookmarkEnd w:id="39"/>
+      <w:bookmarkEnd w:id="35"/>
     </w:p>
     <w:p>
       <w:pPr>
@@ -8521,7 +8544,7 @@
           <w:bCs/>
         </w:rPr>
       </w:pPr>
-      <w:bookmarkStart w:id="40" w:name="_Toc67729079"/>
+      <w:bookmarkStart w:id="36" w:name="_Toc67729079"/>
       <w:r>
         <w:rPr>
           <w:highlight w:val="lightGray"/>
@@ -8536,7 +8559,7 @@
       <w:pPr>
         <w:pStyle w:val="Heading3"/>
       </w:pPr>
-      <w:bookmarkStart w:id="41" w:name="_Toc67837046"/>
+      <w:bookmarkStart w:id="37" w:name="_Toc67837046"/>
       <w:r>
         <w:t>3.1.</w:t>
       </w:r>
@@ -8546,11 +8569,11 @@
       <w:r>
         <w:t xml:space="preserve"> Thư viện </w:t>
       </w:r>
-      <w:bookmarkEnd w:id="40"/>
+      <w:bookmarkEnd w:id="36"/>
       <w:r>
         <w:t>Numpy</w:t>
       </w:r>
-      <w:bookmarkEnd w:id="41"/>
+      <w:bookmarkEnd w:id="37"/>
     </w:p>
     <w:p>
       <w:pPr>
@@ -8559,7 +8582,7 @@
           <w:lang w:val="vi-VN"/>
         </w:rPr>
       </w:pPr>
-      <w:bookmarkStart w:id="42" w:name="_Toc67729080"/>
+      <w:bookmarkStart w:id="38" w:name="_Toc67729080"/>
       <w:r>
         <w:t>N</w:t>
       </w:r>
@@ -8743,7 +8766,7 @@
       <w:pPr>
         <w:pStyle w:val="Heading3"/>
       </w:pPr>
-      <w:bookmarkStart w:id="43" w:name="_Toc67837047"/>
+      <w:bookmarkStart w:id="39" w:name="_Toc67837047"/>
       <w:r>
         <w:t>3.1.</w:t>
       </w:r>
@@ -8753,7 +8776,7 @@
       <w:r>
         <w:t xml:space="preserve"> Thư viện Matplotlib</w:t>
       </w:r>
-      <w:bookmarkEnd w:id="43"/>
+      <w:bookmarkEnd w:id="39"/>
     </w:p>
     <w:p>
       <w:pPr>
@@ -8862,7 +8885,7 @@
           <w:rFonts w:eastAsiaTheme="minorHAnsi"/>
         </w:rPr>
       </w:pPr>
-      <w:bookmarkStart w:id="44" w:name="_Toc67837048"/>
+      <w:bookmarkStart w:id="40" w:name="_Toc67837048"/>
       <w:r>
         <w:rPr>
           <w:rFonts w:eastAsiaTheme="minorHAnsi"/>
@@ -8881,7 +8904,7 @@
         </w:rPr>
         <w:t xml:space="preserve"> Thư viện Keras</w:t>
       </w:r>
-      <w:bookmarkEnd w:id="44"/>
+      <w:bookmarkEnd w:id="40"/>
     </w:p>
     <w:p>
       <w:pPr>
@@ -8997,7 +9020,7 @@
           <w:lang w:val="en-US"/>
         </w:rPr>
       </w:pPr>
-      <w:bookmarkStart w:id="45" w:name="_Toc67837049"/>
+      <w:bookmarkStart w:id="41" w:name="_Toc67837049"/>
       <w:r>
         <w:rPr>
           <w:lang w:val="en-US"/>
@@ -9011,7 +9034,7 @@
         </w:rPr>
         <w:t>OpenCV-Python</w:t>
       </w:r>
-      <w:bookmarkEnd w:id="45"/>
+      <w:bookmarkEnd w:id="41"/>
     </w:p>
     <w:p>
       <w:pPr>
@@ -9081,14 +9104,14 @@
           <w:lang w:val="en-US"/>
         </w:rPr>
       </w:pPr>
-      <w:bookmarkStart w:id="46" w:name="_Toc67837050"/>
+      <w:bookmarkStart w:id="42" w:name="_Toc67837050"/>
       <w:r>
         <w:rPr>
           <w:lang w:val="en-US"/>
         </w:rPr>
         <w:t>3.1.7 Thư viện Imutils</w:t>
       </w:r>
-      <w:bookmarkEnd w:id="46"/>
+      <w:bookmarkEnd w:id="42"/>
     </w:p>
     <w:p>
       <w:pPr>
@@ -9151,14 +9174,14 @@
           <w:lang w:val="en-US"/>
         </w:rPr>
       </w:pPr>
-      <w:bookmarkStart w:id="47" w:name="_Toc67837051"/>
+      <w:bookmarkStart w:id="43" w:name="_Toc67837051"/>
       <w:r>
         <w:rPr>
           <w:lang w:val="en-US"/>
         </w:rPr>
         <w:t>3.1.8 Thư viện SciPy</w:t>
       </w:r>
-      <w:bookmarkEnd w:id="47"/>
+      <w:bookmarkEnd w:id="43"/>
     </w:p>
     <w:p>
       <w:pPr>
@@ -9227,7 +9250,7 @@
           <w:lang w:val="vi-VN"/>
         </w:rPr>
       </w:pPr>
-      <w:bookmarkStart w:id="48" w:name="_Toc67837052"/>
+      <w:bookmarkStart w:id="44" w:name="_Toc67837052"/>
       <w:r>
         <w:rPr>
           <w:rFonts w:ascii="Times New Roman" w:hAnsi="Times New Roman" w:cs="Times New Roman"/>
@@ -9258,20 +9281,20 @@
         </w:rPr>
         <w:t xml:space="preserve"> Dữ liệu</w:t>
       </w:r>
-      <w:bookmarkEnd w:id="42"/>
-      <w:bookmarkEnd w:id="48"/>
+      <w:bookmarkEnd w:id="38"/>
+      <w:bookmarkEnd w:id="44"/>
     </w:p>
     <w:p>
       <w:pPr>
         <w:pStyle w:val="Heading3"/>
       </w:pPr>
-      <w:bookmarkStart w:id="49" w:name="_Toc67729081"/>
-      <w:bookmarkStart w:id="50" w:name="_Toc67837053"/>
+      <w:bookmarkStart w:id="45" w:name="_Toc67729081"/>
+      <w:bookmarkStart w:id="46" w:name="_Toc67837053"/>
       <w:r>
         <w:t>3.2.1 Yêu cầu dữ liệu</w:t>
       </w:r>
-      <w:bookmarkEnd w:id="49"/>
-      <w:bookmarkEnd w:id="50"/>
+      <w:bookmarkEnd w:id="45"/>
+      <w:bookmarkEnd w:id="46"/>
       <w:r>
         <w:t xml:space="preserve"> </w:t>
       </w:r>
@@ -9413,8 +9436,8 @@
       <w:pPr>
         <w:pStyle w:val="Heading3"/>
       </w:pPr>
-      <w:bookmarkStart w:id="51" w:name="_Toc67729082"/>
-      <w:bookmarkStart w:id="52" w:name="_Toc67837054"/>
+      <w:bookmarkStart w:id="47" w:name="_Toc67729082"/>
+      <w:bookmarkStart w:id="48" w:name="_Toc67837054"/>
       <w:r>
         <w:t xml:space="preserve">3.2.2 </w:t>
       </w:r>
@@ -9427,8 +9450,8 @@
       <w:r>
         <w:t xml:space="preserve"> dữ liệu</w:t>
       </w:r>
-      <w:bookmarkEnd w:id="51"/>
-      <w:bookmarkEnd w:id="52"/>
+      <w:bookmarkEnd w:id="47"/>
+      <w:bookmarkEnd w:id="48"/>
     </w:p>
     <w:p>
       <w:pPr>
@@ -9545,7 +9568,7 @@
                                 <w:szCs w:val="26"/>
                               </w:rPr>
                             </w:pPr>
-                            <w:bookmarkStart w:id="53" w:name="_Toc41048730"/>
+                            <w:bookmarkStart w:id="49" w:name="_Toc41048730"/>
                             <w:r>
                               <w:rPr>
                                 <w:sz w:val="26"/>
@@ -9638,7 +9661,7 @@
                               </w:rPr>
                               <w:t>)</w:t>
                             </w:r>
-                            <w:bookmarkEnd w:id="53"/>
+                            <w:bookmarkEnd w:id="49"/>
                           </w:p>
                         </w:txbxContent>
                       </wps:txbx>
@@ -9947,7 +9970,7 @@
                                 <w:szCs w:val="26"/>
                               </w:rPr>
                             </w:pPr>
-                            <w:bookmarkStart w:id="55" w:name="_Toc41048731"/>
+                            <w:bookmarkStart w:id="50" w:name="_Toc41048731"/>
                             <w:r>
                               <w:rPr>
                                 <w:sz w:val="26"/>
@@ -10015,7 +10038,7 @@
                               </w:rPr>
                               <w:t>" đang được thực thi</w:t>
                             </w:r>
-                            <w:bookmarkEnd w:id="55"/>
+                            <w:bookmarkEnd w:id="50"/>
                           </w:p>
                         </w:txbxContent>
                       </wps:txbx>
@@ -10261,8 +10284,8 @@
           <w:color w:val="auto"/>
         </w:rPr>
       </w:pPr>
-      <w:bookmarkStart w:id="57" w:name="_Toc67729083"/>
-      <w:bookmarkStart w:id="58" w:name="_Toc67837055"/>
+      <w:bookmarkStart w:id="51" w:name="_Toc67729083"/>
+      <w:bookmarkStart w:id="52" w:name="_Toc67837055"/>
       <w:r>
         <w:rPr>
           <w:rFonts w:ascii="Times New Roman" w:hAnsi="Times New Roman" w:cs="Times New Roman"/>
@@ -10293,7 +10316,7 @@
         </w:rPr>
         <w:t xml:space="preserve"> </w:t>
       </w:r>
-      <w:bookmarkEnd w:id="57"/>
+      <w:bookmarkEnd w:id="51"/>
       <w:r>
         <w:rPr>
           <w:rFonts w:ascii="Times New Roman" w:hAnsi="Times New Roman" w:cs="Times New Roman"/>
@@ -10303,7 +10326,7 @@
         </w:rPr>
         <w:t>Lấy dữ liệu không gian thực</w:t>
       </w:r>
-      <w:bookmarkEnd w:id="58"/>
+      <w:bookmarkEnd w:id="52"/>
     </w:p>
     <w:p>
       <w:pPr>
@@ -10433,7 +10456,7 @@
           <w:szCs w:val="26"/>
         </w:rPr>
       </w:pPr>
-      <w:bookmarkStart w:id="59" w:name="_Toc41048733"/>
+      <w:bookmarkStart w:id="53" w:name="_Toc41048733"/>
       <w:r>
         <w:rPr>
           <w:sz w:val="26"/>
@@ -10501,7 +10524,7 @@
         </w:rPr>
         <w:t>)</w:t>
       </w:r>
-      <w:bookmarkEnd w:id="59"/>
+      <w:bookmarkEnd w:id="53"/>
     </w:p>
     <w:p>
       <w:pPr>
@@ -10549,7 +10572,7 @@
       <w:r>
         <w:t xml:space="preserve">thì camera trước của thiết bị chạy chương trình sẽ được bật lên, và nhận dạng khuôn mặt có sử dụng khẩu trang hay không trên không gian </w:t>
       </w:r>
-      <w:bookmarkStart w:id="60" w:name="_Toc67729084"/>
+      <w:bookmarkStart w:id="54" w:name="_Toc67729084"/>
       <w:r>
         <w:t>thực</w:t>
       </w:r>
@@ -10716,21 +10739,7 @@
           <w:i/>
           <w:iCs/>
         </w:rPr>
-        <w:t xml:space="preserve">Đối tượng </w:t>
-      </w:r>
-      <w:r>
-        <w:rPr>
-          <w:i/>
-          <w:iCs/>
-        </w:rPr>
-        <w:t xml:space="preserve">không </w:t>
-      </w:r>
-      <w:r>
-        <w:rPr>
-          <w:i/>
-          <w:iCs/>
-        </w:rPr>
-        <w:t>có sử dụng khẩu trang</w:t>
+        <w:t>Đối tượng không có sử dụng khẩu trang</w:t>
       </w:r>
       <w:r>
         <w:t>.</w:t>
@@ -10821,7 +10830,7 @@
           <w:szCs w:val="40"/>
         </w:rPr>
       </w:pPr>
-      <w:bookmarkStart w:id="61" w:name="_Toc67837056"/>
+      <w:bookmarkStart w:id="55" w:name="_Toc67837056"/>
       <w:r>
         <w:rPr>
           <w:rFonts w:ascii="Times New Roman" w:hAnsi="Times New Roman" w:cs="Times New Roman"/>
@@ -10833,9 +10842,9 @@
         </w:rPr>
         <w:t>CHƯƠNG 4: KẾT LUẬN</w:t>
       </w:r>
-      <w:bookmarkStart w:id="62" w:name="_Toc67729085"/>
-      <w:bookmarkEnd w:id="60"/>
-      <w:bookmarkEnd w:id="61"/>
+      <w:bookmarkStart w:id="56" w:name="_Toc67729085"/>
+      <w:bookmarkEnd w:id="54"/>
+      <w:bookmarkEnd w:id="55"/>
     </w:p>
     <w:p>
       <w:pPr>
@@ -10849,7 +10858,7 @@
           <w:color w:val="auto"/>
         </w:rPr>
       </w:pPr>
-      <w:bookmarkStart w:id="63" w:name="_Toc67837057"/>
+      <w:bookmarkStart w:id="57" w:name="_Toc67837057"/>
       <w:r>
         <w:rPr>
           <w:rFonts w:ascii="Times New Roman" w:hAnsi="Times New Roman" w:cs="Times New Roman"/>
@@ -10859,8 +10868,8 @@
         </w:rPr>
         <w:t>4.1. Kết luận</w:t>
       </w:r>
-      <w:bookmarkEnd w:id="62"/>
-      <w:bookmarkEnd w:id="63"/>
+      <w:bookmarkEnd w:id="56"/>
+      <w:bookmarkEnd w:id="57"/>
     </w:p>
     <w:p>
       <w:pPr>
@@ -10975,8 +10984,8 @@
           <w:color w:val="auto"/>
         </w:rPr>
       </w:pPr>
-      <w:bookmarkStart w:id="64" w:name="_Toc67729086"/>
-      <w:bookmarkStart w:id="65" w:name="_Toc67837058"/>
+      <w:bookmarkStart w:id="58" w:name="_Toc67729086"/>
+      <w:bookmarkStart w:id="59" w:name="_Toc67837058"/>
       <w:r>
         <w:rPr>
           <w:rFonts w:ascii="Times New Roman" w:hAnsi="Times New Roman" w:cs="Times New Roman"/>
@@ -10986,7 +10995,7 @@
         </w:rPr>
         <w:t>4.2. Hướng phát triển</w:t>
       </w:r>
-      <w:bookmarkEnd w:id="64"/>
+      <w:bookmarkEnd w:id="58"/>
       <w:r>
         <w:rPr>
           <w:rFonts w:ascii="Times New Roman" w:hAnsi="Times New Roman" w:cs="Times New Roman"/>
@@ -10996,7 +11005,7 @@
         </w:rPr>
         <w:t xml:space="preserve"> (bổ sung)</w:t>
       </w:r>
-      <w:bookmarkEnd w:id="65"/>
+      <w:bookmarkEnd w:id="59"/>
     </w:p>
     <w:p>
       <w:pPr>
@@ -11086,8 +11095,8 @@
           <w:szCs w:val="26"/>
         </w:rPr>
       </w:pPr>
-      <w:bookmarkStart w:id="66" w:name="_Toc67729087"/>
-      <w:bookmarkStart w:id="67" w:name="_Toc67837059"/>
+      <w:bookmarkStart w:id="60" w:name="_Toc67729087"/>
+      <w:bookmarkStart w:id="61" w:name="_Toc67837059"/>
       <w:r>
         <w:rPr>
           <w:rFonts w:ascii="Times New Roman" w:hAnsi="Times New Roman" w:cs="Times New Roman"/>
@@ -11100,8 +11109,8 @@
         <w:lastRenderedPageBreak/>
         <w:t>TÀI LIỆU THAM KHẢO</w:t>
       </w:r>
-      <w:bookmarkEnd w:id="66"/>
-      <w:bookmarkEnd w:id="67"/>
+      <w:bookmarkEnd w:id="60"/>
+      <w:bookmarkEnd w:id="61"/>
     </w:p>
     <w:p>
       <w:pPr>

</xml_diff>

<commit_message>
định dạng lại word lần 2
</commit_message>
<xml_diff>
--- a/NCKH_XayDungHeThongNhanDangDoiTuongSuDungKhauTrang.docx
+++ b/NCKH_XayDungHeThongNhanDangDoiTuongSuDungKhauTrang.docx
@@ -322,8 +322,8 @@
       </w:r>
     </w:p>
     <w:p>
-      <w:bookmarkStart w:id="1" w:name="_Toc517588806"/>
-      <w:bookmarkStart w:id="2" w:name="_Toc517863274"/>
+      <w:bookmarkStart w:id="1" w:name="_Toc517863274"/>
+      <w:bookmarkStart w:id="2" w:name="_Toc517588806"/>
     </w:p>
     <w:p>
       <w:pPr>
@@ -3524,6 +3524,7 @@
           <w:ilvl w:val="1"/>
           <w:numId w:val="29"/>
         </w:numPr>
+        <w:ind w:hanging="1440"/>
         <w:rPr>
           <w:rFonts w:ascii="Times New Roman" w:hAnsi="Times New Roman" w:cs="Times New Roman"/>
           <w:b/>
@@ -3556,6 +3557,7 @@
     <w:p>
       <w:pPr>
         <w:pStyle w:val="ListParagraph"/>
+        <w:ind w:left="284"/>
         <w:rPr>
           <w:b/>
           <w:bCs/>
@@ -4060,19 +4062,33 @@
         <w:rPr>
           <w:shd w:val="clear" w:color="auto" w:fill="FFFFFF"/>
         </w:rPr>
-        <w:t>, IF</w:t>
-      </w:r>
+        <w:t xml:space="preserve">, </w:t>
+      </w:r>
+      <w:proofErr w:type="gramStart"/>
       <w:r>
         <w:rPr>
           <w:shd w:val="clear" w:color="auto" w:fill="FFFFFF"/>
         </w:rPr>
+        <w:t>IF</w:t>
+      </w:r>
+      <w:r>
+        <w:rPr>
+          <w:shd w:val="clear" w:color="auto" w:fill="FFFFFF"/>
+        </w:rPr>
         <w:t>IP</w:t>
       </w:r>
       <w:r>
         <w:rPr>
           <w:shd w:val="clear" w:color="auto" w:fill="FFFFFF"/>
         </w:rPr>
-        <w:t>,CVPR,</w:t>
+        <w:t>,CVPR</w:t>
+      </w:r>
+      <w:proofErr w:type="gramEnd"/>
+      <w:r>
+        <w:rPr>
+          <w:shd w:val="clear" w:color="auto" w:fill="FFFFFF"/>
+        </w:rPr>
+        <w:t>,</w:t>
       </w:r>
       <w:r>
         <w:rPr>
@@ -4184,11 +4200,8 @@
           <w:ilvl w:val="0"/>
           <w:numId w:val="24"/>
         </w:numPr>
-        <w:tabs>
-          <w:tab w:val="left" w:pos="630"/>
-        </w:tabs>
         <w:spacing w:after="120" w:line="360" w:lineRule="auto"/>
-        <w:ind w:hanging="90"/>
+        <w:ind w:left="284" w:hanging="90"/>
         <w:jc w:val="both"/>
       </w:pPr>
       <w:r>
@@ -4260,6 +4273,7 @@
           <w:ilvl w:val="1"/>
           <w:numId w:val="29"/>
         </w:numPr>
+        <w:ind w:hanging="1440"/>
         <w:rPr>
           <w:rFonts w:ascii="Times New Roman" w:hAnsi="Times New Roman" w:cs="Times New Roman"/>
           <w:b/>
@@ -4267,8 +4281,8 @@
           <w:color w:val="auto"/>
         </w:rPr>
       </w:pPr>
-      <w:bookmarkStart w:id="11" w:name="_Toc67729066"/>
-      <w:bookmarkStart w:id="12" w:name="_Toc67837035"/>
+      <w:bookmarkStart w:id="12" w:name="_Toc67729066"/>
+      <w:bookmarkStart w:id="13" w:name="_Toc67837035"/>
       <w:r>
         <w:rPr>
           <w:rFonts w:ascii="Times New Roman" w:hAnsi="Times New Roman" w:cs="Times New Roman"/>
@@ -4287,8 +4301,8 @@
         </w:rPr>
         <w:t>hình ảnh</w:t>
       </w:r>
-      <w:bookmarkEnd w:id="11"/>
       <w:bookmarkEnd w:id="12"/>
+      <w:bookmarkEnd w:id="13"/>
     </w:p>
     <w:p>
       <w:pPr>
@@ -4465,7 +4479,21 @@
         <w:rPr>
           <w:lang w:val="vi-VN" w:eastAsia="vi-VN"/>
         </w:rPr>
-        <w:t>, giúp  giải quyết các vấn đề như</w:t>
+        <w:t xml:space="preserve">, </w:t>
+      </w:r>
+      <w:proofErr w:type="gramStart"/>
+      <w:r>
+        <w:rPr>
+          <w:lang w:val="vi-VN" w:eastAsia="vi-VN"/>
+        </w:rPr>
+        <w:t>giúp  giải</w:t>
+      </w:r>
+      <w:proofErr w:type="gramEnd"/>
+      <w:r>
+        <w:rPr>
+          <w:lang w:val="vi-VN" w:eastAsia="vi-VN"/>
+        </w:rPr>
+        <w:t xml:space="preserve"> quyết các vấn đề như</w:t>
       </w:r>
       <w:r>
         <w:rPr>
@@ -4588,24 +4616,39 @@
         <w:rPr>
           <w:lang w:eastAsia="vi-VN"/>
         </w:rPr>
-        <w:t xml:space="preserve">, song việc xác định, phân tích và nghiên cứu cũng trở nên chuẩn xác </w:t>
-      </w:r>
+        <w:t xml:space="preserve">, song việc xác định, phân tích và nghiên cứu cũng trở nên chuẩn </w:t>
+      </w:r>
+      <w:proofErr w:type="gramStart"/>
       <w:r>
         <w:rPr>
           <w:lang w:eastAsia="vi-VN"/>
         </w:rPr>
-        <w:t xml:space="preserve">, </w:t>
+        <w:t xml:space="preserve">xác </w:t>
       </w:r>
       <w:r>
         <w:rPr>
           <w:lang w:eastAsia="vi-VN"/>
         </w:rPr>
+        <w:t>,</w:t>
+      </w:r>
+      <w:proofErr w:type="gramEnd"/>
+      <w:r>
+        <w:rPr>
+          <w:lang w:eastAsia="vi-VN"/>
+        </w:rPr>
+        <w:t xml:space="preserve"> </w:t>
+      </w:r>
+      <w:r>
+        <w:rPr>
+          <w:lang w:eastAsia="vi-VN"/>
+        </w:rPr>
         <w:t>truyền cảm hứng cho sự đổi mới, phát triển và có thể dẫn đến công nghê nhận dạng khuôn mặt mạnh mẽ hơn.</w:t>
       </w:r>
     </w:p>
     <w:p>
       <w:pPr>
         <w:pStyle w:val="Heading2"/>
+        <w:ind w:hanging="1440"/>
         <w:rPr>
           <w:rFonts w:ascii="Times New Roman" w:eastAsia="Times New Roman" w:hAnsi="Times New Roman" w:cs="Times New Roman"/>
           <w:b/>
@@ -4622,6 +4665,7 @@
           <w:ilvl w:val="1"/>
           <w:numId w:val="29"/>
         </w:numPr>
+        <w:ind w:hanging="1440"/>
         <w:rPr>
           <w:b/>
           <w:bCs/>
@@ -4629,8 +4673,8 @@
           <w:lang w:val="vi-VN"/>
         </w:rPr>
       </w:pPr>
-      <w:bookmarkStart w:id="13" w:name="_Toc67729067"/>
-      <w:bookmarkStart w:id="14" w:name="_Toc67837036"/>
+      <w:bookmarkStart w:id="14" w:name="_Toc67729067"/>
+      <w:bookmarkStart w:id="15" w:name="_Toc67837036"/>
       <w:r>
         <w:rPr>
           <w:rStyle w:val="Heading2Char"/>
@@ -4669,8 +4713,8 @@
         </w:rPr>
         <w:t>.</w:t>
       </w:r>
-      <w:bookmarkEnd w:id="13"/>
       <w:bookmarkEnd w:id="14"/>
+      <w:bookmarkEnd w:id="15"/>
       <w:r>
         <w:rPr>
           <w:b/>
@@ -5276,6 +5320,7 @@
           <w:ilvl w:val="1"/>
           <w:numId w:val="29"/>
         </w:numPr>
+        <w:ind w:hanging="1440"/>
         <w:rPr>
           <w:rFonts w:ascii="Times New Roman" w:eastAsia="Times New Roman" w:hAnsi="Times New Roman" w:cs="Times New Roman"/>
           <w:b/>
@@ -5284,8 +5329,8 @@
           <w:lang w:val="vi-VN" w:eastAsia="vi-VN"/>
         </w:rPr>
       </w:pPr>
-      <w:bookmarkStart w:id="15" w:name="_Toc67729068"/>
-      <w:bookmarkStart w:id="16" w:name="_Toc67837037"/>
+      <w:bookmarkStart w:id="16" w:name="_Toc67729068"/>
+      <w:bookmarkStart w:id="17" w:name="_Toc67837037"/>
       <w:r>
         <w:rPr>
           <w:rFonts w:ascii="Times New Roman" w:eastAsia="Times New Roman" w:hAnsi="Times New Roman" w:cs="Times New Roman"/>
@@ -5296,8 +5341,8 @@
         </w:rPr>
         <w:t>Phạm vi đề tài</w:t>
       </w:r>
-      <w:bookmarkEnd w:id="15"/>
       <w:bookmarkEnd w:id="16"/>
+      <w:bookmarkEnd w:id="17"/>
     </w:p>
     <w:p>
       <w:pPr>
@@ -5581,8 +5626,8 @@
           <w:lang w:eastAsia="vi-VN"/>
         </w:rPr>
       </w:pPr>
-      <w:bookmarkStart w:id="17" w:name="_Toc67729069"/>
-      <w:bookmarkStart w:id="18" w:name="_Toc67837038"/>
+      <w:bookmarkStart w:id="18" w:name="_Toc67729069"/>
+      <w:bookmarkStart w:id="19" w:name="_Toc67837038"/>
       <w:r>
         <w:rPr>
           <w:rFonts w:ascii="Times New Roman" w:eastAsia="Times New Roman" w:hAnsi="Times New Roman" w:cs="Times New Roman"/>
@@ -5607,21 +5652,14 @@
         </w:rPr>
         <w:t>T</w:t>
       </w:r>
-      <w:bookmarkEnd w:id="17"/>
       <w:bookmarkEnd w:id="18"/>
-    </w:p>
-    <w:p>
-      <w:pPr>
-        <w:rPr>
-          <w:lang w:val="vi-VN" w:eastAsia="vi-VN"/>
-        </w:rPr>
-      </w:pPr>
+      <w:bookmarkEnd w:id="19"/>
     </w:p>
     <w:p>
       <w:pPr>
         <w:pStyle w:val="Heading2"/>
         <w:spacing w:before="120" w:after="120" w:line="360" w:lineRule="auto"/>
-        <w:ind w:firstLine="720"/>
+        <w:ind w:left="1418" w:hanging="1440"/>
         <w:rPr>
           <w:rFonts w:ascii="Times New Roman" w:eastAsia="Times New Roman" w:hAnsi="Times New Roman" w:cs="Times New Roman"/>
           <w:b/>
@@ -5630,8 +5668,8 @@
           <w:lang w:eastAsia="vi-VN"/>
         </w:rPr>
       </w:pPr>
-      <w:bookmarkStart w:id="19" w:name="_Toc67729070"/>
-      <w:bookmarkStart w:id="20" w:name="_Toc67837039"/>
+      <w:bookmarkStart w:id="20" w:name="_Toc67729070"/>
+      <w:bookmarkStart w:id="21" w:name="_Toc67837039"/>
       <w:r>
         <w:rPr>
           <w:rFonts w:ascii="Times New Roman" w:eastAsia="Times New Roman" w:hAnsi="Times New Roman" w:cs="Times New Roman"/>
@@ -5652,8 +5690,8 @@
         </w:rPr>
         <w:t xml:space="preserve"> Nhận diện khuôn mặt</w:t>
       </w:r>
-      <w:bookmarkEnd w:id="19"/>
       <w:bookmarkEnd w:id="20"/>
+      <w:bookmarkEnd w:id="21"/>
       <w:r>
         <w:rPr>
           <w:rFonts w:ascii="Times New Roman" w:eastAsia="Times New Roman" w:hAnsi="Times New Roman" w:cs="Times New Roman"/>
@@ -5860,22 +5898,31 @@
         <w:t xml:space="preserve">Năm 1960, Bled đã phát triển một hệ thống có thể phân loại khuôn mặt bằng tay trên thiết bị </w:t>
       </w:r>
       <w:r>
-        <w:t>là RAND tablet. Là một thiết bị có thể nhập được tọa độ ngang dọc bằng cách xử dụng một cây bút cảm ứng để có thể gửi mã hóa thông tin tọa độ cho máy hiểu.Bằng cách này ông đã có thể ghi lại những đặc điểm quan trọng trên khuôn mặt và những thông tin đó sẽ được lưu trữ trong cơ sở dữ liệu</w:t>
+        <w:t xml:space="preserve">là RAND tablet. Là một thiết bị có thể nhập được tọa độ ngang dọc bằng cách xử dụng một cây bút cảm ứng để có thể gửi mã hóa thông tin tọa độ cho máy </w:t>
+      </w:r>
+      <w:r>
+        <w:t>hiểu. Bằng</w:t>
+      </w:r>
+      <w:r>
+        <w:t xml:space="preserve"> cách này ông đã có thể ghi lại những đặc điểm quan trọng trên khuôn mặt và những thông tin đó sẽ được lưu trữ trong cơ sở dữ liệu</w:t>
       </w:r>
       <w:r>
         <w:t>. Và khi đưa một hình ảnh ai đó vào hệ thống, nó sẽ có đủ dữ liệu cũng như khả năng để so sánh giữa thông tin trong dữ liệu và thông tin lấy được từ tấm ảnh mới được đưa vào</w:t>
       </w:r>
     </w:p>
     <w:p>
-      <w:pPr>
-        <w:pStyle w:val="g1"/>
-      </w:pPr>
-      <w:r>
-        <w:t xml:space="preserve">Eigenfaces được Sirovich và Kirby nghĩ ra khi áp dụng tuyến tính vào trong vấn đề nhận diện khuôn mặt. Khi mà đưa vào một bức ảnh vào trong máy cần rất nhiều thời gian để có thể nhận dạng được do phải cần thêm thời gian để xác định các đặc điểm nào </w:t>
+      <w:r>
+        <w:t xml:space="preserve">Eigenfaces được Sirovich và Kirby nghĩ ra khi áp dụng tuyến tính vào trong vấn đề nhận diện khuôn mặt. Khi mà đưa vào một bức ảnh vào trong máy cần rất nhiều thời gian để có thể nhận dạng được do phải cần thêm thời gian để xác định các đặc điểm </w:t>
       </w:r>
       <w:r>
         <w:lastRenderedPageBreak/>
-        <w:t>quan trọng trên khuôn mặt . Và Eigenface đã giúp giảm đi thời gian xác định đó bằng cách làm giảm đi hoặc bớt đi những đặc điểm không quan trọng và giữ những lại những đặc điểm để đi so sánh. Và không những giảm thiểu thời gian cho máy xử lý mà còn làm giảm đi những dự đoán sai của máy đưa ra.</w:t>
+        <w:t xml:space="preserve">nào quan trọng trên khuôn </w:t>
+      </w:r>
+      <w:r>
+        <w:t>mặt.</w:t>
+      </w:r>
+      <w:r>
+        <w:t xml:space="preserve"> Và Eigenface đã giúp giảm đi thời gian xác định đó bằng cách làm giảm đi hoặc bớt đi những đặc điểm không quan trọng và giữ những lại những đặc điểm để đi so sánh. Và không những giảm thiểu thời gian cho máy xử lý mà còn làm giảm đi những dự đoán sai của máy đưa ra.</w:t>
       </w:r>
     </w:p>
     <w:p>
@@ -5938,7 +5985,15 @@
         <w:pStyle w:val="g1"/>
       </w:pPr>
       <w:r>
-        <w:t>+ Thuật toán được sử dụng phổ biến nhất hiện nay là Viola-Jones(Thư viện OpenCV hỗ trợ nhận diện khuôn mặt theo thuật toán này). Ngoài nó nó còn có thể nhận diện được đồ vật, hình dạng.</w:t>
+        <w:t>+ Thuật toán được sử dụng phổ biến nhất hiện nay là Viola-</w:t>
+      </w:r>
+      <w:proofErr w:type="gramStart"/>
+      <w:r>
+        <w:t>Jones(</w:t>
+      </w:r>
+      <w:proofErr w:type="gramEnd"/>
+      <w:r>
+        <w:t>Thư viện OpenCV hỗ trợ nhận diện khuôn mặt theo thuật toán này). Ngoài nó nó còn có thể nhận diện được đồ vật, hình dạng.</w:t>
       </w:r>
     </w:p>
     <w:p>
@@ -6880,7 +6935,7 @@
       <w:pPr>
         <w:pStyle w:val="Heading2"/>
         <w:spacing w:before="120" w:after="120" w:line="360" w:lineRule="auto"/>
-        <w:ind w:firstLine="720"/>
+        <w:ind w:left="1418" w:hanging="1440"/>
         <w:rPr>
           <w:rFonts w:ascii="Times New Roman" w:eastAsia="Times New Roman" w:hAnsi="Times New Roman" w:cs="Times New Roman"/>
           <w:b/>
@@ -6889,8 +6944,8 @@
           <w:lang w:val="vi-VN" w:eastAsia="vi-VN"/>
         </w:rPr>
       </w:pPr>
-      <w:bookmarkStart w:id="21" w:name="_Toc67729071"/>
-      <w:bookmarkStart w:id="22" w:name="_Toc67837040"/>
+      <w:bookmarkStart w:id="22" w:name="_Toc67729071"/>
+      <w:bookmarkStart w:id="23" w:name="_Toc67837040"/>
       <w:r>
         <w:rPr>
           <w:rFonts w:ascii="Times New Roman" w:eastAsia="Times New Roman" w:hAnsi="Times New Roman" w:cs="Times New Roman"/>
@@ -6911,8 +6966,8 @@
         </w:rPr>
         <w:t>Nhận diện khẩu trang trên khuôn mặt</w:t>
       </w:r>
-      <w:bookmarkEnd w:id="21"/>
       <w:bookmarkEnd w:id="22"/>
+      <w:bookmarkEnd w:id="23"/>
       <w:r>
         <w:rPr>
           <w:rFonts w:ascii="Times New Roman" w:eastAsia="Times New Roman" w:hAnsi="Times New Roman" w:cs="Times New Roman"/>
@@ -7056,7 +7111,7 @@
                                 <w:szCs w:val="26"/>
                               </w:rPr>
                             </w:pPr>
-                            <w:bookmarkStart w:id="23" w:name="_Toc41048723"/>
+                            <w:bookmarkStart w:id="24" w:name="_Toc41048723"/>
                             <w:r>
                               <w:rPr>
                                 <w:sz w:val="26"/>
@@ -7107,7 +7162,7 @@
                               </w:rPr>
                               <w:t>: Minh họa về khái niệm trích xuất thông tin (Information Extraction)</w:t>
                             </w:r>
-                            <w:bookmarkEnd w:id="23"/>
+                            <w:bookmarkEnd w:id="24"/>
                           </w:p>
                         </w:txbxContent>
                       </wps:txbx>
@@ -7338,7 +7393,7 @@
                                 <w:szCs w:val="26"/>
                               </w:rPr>
                             </w:pPr>
-                            <w:bookmarkStart w:id="24" w:name="_Toc41048724"/>
+                            <w:bookmarkStart w:id="26" w:name="_Toc41048724"/>
                             <w:r>
                               <w:rPr>
                                 <w:sz w:val="26"/>
@@ -7389,7 +7444,7 @@
                               </w:rPr>
                               <w:t>: Minh họa về hoạt động của NER (Named Entity Recoginition)</w:t>
                             </w:r>
-                            <w:bookmarkEnd w:id="24"/>
+                            <w:bookmarkEnd w:id="26"/>
                           </w:p>
                         </w:txbxContent>
                       </wps:txbx>
@@ -7602,6 +7657,7 @@
     <w:p>
       <w:pPr>
         <w:pStyle w:val="Heading2"/>
+        <w:ind w:left="1701" w:hanging="1702"/>
         <w:rPr>
           <w:rFonts w:ascii="Times New Roman" w:eastAsia="Times New Roman" w:hAnsi="Times New Roman" w:cs="Times New Roman"/>
           <w:b/>
@@ -7610,8 +7666,8 @@
           <w:lang w:eastAsia="vi-VN"/>
         </w:rPr>
       </w:pPr>
-      <w:bookmarkStart w:id="25" w:name="_Toc67729072"/>
-      <w:bookmarkStart w:id="26" w:name="_Toc67837041"/>
+      <w:bookmarkStart w:id="28" w:name="_Toc67729072"/>
+      <w:bookmarkStart w:id="29" w:name="_Toc67837041"/>
       <w:r>
         <w:rPr>
           <w:rFonts w:ascii="Times New Roman" w:eastAsia="Times New Roman" w:hAnsi="Times New Roman" w:cs="Times New Roman"/>
@@ -7662,8 +7718,8 @@
         </w:rPr>
         <w:t>Face Detection</w:t>
       </w:r>
-      <w:bookmarkEnd w:id="25"/>
-      <w:bookmarkEnd w:id="26"/>
+      <w:bookmarkEnd w:id="28"/>
+      <w:bookmarkEnd w:id="29"/>
     </w:p>
     <w:p>
       <w:pPr>
@@ -7964,8 +8020,8 @@
         </w:rPr>
         <w:br w:type="page"/>
       </w:r>
-      <w:bookmarkStart w:id="27" w:name="_Toc67729073"/>
-      <w:bookmarkStart w:id="28" w:name="_Toc67837042"/>
+      <w:bookmarkStart w:id="30" w:name="_Toc67729073"/>
+      <w:bookmarkStart w:id="31" w:name="_Toc67837042"/>
       <w:r>
         <w:rPr>
           <w:rFonts w:ascii="Times New Roman" w:eastAsia="Times New Roman" w:hAnsi="Times New Roman" w:cs="Times New Roman"/>
@@ -7979,14 +8035,14 @@
         <w:lastRenderedPageBreak/>
         <w:t>CHƯƠNG 3: THỰC NGHIỆM CHƯƠNG TRÌNH</w:t>
       </w:r>
-      <w:bookmarkEnd w:id="27"/>
-      <w:bookmarkEnd w:id="28"/>
+      <w:bookmarkEnd w:id="30"/>
+      <w:bookmarkEnd w:id="31"/>
     </w:p>
     <w:p>
       <w:pPr>
         <w:pStyle w:val="Heading2"/>
         <w:spacing w:before="120" w:after="120" w:line="360" w:lineRule="auto"/>
-        <w:ind w:firstLine="680"/>
+        <w:ind w:left="1418" w:hanging="1440"/>
         <w:rPr>
           <w:rFonts w:ascii="Times New Roman" w:hAnsi="Times New Roman" w:cs="Times New Roman"/>
           <w:b/>
@@ -7995,8 +8051,8 @@
           <w:lang w:val="vi-VN"/>
         </w:rPr>
       </w:pPr>
-      <w:bookmarkStart w:id="29" w:name="_Toc67729074"/>
-      <w:bookmarkStart w:id="30" w:name="_Toc67837043"/>
+      <w:bookmarkStart w:id="32" w:name="_Toc67729074"/>
+      <w:bookmarkStart w:id="33" w:name="_Toc67837043"/>
       <w:r>
         <w:rPr>
           <w:rFonts w:ascii="Times New Roman" w:hAnsi="Times New Roman" w:cs="Times New Roman"/>
@@ -8007,23 +8063,23 @@
         </w:rPr>
         <w:t>3.1. Môi trường</w:t>
       </w:r>
-      <w:bookmarkEnd w:id="29"/>
-      <w:bookmarkEnd w:id="30"/>
+      <w:bookmarkEnd w:id="32"/>
+      <w:bookmarkEnd w:id="33"/>
     </w:p>
     <w:p>
       <w:pPr>
         <w:pStyle w:val="Heading3"/>
       </w:pPr>
-      <w:bookmarkStart w:id="31" w:name="_Toc67729075"/>
-      <w:bookmarkStart w:id="32" w:name="_Toc67837044"/>
+      <w:bookmarkStart w:id="34" w:name="_Toc67729075"/>
+      <w:bookmarkStart w:id="35" w:name="_Toc67837044"/>
       <w:r>
         <w:t>3.1.1</w:t>
       </w:r>
       <w:r>
         <w:t xml:space="preserve"> Ngôn ngữ Python</w:t>
       </w:r>
-      <w:bookmarkEnd w:id="31"/>
-      <w:bookmarkEnd w:id="32"/>
+      <w:bookmarkEnd w:id="34"/>
+      <w:bookmarkEnd w:id="35"/>
     </w:p>
     <w:p>
       <w:pPr>
@@ -8140,7 +8196,7 @@
                                 <w:szCs w:val="26"/>
                               </w:rPr>
                             </w:pPr>
-                            <w:bookmarkStart w:id="33" w:name="_Toc41048725"/>
+                            <w:bookmarkStart w:id="36" w:name="_Toc41048725"/>
                             <w:r>
                               <w:rPr>
                                 <w:sz w:val="26"/>
@@ -8191,6 +8247,7 @@
                               </w:rPr>
                               <w:t xml:space="preserve">: IEEE Spectrum </w:t>
                             </w:r>
+                            <w:proofErr w:type="gramStart"/>
                             <w:r>
                               <w:rPr>
                                 <w:sz w:val="26"/>
@@ -8203,9 +8260,17 @@
                                 <w:sz w:val="26"/>
                                 <w:szCs w:val="26"/>
                               </w:rPr>
-                              <w:t>he Top Programming languages 2018</w:t>
+                              <w:t>he</w:t>
                             </w:r>
-                            <w:bookmarkEnd w:id="33"/>
+                            <w:proofErr w:type="gramEnd"/>
+                            <w:r>
+                              <w:rPr>
+                                <w:sz w:val="26"/>
+                                <w:szCs w:val="26"/>
+                              </w:rPr>
+                              <w:t xml:space="preserve"> Top Programming languages 2018</w:t>
+                            </w:r>
+                            <w:bookmarkEnd w:id="36"/>
                           </w:p>
                         </w:txbxContent>
                       </wps:txbx>
@@ -8287,6 +8352,7 @@
                         </w:rPr>
                         <w:t xml:space="preserve">: IEEE Spectrum </w:t>
                       </w:r>
+                      <w:proofErr w:type="gramStart"/>
                       <w:r>
                         <w:rPr>
                           <w:sz w:val="26"/>
@@ -8299,7 +8365,15 @@
                           <w:sz w:val="26"/>
                           <w:szCs w:val="26"/>
                         </w:rPr>
-                        <w:t>he Top Programming languages 2018</w:t>
+                        <w:t>he</w:t>
+                      </w:r>
+                      <w:proofErr w:type="gramEnd"/>
+                      <w:r>
+                        <w:rPr>
+                          <w:sz w:val="26"/>
+                          <w:szCs w:val="26"/>
+                        </w:rPr>
+                        <w:t xml:space="preserve"> Top Programming languages 2018</w:t>
                       </w:r>
                       <w:bookmarkEnd w:id="37"/>
                     </w:p>
@@ -8419,8 +8493,8 @@
       <w:pPr>
         <w:pStyle w:val="Heading3"/>
       </w:pPr>
-      <w:bookmarkStart w:id="34" w:name="_Toc67729078"/>
-      <w:bookmarkStart w:id="35" w:name="_Toc67837045"/>
+      <w:bookmarkStart w:id="38" w:name="_Toc67729078"/>
+      <w:bookmarkStart w:id="39" w:name="_Toc67837045"/>
       <w:r>
         <w:lastRenderedPageBreak/>
         <w:t>3.1.</w:t>
@@ -8431,14 +8505,14 @@
       <w:r>
         <w:t xml:space="preserve"> Thư viện </w:t>
       </w:r>
-      <w:bookmarkEnd w:id="34"/>
+      <w:bookmarkEnd w:id="38"/>
       <w:r>
         <w:t>T</w:t>
       </w:r>
       <w:r>
         <w:t>ensorflow</w:t>
       </w:r>
-      <w:bookmarkEnd w:id="35"/>
+      <w:bookmarkEnd w:id="39"/>
     </w:p>
     <w:p>
       <w:pPr>
@@ -8544,7 +8618,7 @@
           <w:bCs/>
         </w:rPr>
       </w:pPr>
-      <w:bookmarkStart w:id="36" w:name="_Toc67729079"/>
+      <w:bookmarkStart w:id="40" w:name="_Toc67729079"/>
       <w:r>
         <w:rPr>
           <w:highlight w:val="lightGray"/>
@@ -8559,7 +8633,7 @@
       <w:pPr>
         <w:pStyle w:val="Heading3"/>
       </w:pPr>
-      <w:bookmarkStart w:id="37" w:name="_Toc67837046"/>
+      <w:bookmarkStart w:id="41" w:name="_Toc67837046"/>
       <w:r>
         <w:t>3.1.</w:t>
       </w:r>
@@ -8569,11 +8643,11 @@
       <w:r>
         <w:t xml:space="preserve"> Thư viện </w:t>
       </w:r>
-      <w:bookmarkEnd w:id="36"/>
+      <w:bookmarkEnd w:id="40"/>
       <w:r>
         <w:t>Numpy</w:t>
       </w:r>
-      <w:bookmarkEnd w:id="37"/>
+      <w:bookmarkEnd w:id="41"/>
     </w:p>
     <w:p>
       <w:pPr>
@@ -8582,7 +8656,7 @@
           <w:lang w:val="vi-VN"/>
         </w:rPr>
       </w:pPr>
-      <w:bookmarkStart w:id="38" w:name="_Toc67729080"/>
+      <w:bookmarkStart w:id="42" w:name="_Toc67729080"/>
       <w:r>
         <w:t>N</w:t>
       </w:r>
@@ -8766,7 +8840,7 @@
       <w:pPr>
         <w:pStyle w:val="Heading3"/>
       </w:pPr>
-      <w:bookmarkStart w:id="39" w:name="_Toc67837047"/>
+      <w:bookmarkStart w:id="43" w:name="_Toc67837047"/>
       <w:r>
         <w:t>3.1.</w:t>
       </w:r>
@@ -8776,7 +8850,7 @@
       <w:r>
         <w:t xml:space="preserve"> Thư viện Matplotlib</w:t>
       </w:r>
-      <w:bookmarkEnd w:id="39"/>
+      <w:bookmarkEnd w:id="43"/>
     </w:p>
     <w:p>
       <w:pPr>
@@ -8885,7 +8959,7 @@
           <w:rFonts w:eastAsiaTheme="minorHAnsi"/>
         </w:rPr>
       </w:pPr>
-      <w:bookmarkStart w:id="40" w:name="_Toc67837048"/>
+      <w:bookmarkStart w:id="44" w:name="_Toc67837048"/>
       <w:r>
         <w:rPr>
           <w:rFonts w:eastAsiaTheme="minorHAnsi"/>
@@ -8904,7 +8978,7 @@
         </w:rPr>
         <w:t xml:space="preserve"> Thư viện Keras</w:t>
       </w:r>
-      <w:bookmarkEnd w:id="40"/>
+      <w:bookmarkEnd w:id="44"/>
     </w:p>
     <w:p>
       <w:pPr>
@@ -9020,7 +9094,7 @@
           <w:lang w:val="en-US"/>
         </w:rPr>
       </w:pPr>
-      <w:bookmarkStart w:id="41" w:name="_Toc67837049"/>
+      <w:bookmarkStart w:id="45" w:name="_Toc67837049"/>
       <w:r>
         <w:rPr>
           <w:lang w:val="en-US"/>
@@ -9034,7 +9108,7 @@
         </w:rPr>
         <w:t>OpenCV-Python</w:t>
       </w:r>
-      <w:bookmarkEnd w:id="41"/>
+      <w:bookmarkEnd w:id="45"/>
     </w:p>
     <w:p>
       <w:pPr>
@@ -9104,14 +9178,14 @@
           <w:lang w:val="en-US"/>
         </w:rPr>
       </w:pPr>
-      <w:bookmarkStart w:id="42" w:name="_Toc67837050"/>
+      <w:bookmarkStart w:id="46" w:name="_Toc67837050"/>
       <w:r>
         <w:rPr>
           <w:lang w:val="en-US"/>
         </w:rPr>
         <w:t>3.1.7 Thư viện Imutils</w:t>
       </w:r>
-      <w:bookmarkEnd w:id="42"/>
+      <w:bookmarkEnd w:id="46"/>
     </w:p>
     <w:p>
       <w:pPr>
@@ -9174,14 +9248,14 @@
           <w:lang w:val="en-US"/>
         </w:rPr>
       </w:pPr>
-      <w:bookmarkStart w:id="43" w:name="_Toc67837051"/>
+      <w:bookmarkStart w:id="47" w:name="_Toc67837051"/>
       <w:r>
         <w:rPr>
           <w:lang w:val="en-US"/>
         </w:rPr>
         <w:t>3.1.8 Thư viện SciPy</w:t>
       </w:r>
-      <w:bookmarkEnd w:id="43"/>
+      <w:bookmarkEnd w:id="47"/>
     </w:p>
     <w:p>
       <w:pPr>
@@ -9241,7 +9315,7 @@
     <w:p>
       <w:pPr>
         <w:pStyle w:val="Heading2"/>
-        <w:ind w:left="709"/>
+        <w:ind w:left="1418" w:hanging="1440"/>
         <w:rPr>
           <w:rFonts w:ascii="Times New Roman" w:hAnsi="Times New Roman" w:cs="Times New Roman"/>
           <w:b/>
@@ -9250,7 +9324,7 @@
           <w:lang w:val="vi-VN"/>
         </w:rPr>
       </w:pPr>
-      <w:bookmarkStart w:id="44" w:name="_Toc67837052"/>
+      <w:bookmarkStart w:id="48" w:name="_Toc67837052"/>
       <w:r>
         <w:rPr>
           <w:rFonts w:ascii="Times New Roman" w:hAnsi="Times New Roman" w:cs="Times New Roman"/>
@@ -9281,20 +9355,20 @@
         </w:rPr>
         <w:t xml:space="preserve"> Dữ liệu</w:t>
       </w:r>
-      <w:bookmarkEnd w:id="38"/>
-      <w:bookmarkEnd w:id="44"/>
+      <w:bookmarkEnd w:id="42"/>
+      <w:bookmarkEnd w:id="48"/>
     </w:p>
     <w:p>
       <w:pPr>
         <w:pStyle w:val="Heading3"/>
       </w:pPr>
-      <w:bookmarkStart w:id="45" w:name="_Toc67729081"/>
-      <w:bookmarkStart w:id="46" w:name="_Toc67837053"/>
+      <w:bookmarkStart w:id="49" w:name="_Toc67729081"/>
+      <w:bookmarkStart w:id="50" w:name="_Toc67837053"/>
       <w:r>
         <w:t>3.2.1 Yêu cầu dữ liệu</w:t>
       </w:r>
-      <w:bookmarkEnd w:id="45"/>
-      <w:bookmarkEnd w:id="46"/>
+      <w:bookmarkEnd w:id="49"/>
+      <w:bookmarkEnd w:id="50"/>
       <w:r>
         <w:t xml:space="preserve"> </w:t>
       </w:r>
@@ -9436,8 +9510,8 @@
       <w:pPr>
         <w:pStyle w:val="Heading3"/>
       </w:pPr>
-      <w:bookmarkStart w:id="47" w:name="_Toc67729082"/>
-      <w:bookmarkStart w:id="48" w:name="_Toc67837054"/>
+      <w:bookmarkStart w:id="51" w:name="_Toc67729082"/>
+      <w:bookmarkStart w:id="52" w:name="_Toc67837054"/>
       <w:r>
         <w:t xml:space="preserve">3.2.2 </w:t>
       </w:r>
@@ -9450,8 +9524,8 @@
       <w:r>
         <w:t xml:space="preserve"> dữ liệu</w:t>
       </w:r>
-      <w:bookmarkEnd w:id="47"/>
-      <w:bookmarkEnd w:id="48"/>
+      <w:bookmarkEnd w:id="51"/>
+      <w:bookmarkEnd w:id="52"/>
     </w:p>
     <w:p>
       <w:pPr>
@@ -9568,7 +9642,7 @@
                                 <w:szCs w:val="26"/>
                               </w:rPr>
                             </w:pPr>
-                            <w:bookmarkStart w:id="49" w:name="_Toc41048730"/>
+                            <w:bookmarkStart w:id="53" w:name="_Toc41048730"/>
                             <w:r>
                               <w:rPr>
                                 <w:sz w:val="26"/>
@@ -9661,7 +9735,7 @@
                               </w:rPr>
                               <w:t>)</w:t>
                             </w:r>
-                            <w:bookmarkEnd w:id="49"/>
+                            <w:bookmarkEnd w:id="53"/>
                           </w:p>
                         </w:txbxContent>
                       </wps:txbx>
@@ -9970,7 +10044,7 @@
                                 <w:szCs w:val="26"/>
                               </w:rPr>
                             </w:pPr>
-                            <w:bookmarkStart w:id="50" w:name="_Toc41048731"/>
+                            <w:bookmarkStart w:id="55" w:name="_Toc41048731"/>
                             <w:r>
                               <w:rPr>
                                 <w:sz w:val="26"/>
@@ -10038,7 +10112,7 @@
                               </w:rPr>
                               <w:t>" đang được thực thi</w:t>
                             </w:r>
-                            <w:bookmarkEnd w:id="50"/>
+                            <w:bookmarkEnd w:id="55"/>
                           </w:p>
                         </w:txbxContent>
                       </wps:txbx>
@@ -10276,7 +10350,7 @@
       <w:pPr>
         <w:pStyle w:val="Heading2"/>
         <w:spacing w:before="120" w:after="120" w:line="360" w:lineRule="auto"/>
-        <w:ind w:firstLine="720"/>
+        <w:ind w:left="1418" w:hanging="1440"/>
         <w:rPr>
           <w:rFonts w:ascii="Times New Roman" w:hAnsi="Times New Roman" w:cs="Times New Roman"/>
           <w:b/>
@@ -10284,8 +10358,8 @@
           <w:color w:val="auto"/>
         </w:rPr>
       </w:pPr>
-      <w:bookmarkStart w:id="51" w:name="_Toc67729083"/>
-      <w:bookmarkStart w:id="52" w:name="_Toc67837055"/>
+      <w:bookmarkStart w:id="57" w:name="_Toc67729083"/>
+      <w:bookmarkStart w:id="58" w:name="_Toc67837055"/>
       <w:r>
         <w:rPr>
           <w:rFonts w:ascii="Times New Roman" w:hAnsi="Times New Roman" w:cs="Times New Roman"/>
@@ -10316,7 +10390,7 @@
         </w:rPr>
         <w:t xml:space="preserve"> </w:t>
       </w:r>
-      <w:bookmarkEnd w:id="51"/>
+      <w:bookmarkEnd w:id="57"/>
       <w:r>
         <w:rPr>
           <w:rFonts w:ascii="Times New Roman" w:hAnsi="Times New Roman" w:cs="Times New Roman"/>
@@ -10326,7 +10400,7 @@
         </w:rPr>
         <w:t>Lấy dữ liệu không gian thực</w:t>
       </w:r>
-      <w:bookmarkEnd w:id="52"/>
+      <w:bookmarkEnd w:id="58"/>
     </w:p>
     <w:p>
       <w:pPr>
@@ -10456,7 +10530,7 @@
           <w:szCs w:val="26"/>
         </w:rPr>
       </w:pPr>
-      <w:bookmarkStart w:id="53" w:name="_Toc41048733"/>
+      <w:bookmarkStart w:id="59" w:name="_Toc41048733"/>
       <w:r>
         <w:rPr>
           <w:sz w:val="26"/>
@@ -10524,7 +10598,7 @@
         </w:rPr>
         <w:t>)</w:t>
       </w:r>
-      <w:bookmarkEnd w:id="53"/>
+      <w:bookmarkEnd w:id="59"/>
     </w:p>
     <w:p>
       <w:pPr>
@@ -10572,7 +10646,7 @@
       <w:r>
         <w:t xml:space="preserve">thì camera trước của thiết bị chạy chương trình sẽ được bật lên, và nhận dạng khuôn mặt có sử dụng khẩu trang hay không trên không gian </w:t>
       </w:r>
-      <w:bookmarkStart w:id="54" w:name="_Toc67729084"/>
+      <w:bookmarkStart w:id="60" w:name="_Toc67729084"/>
       <w:r>
         <w:t>thực</w:t>
       </w:r>
@@ -10830,7 +10904,7 @@
           <w:szCs w:val="40"/>
         </w:rPr>
       </w:pPr>
-      <w:bookmarkStart w:id="55" w:name="_Toc67837056"/>
+      <w:bookmarkStart w:id="61" w:name="_Toc67837056"/>
       <w:r>
         <w:rPr>
           <w:rFonts w:ascii="Times New Roman" w:hAnsi="Times New Roman" w:cs="Times New Roman"/>
@@ -10842,15 +10916,15 @@
         </w:rPr>
         <w:t>CHƯƠNG 4: KẾT LUẬN</w:t>
       </w:r>
-      <w:bookmarkStart w:id="56" w:name="_Toc67729085"/>
-      <w:bookmarkEnd w:id="54"/>
-      <w:bookmarkEnd w:id="55"/>
+      <w:bookmarkStart w:id="62" w:name="_Toc67729085"/>
+      <w:bookmarkEnd w:id="60"/>
+      <w:bookmarkEnd w:id="61"/>
     </w:p>
     <w:p>
       <w:pPr>
         <w:pStyle w:val="Heading2"/>
         <w:spacing w:before="120" w:after="120" w:line="360" w:lineRule="auto"/>
-        <w:ind w:firstLine="720"/>
+        <w:ind w:left="1418" w:hanging="1440"/>
         <w:rPr>
           <w:rFonts w:ascii="Times New Roman" w:hAnsi="Times New Roman" w:cs="Times New Roman"/>
           <w:b/>
@@ -10858,7 +10932,7 @@
           <w:color w:val="auto"/>
         </w:rPr>
       </w:pPr>
-      <w:bookmarkStart w:id="57" w:name="_Toc67837057"/>
+      <w:bookmarkStart w:id="63" w:name="_Toc67837057"/>
       <w:r>
         <w:rPr>
           <w:rFonts w:ascii="Times New Roman" w:hAnsi="Times New Roman" w:cs="Times New Roman"/>
@@ -10868,8 +10942,8 @@
         </w:rPr>
         <w:t>4.1. Kết luận</w:t>
       </w:r>
-      <w:bookmarkEnd w:id="56"/>
-      <w:bookmarkEnd w:id="57"/>
+      <w:bookmarkEnd w:id="62"/>
+      <w:bookmarkEnd w:id="63"/>
     </w:p>
     <w:p>
       <w:pPr>
@@ -10976,7 +11050,7 @@
       <w:pPr>
         <w:pStyle w:val="Heading2"/>
         <w:spacing w:before="120" w:after="120" w:line="360" w:lineRule="auto"/>
-        <w:ind w:firstLine="720"/>
+        <w:ind w:left="1418" w:hanging="1440"/>
         <w:rPr>
           <w:rFonts w:ascii="Times New Roman" w:hAnsi="Times New Roman" w:cs="Times New Roman"/>
           <w:b/>
@@ -10984,8 +11058,8 @@
           <w:color w:val="auto"/>
         </w:rPr>
       </w:pPr>
-      <w:bookmarkStart w:id="58" w:name="_Toc67729086"/>
-      <w:bookmarkStart w:id="59" w:name="_Toc67837058"/>
+      <w:bookmarkStart w:id="64" w:name="_Toc67729086"/>
+      <w:bookmarkStart w:id="65" w:name="_Toc67837058"/>
       <w:r>
         <w:rPr>
           <w:rFonts w:ascii="Times New Roman" w:hAnsi="Times New Roman" w:cs="Times New Roman"/>
@@ -10995,7 +11069,7 @@
         </w:rPr>
         <w:t>4.2. Hướng phát triển</w:t>
       </w:r>
-      <w:bookmarkEnd w:id="58"/>
+      <w:bookmarkEnd w:id="64"/>
       <w:r>
         <w:rPr>
           <w:rFonts w:ascii="Times New Roman" w:hAnsi="Times New Roman" w:cs="Times New Roman"/>
@@ -11005,7 +11079,7 @@
         </w:rPr>
         <w:t xml:space="preserve"> (bổ sung)</w:t>
       </w:r>
-      <w:bookmarkEnd w:id="59"/>
+      <w:bookmarkEnd w:id="65"/>
     </w:p>
     <w:p>
       <w:pPr>
@@ -11095,8 +11169,8 @@
           <w:szCs w:val="26"/>
         </w:rPr>
       </w:pPr>
-      <w:bookmarkStart w:id="60" w:name="_Toc67729087"/>
-      <w:bookmarkStart w:id="61" w:name="_Toc67837059"/>
+      <w:bookmarkStart w:id="66" w:name="_Toc67729087"/>
+      <w:bookmarkStart w:id="67" w:name="_Toc67837059"/>
       <w:r>
         <w:rPr>
           <w:rFonts w:ascii="Times New Roman" w:hAnsi="Times New Roman" w:cs="Times New Roman"/>
@@ -11109,8 +11183,8 @@
         <w:lastRenderedPageBreak/>
         <w:t>TÀI LIỆU THAM KHẢO</w:t>
       </w:r>
-      <w:bookmarkEnd w:id="60"/>
-      <w:bookmarkEnd w:id="61"/>
+      <w:bookmarkEnd w:id="66"/>
+      <w:bookmarkEnd w:id="67"/>
     </w:p>
     <w:p>
       <w:pPr>

</xml_diff>

<commit_message>
push cho minh laanf 2
</commit_message>
<xml_diff>
--- a/NCKH_XayDungHeThongNhanDangDoiTuongSuDungKhauTrang.docx
+++ b/NCKH_XayDungHeThongNhanDangDoiTuongSuDungKhauTrang.docx
@@ -1,6 +1,6 @@
 
 <file path=word/document.xml><?xml version="1.0" encoding="utf-8"?>
-<w:document xmlns:wpc="http://schemas.microsoft.com/office/word/2010/wordprocessingCanvas" xmlns:cx="http://schemas.microsoft.com/office/drawing/2014/chartex" xmlns:cx1="http://schemas.microsoft.com/office/drawing/2015/9/8/chartex" xmlns:cx2="http://schemas.microsoft.com/office/drawing/2015/10/21/chartex" xmlns:cx3="http://schemas.microsoft.com/office/drawing/2016/5/9/chartex" xmlns:cx4="http://schemas.microsoft.com/office/drawing/2016/5/10/chartex" xmlns:cx5="http://schemas.microsoft.com/office/drawing/2016/5/11/chartex" xmlns:cx6="http://schemas.microsoft.com/office/drawing/2016/5/12/chartex" xmlns:cx7="http://schemas.microsoft.com/office/drawing/2016/5/13/chartex" xmlns:cx8="http://schemas.microsoft.com/office/drawing/2016/5/14/chartex" xmlns:mc="http://schemas.openxmlformats.org/markup-compatibility/2006" xmlns:aink="http://schemas.microsoft.com/office/drawing/2016/ink" xmlns:am3d="http://schemas.microsoft.com/office/drawing/2017/model3d" xmlns:o="urn:schemas-microsoft-com:office:office" xmlns:r="http://schemas.openxmlformats.org/officeDocument/2006/relationships" xmlns:m="http://schemas.openxmlformats.org/officeDocument/2006/math" xmlns:v="urn:schemas-microsoft-com:vml" xmlns:wp14="http://schemas.microsoft.com/office/word/2010/wordprocessingDrawing" xmlns:wp="http://schemas.openxmlformats.org/drawingml/2006/wordprocessingDrawing" xmlns:w10="urn:schemas-microsoft-com:office:word" xmlns:w="http://schemas.openxmlformats.org/wordprocessingml/2006/main" xmlns:w14="http://schemas.microsoft.com/office/word/2010/wordml" xmlns:w15="http://schemas.microsoft.com/office/word/2012/wordml" xmlns:w16cex="http://schemas.microsoft.com/office/word/2018/wordml/cex" xmlns:w16cid="http://schemas.microsoft.com/office/word/2016/wordml/cid" xmlns:w16="http://schemas.microsoft.com/office/word/2018/wordml" xmlns:w16se="http://schemas.microsoft.com/office/word/2015/wordml/symex" xmlns:wpg="http://schemas.microsoft.com/office/word/2010/wordprocessingGroup" xmlns:wpi="http://schemas.microsoft.com/office/word/2010/wordprocessingInk" xmlns:wne="http://schemas.microsoft.com/office/word/2006/wordml" xmlns:wps="http://schemas.microsoft.com/office/word/2010/wordprocessingShape" mc:Ignorable="w14 w15 w16se w16cid w16 w16cex wp14">
+<w:document xmlns:wpc="http://schemas.microsoft.com/office/word/2010/wordprocessingCanvas" xmlns:cx="http://schemas.microsoft.com/office/drawing/2014/chartex" xmlns:cx1="http://schemas.microsoft.com/office/drawing/2015/9/8/chartex" xmlns:cx2="http://schemas.microsoft.com/office/drawing/2015/10/21/chartex" xmlns:cx3="http://schemas.microsoft.com/office/drawing/2016/5/9/chartex" xmlns:cx4="http://schemas.microsoft.com/office/drawing/2016/5/10/chartex" xmlns:cx5="http://schemas.microsoft.com/office/drawing/2016/5/11/chartex" xmlns:cx6="http://schemas.microsoft.com/office/drawing/2016/5/12/chartex" xmlns:cx7="http://schemas.microsoft.com/office/drawing/2016/5/13/chartex" xmlns:cx8="http://schemas.microsoft.com/office/drawing/2016/5/14/chartex" xmlns:mc="http://schemas.openxmlformats.org/markup-compatibility/2006" xmlns:aink="http://schemas.microsoft.com/office/drawing/2016/ink" xmlns:am3d="http://schemas.microsoft.com/office/drawing/2017/model3d" xmlns:o="urn:schemas-microsoft-com:office:office" xmlns:r="http://schemas.openxmlformats.org/officeDocument/2006/relationships" xmlns:m="http://schemas.openxmlformats.org/officeDocument/2006/math" xmlns:v="urn:schemas-microsoft-com:vml" xmlns:wp14="http://schemas.microsoft.com/office/word/2010/wordprocessingDrawing" xmlns:wp="http://schemas.openxmlformats.org/drawingml/2006/wordprocessingDrawing" xmlns:w10="urn:schemas-microsoft-com:office:word" xmlns:w="http://schemas.openxmlformats.org/wordprocessingml/2006/main" xmlns:w14="http://schemas.microsoft.com/office/word/2010/wordml" xmlns:w15="http://schemas.microsoft.com/office/word/2012/wordml" xmlns:w16cex="http://schemas.microsoft.com/office/word/2018/wordml/cex" xmlns:w16cid="http://schemas.microsoft.com/office/word/2016/wordml/cid" xmlns:w16="http://schemas.microsoft.com/office/word/2018/wordml" xmlns:w16sdtdh="http://schemas.microsoft.com/office/word/2020/wordml/sdtdatahash" xmlns:w16se="http://schemas.microsoft.com/office/word/2015/wordml/symex" xmlns:wpg="http://schemas.microsoft.com/office/word/2010/wordprocessingGroup" xmlns:wpi="http://schemas.microsoft.com/office/word/2010/wordprocessingInk" xmlns:wne="http://schemas.microsoft.com/office/word/2006/wordml" xmlns:wps="http://schemas.microsoft.com/office/word/2010/wordprocessingShape" mc:Ignorable="w14 w15 w16se w16cid w16 w16cex w16sdtdh wp14">
   <w:body>
     <w:p>
       <w:pPr>
@@ -83,7 +83,7 @@
               </wp:anchor>
             </w:drawing>
           </mc:Choice>
-          <mc:Fallback xmlns:w16sdtdh="http://schemas.microsoft.com/office/word/2020/wordml/sdtdatahash">
+          <mc:Fallback>
             <w:pict>
               <v:rect w14:anchorId="7027E92E" id="Rectangle 88" o:spid="_x0000_s1026" style="position:absolute;margin-left:0;margin-top:-36pt;width:441pt;height:711pt;z-index:-251653120;visibility:visible;mso-wrap-style:square;mso-width-percent:0;mso-height-percent:0;mso-wrap-distance-left:9pt;mso-wrap-distance-top:0;mso-wrap-distance-right:9pt;mso-wrap-distance-bottom:0;mso-position-horizontal:absolute;mso-position-horizontal-relative:text;mso-position-vertical:absolute;mso-position-vertical-relative:text;mso-width-percent:0;mso-height-percent:0;mso-width-relative:page;mso-height-relative:page;v-text-anchor:top" o:gfxdata="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" filled="f" strokeweight="4.5pt">
                 <v:stroke linestyle="thickThin"/>
@@ -4651,23 +4651,7 @@
             <w:noProof/>
             <w:lang w:val="en-US"/>
           </w:rPr>
-          <w:t xml:space="preserve">  Ản</w:t>
-        </w:r>
-        <w:r>
-          <w:rPr>
-            <w:rStyle w:val="Hyperlink"/>
-            <w:noProof/>
-            <w:lang w:val="en-US"/>
-          </w:rPr>
-          <w:t>h</w:t>
-        </w:r>
-        <w:r>
-          <w:rPr>
-            <w:rStyle w:val="Hyperlink"/>
-            <w:noProof/>
-            <w:lang w:val="en-US"/>
-          </w:rPr>
-          <w:t xml:space="preserve"> chụp thống kê số bài viết về cụm từ "Face mask dectection" trên Google schoolar vào năm 2018</w:t>
+          <w:t xml:space="preserve">  Ảnh chụp thống kê số bài viết về cụm từ "Face mask dectection" trên Google schoolar vào năm 2018</w:t>
         </w:r>
         <w:r>
           <w:rPr>
@@ -6358,51 +6342,25 @@
                             <w:r>
                               <w:t xml:space="preserve">Hình  </w:t>
                             </w:r>
-                            <w:r>
-                              <w:fldChar w:fldCharType="begin"/>
-                            </w:r>
-                            <w:r>
-                              <w:instrText xml:space="preserve"> STYLEREF 1 \s </w:instrText>
-                            </w:r>
-                            <w:r>
-                              <w:fldChar w:fldCharType="separate"/>
-                            </w:r>
-                            <w:r>
-                              <w:rPr>
-                                <w:noProof/>
-                              </w:rPr>
-                              <w:t>1</w:t>
-                            </w:r>
-                            <w:r>
-                              <w:rPr>
-                                <w:noProof/>
-                              </w:rPr>
-                              <w:fldChar w:fldCharType="end"/>
-                            </w:r>
+                            <w:fldSimple w:instr=" STYLEREF 1 \s ">
+                              <w:r>
+                                <w:rPr>
+                                  <w:noProof/>
+                                </w:rPr>
+                                <w:t>1</w:t>
+                              </w:r>
+                            </w:fldSimple>
                             <w:r>
                               <w:noBreakHyphen/>
                             </w:r>
-                            <w:r>
-                              <w:fldChar w:fldCharType="begin"/>
-                            </w:r>
-                            <w:r>
-                              <w:instrText xml:space="preserve"> SEQ Hình_ \* ARABIC \s 1 </w:instrText>
-                            </w:r>
-                            <w:r>
-                              <w:fldChar w:fldCharType="separate"/>
-                            </w:r>
-                            <w:r>
-                              <w:rPr>
-                                <w:noProof/>
-                              </w:rPr>
-                              <w:t>1</w:t>
-                            </w:r>
-                            <w:r>
-                              <w:rPr>
-                                <w:noProof/>
-                              </w:rPr>
-                              <w:fldChar w:fldCharType="end"/>
-                            </w:r>
+                            <w:fldSimple w:instr=" SEQ Hình_ \* ARABIC \s 1 ">
+                              <w:r>
+                                <w:rPr>
+                                  <w:noProof/>
+                                </w:rPr>
+                                <w:t>1</w:t>
+                              </w:r>
+                            </w:fldSimple>
                             <w:r>
                               <w:rPr>
                                 <w:lang w:val="en-US"/>
@@ -6447,51 +6405,25 @@
                       <w:r>
                         <w:t xml:space="preserve">Hình  </w:t>
                       </w:r>
-                      <w:r>
-                        <w:fldChar w:fldCharType="begin"/>
-                      </w:r>
-                      <w:r>
-                        <w:instrText xml:space="preserve"> STYLEREF 1 \s </w:instrText>
-                      </w:r>
-                      <w:r>
-                        <w:fldChar w:fldCharType="separate"/>
-                      </w:r>
-                      <w:r>
-                        <w:rPr>
-                          <w:noProof/>
-                        </w:rPr>
-                        <w:t>1</w:t>
-                      </w:r>
-                      <w:r>
-                        <w:rPr>
-                          <w:noProof/>
-                        </w:rPr>
-                        <w:fldChar w:fldCharType="end"/>
-                      </w:r>
+                      <w:fldSimple w:instr=" STYLEREF 1 \s ">
+                        <w:r>
+                          <w:rPr>
+                            <w:noProof/>
+                          </w:rPr>
+                          <w:t>1</w:t>
+                        </w:r>
+                      </w:fldSimple>
                       <w:r>
                         <w:noBreakHyphen/>
                       </w:r>
-                      <w:r>
-                        <w:fldChar w:fldCharType="begin"/>
-                      </w:r>
-                      <w:r>
-                        <w:instrText xml:space="preserve"> SEQ Hình_ \* ARABIC \s 1 </w:instrText>
-                      </w:r>
-                      <w:r>
-                        <w:fldChar w:fldCharType="separate"/>
-                      </w:r>
-                      <w:r>
-                        <w:rPr>
-                          <w:noProof/>
-                        </w:rPr>
-                        <w:t>1</w:t>
-                      </w:r>
-                      <w:r>
-                        <w:rPr>
-                          <w:noProof/>
-                        </w:rPr>
-                        <w:fldChar w:fldCharType="end"/>
-                      </w:r>
+                      <w:fldSimple w:instr=" SEQ Hình_ \* ARABIC \s 1 ">
+                        <w:r>
+                          <w:rPr>
+                            <w:noProof/>
+                          </w:rPr>
+                          <w:t>1</w:t>
+                        </w:r>
+                      </w:fldSimple>
                       <w:r>
                         <w:rPr>
                           <w:lang w:val="en-US"/>
@@ -6646,51 +6578,25 @@
                             <w:r>
                               <w:t xml:space="preserve">Hình  </w:t>
                             </w:r>
-                            <w:r>
-                              <w:fldChar w:fldCharType="begin"/>
-                            </w:r>
-                            <w:r>
-                              <w:instrText xml:space="preserve"> STYLEREF 1 \s </w:instrText>
-                            </w:r>
-                            <w:r>
-                              <w:fldChar w:fldCharType="separate"/>
-                            </w:r>
-                            <w:r>
-                              <w:rPr>
-                                <w:noProof/>
-                              </w:rPr>
-                              <w:t>1</w:t>
-                            </w:r>
-                            <w:r>
-                              <w:rPr>
-                                <w:noProof/>
-                              </w:rPr>
-                              <w:fldChar w:fldCharType="end"/>
-                            </w:r>
+                            <w:fldSimple w:instr=" STYLEREF 1 \s ">
+                              <w:r>
+                                <w:rPr>
+                                  <w:noProof/>
+                                </w:rPr>
+                                <w:t>1</w:t>
+                              </w:r>
+                            </w:fldSimple>
                             <w:r>
                               <w:noBreakHyphen/>
                             </w:r>
-                            <w:r>
-                              <w:fldChar w:fldCharType="begin"/>
-                            </w:r>
-                            <w:r>
-                              <w:instrText xml:space="preserve"> SEQ Hình_ \* ARABIC \s 1 </w:instrText>
-                            </w:r>
-                            <w:r>
-                              <w:fldChar w:fldCharType="separate"/>
-                            </w:r>
-                            <w:r>
-                              <w:rPr>
-                                <w:noProof/>
-                              </w:rPr>
-                              <w:t>2</w:t>
-                            </w:r>
-                            <w:r>
-                              <w:rPr>
-                                <w:noProof/>
-                              </w:rPr>
-                              <w:fldChar w:fldCharType="end"/>
-                            </w:r>
+                            <w:fldSimple w:instr=" SEQ Hình_ \* ARABIC \s 1 ">
+                              <w:r>
+                                <w:rPr>
+                                  <w:noProof/>
+                                </w:rPr>
+                                <w:t>2</w:t>
+                              </w:r>
+                            </w:fldSimple>
                             <w:r>
                               <w:rPr>
                                 <w:lang w:val="en-US"/>
@@ -6755,51 +6661,25 @@
                       <w:r>
                         <w:t xml:space="preserve">Hình  </w:t>
                       </w:r>
-                      <w:r>
-                        <w:fldChar w:fldCharType="begin"/>
-                      </w:r>
-                      <w:r>
-                        <w:instrText xml:space="preserve"> STYLEREF 1 \s </w:instrText>
-                      </w:r>
-                      <w:r>
-                        <w:fldChar w:fldCharType="separate"/>
-                      </w:r>
-                      <w:r>
-                        <w:rPr>
-                          <w:noProof/>
-                        </w:rPr>
-                        <w:t>1</w:t>
-                      </w:r>
-                      <w:r>
-                        <w:rPr>
-                          <w:noProof/>
-                        </w:rPr>
-                        <w:fldChar w:fldCharType="end"/>
-                      </w:r>
+                      <w:fldSimple w:instr=" STYLEREF 1 \s ">
+                        <w:r>
+                          <w:rPr>
+                            <w:noProof/>
+                          </w:rPr>
+                          <w:t>1</w:t>
+                        </w:r>
+                      </w:fldSimple>
                       <w:r>
                         <w:noBreakHyphen/>
                       </w:r>
-                      <w:r>
-                        <w:fldChar w:fldCharType="begin"/>
-                      </w:r>
-                      <w:r>
-                        <w:instrText xml:space="preserve"> SEQ Hình_ \* ARABIC \s 1 </w:instrText>
-                      </w:r>
-                      <w:r>
-                        <w:fldChar w:fldCharType="separate"/>
-                      </w:r>
-                      <w:r>
-                        <w:rPr>
-                          <w:noProof/>
-                        </w:rPr>
-                        <w:t>2</w:t>
-                      </w:r>
-                      <w:r>
-                        <w:rPr>
-                          <w:noProof/>
-                        </w:rPr>
-                        <w:fldChar w:fldCharType="end"/>
-                      </w:r>
+                      <w:fldSimple w:instr=" SEQ Hình_ \* ARABIC \s 1 ">
+                        <w:r>
+                          <w:rPr>
+                            <w:noProof/>
+                          </w:rPr>
+                          <w:t>2</w:t>
+                        </w:r>
+                      </w:fldSimple>
                       <w:r>
                         <w:rPr>
                           <w:lang w:val="en-US"/>
@@ -7023,51 +6903,25 @@
                             <w:r>
                               <w:t xml:space="preserve">Hình  </w:t>
                             </w:r>
-                            <w:r>
-                              <w:fldChar w:fldCharType="begin"/>
-                            </w:r>
-                            <w:r>
-                              <w:instrText xml:space="preserve"> STYLEREF 1 \s </w:instrText>
-                            </w:r>
-                            <w:r>
-                              <w:fldChar w:fldCharType="separate"/>
-                            </w:r>
-                            <w:r>
-                              <w:rPr>
-                                <w:noProof/>
-                              </w:rPr>
-                              <w:t>1</w:t>
-                            </w:r>
-                            <w:r>
-                              <w:rPr>
-                                <w:noProof/>
-                              </w:rPr>
-                              <w:fldChar w:fldCharType="end"/>
-                            </w:r>
+                            <w:fldSimple w:instr=" STYLEREF 1 \s ">
+                              <w:r>
+                                <w:rPr>
+                                  <w:noProof/>
+                                </w:rPr>
+                                <w:t>1</w:t>
+                              </w:r>
+                            </w:fldSimple>
                             <w:r>
                               <w:noBreakHyphen/>
                             </w:r>
-                            <w:r>
-                              <w:fldChar w:fldCharType="begin"/>
-                            </w:r>
-                            <w:r>
-                              <w:instrText xml:space="preserve"> SEQ Hình_ \* ARABIC \s 1 </w:instrText>
-                            </w:r>
-                            <w:r>
-                              <w:fldChar w:fldCharType="separate"/>
-                            </w:r>
-                            <w:r>
-                              <w:rPr>
-                                <w:noProof/>
-                              </w:rPr>
-                              <w:t>3</w:t>
-                            </w:r>
-                            <w:r>
-                              <w:rPr>
-                                <w:noProof/>
-                              </w:rPr>
-                              <w:fldChar w:fldCharType="end"/>
-                            </w:r>
+                            <w:fldSimple w:instr=" SEQ Hình_ \* ARABIC \s 1 ">
+                              <w:r>
+                                <w:rPr>
+                                  <w:noProof/>
+                                </w:rPr>
+                                <w:t>3</w:t>
+                              </w:r>
+                            </w:fldSimple>
                             <w:r>
                               <w:rPr>
                                 <w:lang w:val="en-US"/>
@@ -7120,51 +6974,25 @@
                       <w:r>
                         <w:t xml:space="preserve">Hình  </w:t>
                       </w:r>
-                      <w:r>
-                        <w:fldChar w:fldCharType="begin"/>
-                      </w:r>
-                      <w:r>
-                        <w:instrText xml:space="preserve"> STYLEREF 1 \s </w:instrText>
-                      </w:r>
-                      <w:r>
-                        <w:fldChar w:fldCharType="separate"/>
-                      </w:r>
-                      <w:r>
-                        <w:rPr>
-                          <w:noProof/>
-                        </w:rPr>
-                        <w:t>1</w:t>
-                      </w:r>
-                      <w:r>
-                        <w:rPr>
-                          <w:noProof/>
-                        </w:rPr>
-                        <w:fldChar w:fldCharType="end"/>
-                      </w:r>
+                      <w:fldSimple w:instr=" STYLEREF 1 \s ">
+                        <w:r>
+                          <w:rPr>
+                            <w:noProof/>
+                          </w:rPr>
+                          <w:t>1</w:t>
+                        </w:r>
+                      </w:fldSimple>
                       <w:r>
                         <w:noBreakHyphen/>
                       </w:r>
-                      <w:r>
-                        <w:fldChar w:fldCharType="begin"/>
-                      </w:r>
-                      <w:r>
-                        <w:instrText xml:space="preserve"> SEQ Hình_ \* ARABIC \s 1 </w:instrText>
-                      </w:r>
-                      <w:r>
-                        <w:fldChar w:fldCharType="separate"/>
-                      </w:r>
-                      <w:r>
-                        <w:rPr>
-                          <w:noProof/>
-                        </w:rPr>
-                        <w:t>3</w:t>
-                      </w:r>
-                      <w:r>
-                        <w:rPr>
-                          <w:noProof/>
-                        </w:rPr>
-                        <w:fldChar w:fldCharType="end"/>
-                      </w:r>
+                      <w:fldSimple w:instr=" SEQ Hình_ \* ARABIC \s 1 ">
+                        <w:r>
+                          <w:rPr>
+                            <w:noProof/>
+                          </w:rPr>
+                          <w:t>3</w:t>
+                        </w:r>
+                      </w:fldSimple>
                       <w:r>
                         <w:rPr>
                           <w:lang w:val="en-US"/>
@@ -7375,27 +7203,14 @@
                             <w:r>
                               <w:t xml:space="preserve">Hình  </w:t>
                             </w:r>
-                            <w:r>
-                              <w:fldChar w:fldCharType="begin"/>
-                            </w:r>
-                            <w:r>
-                              <w:instrText xml:space="preserve"> STYLEREF 1 \s </w:instrText>
-                            </w:r>
-                            <w:r>
-                              <w:fldChar w:fldCharType="separate"/>
-                            </w:r>
-                            <w:r>
-                              <w:rPr>
-                                <w:noProof/>
-                              </w:rPr>
-                              <w:t>1</w:t>
-                            </w:r>
-                            <w:r>
-                              <w:rPr>
-                                <w:noProof/>
-                              </w:rPr>
-                              <w:fldChar w:fldCharType="end"/>
-                            </w:r>
+                            <w:fldSimple w:instr=" STYLEREF 1 \s ">
+                              <w:r>
+                                <w:rPr>
+                                  <w:noProof/>
+                                </w:rPr>
+                                <w:t>1</w:t>
+                              </w:r>
+                            </w:fldSimple>
                             <w:r>
                               <w:noBreakHyphen/>
                             </w:r>
@@ -7443,27 +7258,14 @@
                       <w:r>
                         <w:t xml:space="preserve">Hình  </w:t>
                       </w:r>
-                      <w:r>
-                        <w:fldChar w:fldCharType="begin"/>
-                      </w:r>
-                      <w:r>
-                        <w:instrText xml:space="preserve"> STYLEREF 1 \s </w:instrText>
-                      </w:r>
-                      <w:r>
-                        <w:fldChar w:fldCharType="separate"/>
-                      </w:r>
-                      <w:r>
-                        <w:rPr>
-                          <w:noProof/>
-                        </w:rPr>
-                        <w:t>1</w:t>
-                      </w:r>
-                      <w:r>
-                        <w:rPr>
-                          <w:noProof/>
-                        </w:rPr>
-                        <w:fldChar w:fldCharType="end"/>
-                      </w:r>
+                      <w:fldSimple w:instr=" STYLEREF 1 \s ">
+                        <w:r>
+                          <w:rPr>
+                            <w:noProof/>
+                          </w:rPr>
+                          <w:t>1</w:t>
+                        </w:r>
+                      </w:fldSimple>
                       <w:r>
                         <w:noBreakHyphen/>
                       </w:r>
@@ -7542,27 +7344,14 @@
                             <w:r>
                               <w:t xml:space="preserve">Hình  </w:t>
                             </w:r>
-                            <w:r>
-                              <w:fldChar w:fldCharType="begin"/>
-                            </w:r>
-                            <w:r>
-                              <w:instrText xml:space="preserve"> STYLEREF 1 \s </w:instrText>
-                            </w:r>
-                            <w:r>
-                              <w:fldChar w:fldCharType="separate"/>
-                            </w:r>
-                            <w:r>
-                              <w:rPr>
-                                <w:noProof/>
-                              </w:rPr>
-                              <w:t>1</w:t>
-                            </w:r>
-                            <w:r>
-                              <w:rPr>
-                                <w:noProof/>
-                              </w:rPr>
-                              <w:fldChar w:fldCharType="end"/>
-                            </w:r>
+                            <w:fldSimple w:instr=" STYLEREF 1 \s ">
+                              <w:r>
+                                <w:rPr>
+                                  <w:noProof/>
+                                </w:rPr>
+                                <w:t>1</w:t>
+                              </w:r>
+                            </w:fldSimple>
                             <w:r>
                               <w:noBreakHyphen/>
                             </w:r>
@@ -7617,27 +7406,14 @@
                       <w:r>
                         <w:t xml:space="preserve">Hình  </w:t>
                       </w:r>
-                      <w:r>
-                        <w:fldChar w:fldCharType="begin"/>
-                      </w:r>
-                      <w:r>
-                        <w:instrText xml:space="preserve"> STYLEREF 1 \s </w:instrText>
-                      </w:r>
-                      <w:r>
-                        <w:fldChar w:fldCharType="separate"/>
-                      </w:r>
-                      <w:r>
-                        <w:rPr>
-                          <w:noProof/>
-                        </w:rPr>
-                        <w:t>1</w:t>
-                      </w:r>
-                      <w:r>
-                        <w:rPr>
-                          <w:noProof/>
-                        </w:rPr>
-                        <w:fldChar w:fldCharType="end"/>
-                      </w:r>
+                      <w:fldSimple w:instr=" STYLEREF 1 \s ">
+                        <w:r>
+                          <w:rPr>
+                            <w:noProof/>
+                          </w:rPr>
+                          <w:t>1</w:t>
+                        </w:r>
+                      </w:fldSimple>
                       <w:r>
                         <w:noBreakHyphen/>
                       </w:r>
@@ -8022,7 +7798,21 @@
         <w:rPr>
           <w:lang w:val="en-US"/>
         </w:rPr>
-        <w:t>Bài toán nhận dạng đối tượng đeo khẩu trang là bài toán xác định (phát hiện) những đối tượng đeo khẩu trang. Bài toán này sẽ phân tích các điểm ảnh  dựa trên các thuộc tính cả việc nhận dạng các điểm ảnh đặc trưng của hình ảnh bằng phương pháp tính chập mạng nơ-ron (CNNs). Ví dụ trong trường hợp cung cấp các bức hình có một hay nhiều người đeo khẩu trang cho chương trình phân tích, sau đó lấy một bức ảnh có người đeo khẩu trang nào đó bất kì đưa cho chương trình kiểm tra, kỳ vọng sau khi kiểm tra là chương trình sẽ phản hồi được là có người đeo khẩu trang trong bước hình đó.</w:t>
+        <w:t xml:space="preserve">Bài toán nhận dạng đối tượng đeo khẩu trang là bài toán xác định (phát hiện) những đối tượng đeo khẩu trang. Bài toán này sẽ phân tích các điểm </w:t>
+      </w:r>
+      <w:proofErr w:type="gramStart"/>
+      <w:r>
+        <w:rPr>
+          <w:lang w:val="en-US"/>
+        </w:rPr>
+        <w:t>ảnh  dựa</w:t>
+      </w:r>
+      <w:proofErr w:type="gramEnd"/>
+      <w:r>
+        <w:rPr>
+          <w:lang w:val="en-US"/>
+        </w:rPr>
+        <w:t xml:space="preserve"> trên các thuộc tính cả việc nhận dạng các điểm ảnh đặc trưng của hình ảnh bằng phương pháp tính chập mạng nơ-ron (CNNs). Ví dụ trong trường hợp cung cấp các bức hình có một hay nhiều người đeo khẩu trang cho chương trình phân tích, sau đó lấy một bức ảnh có người đeo khẩu trang nào đó bất kì đưa cho chương trình kiểm tra, kỳ vọng sau khi kiểm tra là chương trình sẽ phản hồi được là có người đeo khẩu trang trong bước hình đó.</w:t>
       </w:r>
     </w:p>
     <w:p>
@@ -8108,6 +7898,34 @@
     </w:p>
     <w:p>
       <w:pPr>
+        <w:rPr>
+          <w:lang w:val="en-US"/>
+        </w:rPr>
+      </w:pPr>
+      <w:r>
+        <w:rPr>
+          <w:highlight w:val="yellow"/>
+          <w:lang w:val="en-US"/>
+        </w:rPr>
+        <w:t>//ghi thêm mô tả nghiên cứu – mô hình sử dụng - …</w:t>
+      </w:r>
+    </w:p>
+    <w:p>
+      <w:pPr>
+        <w:rPr>
+          <w:lang w:val="en-US"/>
+        </w:rPr>
+      </w:pPr>
+      <w:r>
+        <w:rPr>
+          <w:highlight w:val="yellow"/>
+          <w:lang w:val="en-US"/>
+        </w:rPr>
+        <w:t>//bổ sung cảnh báo đối tượng nghi vấn trong siêu thị, ngân hang (tìm ảnh minh họa)</w:t>
+      </w:r>
+    </w:p>
+    <w:p>
+      <w:pPr>
         <w:ind w:firstLine="720"/>
         <w:rPr>
           <w:lang w:val="en-US"/>
@@ -8115,24 +7933,9 @@
       </w:pPr>
       <w:r>
         <w:rPr>
-          <w:highlight w:val="yellow"/>
-          <w:lang w:val="en-US"/>
-        </w:rPr>
-        <w:t>//ghi thêm mô tả nghiên cứu – mô hình sử dụng - …</w:t>
-      </w:r>
-    </w:p>
-    <w:p>
-      <w:pPr>
-        <w:rPr>
-          <w:lang w:val="en-US"/>
-        </w:rPr>
-      </w:pPr>
-      <w:r>
-        <w:rPr>
-          <w:highlight w:val="yellow"/>
-          <w:lang w:val="en-US"/>
-        </w:rPr>
-        <w:t>//bổ sung cảnh báo đối tượng nghi vấn trong siêu thị, ngân hang (tìm ảnh minh họa)</w:t>
+          <w:lang w:val="en-US"/>
+        </w:rPr>
+        <w:t>Sản phẩm sẽ tập trung vào những người đeo khẩu trang khi họ đi vào những nơi công cộng vì những người này không muốn người khác nhìn thấy mặt mình nên rất có khả năng họ sẽ làm điều gì đó mờ ám.</w:t>
       </w:r>
     </w:p>
     <w:p>
@@ -8146,16 +7949,187 @@
         <w:rPr>
           <w:lang w:val="en-US"/>
         </w:rPr>
-        <w:t>Sản phẩm sẽ tập trung vào những người đeo khẩu trang khi họ đi vào những nơi công cộng vì những người này không muốn người khác nhìn thấy mặt mình nên rất có khả năng họ sẽ làm điều gì đó mờ ám.</w:t>
-      </w:r>
-    </w:p>
-    <w:p>
-      <w:pPr>
+        <w:t>Khi chưa bùng phát dịch bệnh, mặt nạ siêu thật</w:t>
+      </w:r>
+      <w:r>
+        <w:rPr>
+          <w:lang w:val="en-US"/>
+        </w:rPr>
+        <w:t xml:space="preserve"> là một trong những thách thức</w:t>
+      </w:r>
+      <w:r>
+        <w:rPr>
+          <w:lang w:val="en-US"/>
+        </w:rPr>
+        <w:t xml:space="preserve"> trong công tác an ninh và phòng chống tội phạm</w:t>
+      </w:r>
+      <w:r>
+        <w:rPr>
+          <w:lang w:val="en-US"/>
+        </w:rPr>
+        <w:t xml:space="preserve"> vì lúc này </w:t>
+      </w:r>
+      <w:r>
+        <w:rPr>
+          <w:lang w:val="en-US"/>
+        </w:rPr>
+        <w:t>khả năng phân biệt những chiếc mặt nạ này với khuôn mặt thật của mọi người là rất hạn chế</w:t>
+      </w:r>
+      <w:r>
+        <w:rPr>
+          <w:lang w:val="en-US"/>
+        </w:rPr>
+        <w:t>. T</w:t>
+      </w:r>
+      <w:r>
+        <w:rPr>
+          <w:lang w:val="en-US"/>
+        </w:rPr>
+        <w:t>hử nghiệm cho thấy độ chính xác kém (40%) và sự khác biệt lớn (5–100%) đối với mặt nạ có độ chân thực cao giữa mặt nạ độ chân thực thấp và khuôn mặt thật</w:t>
+      </w:r>
+      <w:r>
+        <w:rPr>
+          <w:lang w:val="en-US"/>
+        </w:rPr>
+        <w:t xml:space="preserve"> </w:t>
+      </w:r>
+      <w:r>
+        <w:rPr>
+          <w:lang w:val="en-US"/>
+        </w:rPr>
+        <w:fldChar w:fldCharType="begin"/>
+      </w:r>
+      <w:r>
+        <w:rPr>
+          <w:lang w:val="en-US"/>
+        </w:rPr>
+        <w:instrText xml:space="preserve"> REF _Ref69376603 \r \h </w:instrText>
+      </w:r>
+      <w:r>
+        <w:rPr>
+          <w:lang w:val="en-US"/>
+        </w:rPr>
+      </w:r>
+      <w:r>
+        <w:rPr>
+          <w:lang w:val="en-US"/>
+        </w:rPr>
+        <w:fldChar w:fldCharType="separate"/>
+      </w:r>
+      <w:r>
+        <w:rPr>
+          <w:lang w:val="en-US"/>
+        </w:rPr>
+        <w:t>[1]</w:t>
+      </w:r>
+      <w:r>
+        <w:rPr>
+          <w:lang w:val="en-US"/>
+        </w:rPr>
+        <w:fldChar w:fldCharType="end"/>
+      </w:r>
+      <w:r>
+        <w:rPr>
+          <w:lang w:val="en-US"/>
+        </w:rPr>
+        <w:t>.</w:t>
+      </w:r>
+    </w:p>
+    <w:p>
+      <w:pPr>
+        <w:keepNext/>
         <w:ind w:firstLine="720"/>
-        <w:rPr>
-          <w:lang w:val="en-US"/>
-        </w:rPr>
-      </w:pPr>
+      </w:pPr>
+      <w:r>
+        <w:rPr>
+          <w:noProof/>
+        </w:rPr>
+        <w:drawing>
+          <wp:inline distT="0" distB="0" distL="0" distR="0" wp14:anchorId="540DDF7E" wp14:editId="3570BB66">
+            <wp:extent cx="5760085" cy="2774950"/>
+            <wp:effectExtent l="0" t="0" r="0" b="6350"/>
+            <wp:docPr id="4" name="Picture 4" descr="figure1"/>
+            <wp:cNvGraphicFramePr>
+              <a:graphicFrameLocks xmlns:a="http://schemas.openxmlformats.org/drawingml/2006/main" noChangeAspect="1"/>
+            </wp:cNvGraphicFramePr>
+            <a:graphic xmlns:a="http://schemas.openxmlformats.org/drawingml/2006/main">
+              <a:graphicData uri="http://schemas.openxmlformats.org/drawingml/2006/picture">
+                <pic:pic xmlns:pic="http://schemas.openxmlformats.org/drawingml/2006/picture">
+                  <pic:nvPicPr>
+                    <pic:cNvPr id="0" name="Picture 1" descr="figure1"/>
+                    <pic:cNvPicPr>
+                      <a:picLocks noChangeAspect="1" noChangeArrowheads="1"/>
+                    </pic:cNvPicPr>
+                  </pic:nvPicPr>
+                  <pic:blipFill>
+                    <a:blip r:embed="rId24">
+                      <a:extLst>
+                        <a:ext uri="{28A0092B-C50C-407E-A947-70E740481C1C}">
+                          <a14:useLocalDpi xmlns:a14="http://schemas.microsoft.com/office/drawing/2010/main" val="0"/>
+                        </a:ext>
+                      </a:extLst>
+                    </a:blip>
+                    <a:srcRect/>
+                    <a:stretch>
+                      <a:fillRect/>
+                    </a:stretch>
+                  </pic:blipFill>
+                  <pic:spPr bwMode="auto">
+                    <a:xfrm>
+                      <a:off x="0" y="0"/>
+                      <a:ext cx="5760085" cy="2774950"/>
+                    </a:xfrm>
+                    <a:prstGeom prst="rect">
+                      <a:avLst/>
+                    </a:prstGeom>
+                    <a:noFill/>
+                    <a:ln>
+                      <a:noFill/>
+                    </a:ln>
+                  </pic:spPr>
+                </pic:pic>
+              </a:graphicData>
+            </a:graphic>
+          </wp:inline>
+        </w:drawing>
+      </w:r>
+    </w:p>
+    <w:p>
+      <w:pPr>
+        <w:pStyle w:val="Caption"/>
+        <w:jc w:val="center"/>
+        <w:rPr>
+          <w:lang w:val="en-US"/>
+        </w:rPr>
+      </w:pPr>
+      <w:r>
+        <w:t xml:space="preserve">Hình  </w:t>
+      </w:r>
+      <w:fldSimple w:instr=" STYLEREF 1 \s ">
+        <w:r>
+          <w:rPr>
+            <w:noProof/>
+          </w:rPr>
+          <w:t>1</w:t>
+        </w:r>
+      </w:fldSimple>
+      <w:r>
+        <w:noBreakHyphen/>
+      </w:r>
+      <w:fldSimple w:instr=" SEQ Hình_ \* ARABIC \s 1 ">
+        <w:r>
+          <w:rPr>
+            <w:noProof/>
+          </w:rPr>
+          <w:t>4</w:t>
+        </w:r>
+      </w:fldSimple>
+      <w:r>
+        <w:rPr>
+          <w:lang w:val="en-US"/>
+        </w:rPr>
+        <w:t xml:space="preserve"> Mặt nạ siêu thực nam (trái) được làm bởi RJ (phải)</w:t>
+      </w:r>
     </w:p>
     <w:p>
       <w:pPr>
@@ -8168,7 +8142,74 @@
         <w:rPr>
           <w:lang w:val="en-US"/>
         </w:rPr>
-        <w:t xml:space="preserve">Khi chưa bùng phát dịch bệnh, thì bài toàn này được sử dụng để phân tích, phát hiện mặt nạ siêu thật trong công tác an ninh và phòng chống tội phạm </w:t>
+        <w:t xml:space="preserve"> </w:t>
+      </w:r>
+      <w:r>
+        <w:rPr>
+          <w:lang w:val="en-US"/>
+        </w:rPr>
+        <w:t>G</w:t>
+      </w:r>
+      <w:r>
+        <w:rPr>
+          <w:lang w:val="en-US"/>
+        </w:rPr>
+        <w:t>iả mạo khuôn mặt</w:t>
+      </w:r>
+      <w:r>
+        <w:rPr>
+          <w:lang w:val="en-US"/>
+        </w:rPr>
+        <w:t xml:space="preserve">, </w:t>
+      </w:r>
+      <w:r>
+        <w:rPr>
+          <w:lang w:val="en-US"/>
+        </w:rPr>
+        <w:t xml:space="preserve">kẻ giả mạo có thể sử dụng một số mặt nạ giả bắt chước khuôn mặt người dùng thật. Các biện pháp đối phó hiện tại chống lại sự giả mạo thông qua phân tích kết cấu khuôn mặt, phát hiện chuyển động và phân tích phản xạ bề </w:t>
+      </w:r>
+      <w:r>
+        <w:rPr>
+          <w:lang w:val="en-US"/>
+        </w:rPr>
+        <w:t>mặt</w:t>
+      </w:r>
+      <w:r>
+        <w:rPr>
+          <w:lang w:val="en-US"/>
+        </w:rPr>
+        <w:t>.</w:t>
+      </w:r>
+      <w:r>
+        <w:rPr>
+          <w:lang w:val="en-US"/>
+        </w:rPr>
+        <w:t xml:space="preserve"> Da bao gồm cấu trúc nhiều lớp tạo ra nhiều phản xạ: phản xạ bề mặt và phản xạ dưới bề </w:t>
+      </w:r>
+      <w:r>
+        <w:rPr>
+          <w:lang w:val="en-US"/>
+        </w:rPr>
+        <w:lastRenderedPageBreak/>
+        <w:t>mặt</w:t>
+      </w:r>
+      <w:r>
+        <w:rPr>
+          <w:lang w:val="en-US"/>
+        </w:rPr>
+        <w:t xml:space="preserve">, </w:t>
+      </w:r>
+      <w:r>
+        <w:rPr>
+          <w:lang w:val="en-US"/>
+        </w:rPr>
+        <w:t>đề xuất một biện pháp để phân biệt giữa mặt thật và ảnh giấy in dựa trên các đặc tính vật lý của vật liệu góp phần tạo nên các giá trị phản chiếu đặc biệt của nó</w:t>
+      </w:r>
+      <w:r>
+        <w:rPr>
+          <w:lang w:val="en-US"/>
+        </w:rPr>
+        <w:t xml:space="preserve"> </w:t>
       </w:r>
       <w:r>
         <w:rPr>
@@ -8180,7 +8221,7 @@
         <w:rPr>
           <w:lang w:val="en-US"/>
         </w:rPr>
-        <w:instrText xml:space="preserve"> REF _Ref69376603 \r \h </w:instrText>
+        <w:instrText xml:space="preserve"> REF _Ref69376743 \r \h </w:instrText>
       </w:r>
       <w:r>
         <w:rPr>
@@ -8197,7 +8238,7 @@
         <w:rPr>
           <w:lang w:val="en-US"/>
         </w:rPr>
-        <w:t>[1]</w:t>
+        <w:t>[2]</w:t>
       </w:r>
       <w:r>
         <w:rPr>
@@ -8209,7 +8250,55 @@
         <w:rPr>
           <w:lang w:val="en-US"/>
         </w:rPr>
-        <w:t xml:space="preserve">, giả mạo khuôn mặt </w:t>
+        <w:t>. C</w:t>
+      </w:r>
+      <w:r>
+        <w:rPr>
+          <w:lang w:val="en-US"/>
+        </w:rPr>
+        <w:t>ác vụ phạm tội liên quan đến máy ATM</w:t>
+      </w:r>
+      <w:r>
+        <w:rPr>
+          <w:lang w:val="en-US"/>
+        </w:rPr>
+        <w:t xml:space="preserve"> </w:t>
+      </w:r>
+      <w:r>
+        <w:rPr>
+          <w:lang w:val="en-US"/>
+        </w:rPr>
+        <w:t>bằng cách sử dụng xử lý hình ảnh giám sát video</w:t>
+      </w:r>
+      <w:r>
+        <w:rPr>
+          <w:lang w:val="en-US"/>
+        </w:rPr>
+        <w:t xml:space="preserve">, </w:t>
+      </w:r>
+      <w:r>
+        <w:rPr>
+          <w:lang w:val="en-US"/>
+        </w:rPr>
+        <w:t>để phát hiện khuôn mặt bị che khuất, phân tích hành vi</w:t>
+      </w:r>
+      <w:r>
+        <w:rPr>
+          <w:lang w:val="en-US"/>
+        </w:rPr>
+        <w:t>, cử chỉ</w:t>
+      </w:r>
+      <w:r>
+        <w:rPr>
+          <w:lang w:val="en-US"/>
+        </w:rPr>
+        <w:t xml:space="preserve"> bất thường của con người và phát hiện đối tượng bất hợp pháp có thể không hoạt động đối với ATM</w:t>
+      </w:r>
+      <w:r>
+        <w:rPr>
+          <w:lang w:val="en-US"/>
+        </w:rPr>
+        <w:t xml:space="preserve"> </w:t>
       </w:r>
       <w:r>
         <w:rPr>
@@ -8221,7 +8310,7 @@
         <w:rPr>
           <w:lang w:val="en-US"/>
         </w:rPr>
-        <w:instrText xml:space="preserve"> REF _Ref69376743 \r \h </w:instrText>
+        <w:instrText xml:space="preserve"> REF _Ref69376799 \r \h </w:instrText>
       </w:r>
       <w:r>
         <w:rPr>
@@ -8238,7 +8327,7 @@
         <w:rPr>
           <w:lang w:val="en-US"/>
         </w:rPr>
-        <w:t>[2]</w:t>
+        <w:t>[3]</w:t>
       </w:r>
       <w:r>
         <w:rPr>
@@ -8250,7 +8339,93 @@
         <w:rPr>
           <w:lang w:val="en-US"/>
         </w:rPr>
-        <w:t xml:space="preserve">, các vụ phạm tội liên quan đến máy ATM </w:t>
+        <w:t xml:space="preserve">. </w:t>
+      </w:r>
+    </w:p>
+    <w:p>
+      <w:pPr>
+        <w:ind w:firstLine="720"/>
+        <w:rPr>
+          <w:lang w:val="en-US"/>
+        </w:rPr>
+      </w:pPr>
+      <w:r>
+        <w:rPr>
+          <w:lang w:val="en-US"/>
+        </w:rPr>
+        <w:t xml:space="preserve">Mặc khác, </w:t>
+      </w:r>
+      <w:r>
+        <w:rPr>
+          <w:lang w:val="en-US"/>
+        </w:rPr>
+        <w:t>h</w:t>
+      </w:r>
+      <w:r>
+        <w:rPr>
+          <w:lang w:val="en-US"/>
+        </w:rPr>
+        <w:t xml:space="preserve">ệ thống </w:t>
+      </w:r>
+      <w:r>
+        <w:rPr>
+          <w:lang w:val="en-US"/>
+        </w:rPr>
+        <w:t>nhận diện</w:t>
+      </w:r>
+      <w:r>
+        <w:rPr>
+          <w:lang w:val="en-US"/>
+        </w:rPr>
+        <w:t xml:space="preserve"> học khuôn mặt dễ bị tấn công giả mạo. Các cuộc tấn công như vậy có thể được thực hiện theo nhiều cách, bao gồm hiển thị hình ảnh, video hoặc mặt nạ 3D giả mạo của một người dùng hợp </w:t>
+      </w:r>
+      <w:r>
+        <w:rPr>
+          <w:lang w:val="en-US"/>
+        </w:rPr>
+        <w:t>lệ</w:t>
+      </w:r>
+      <w:r>
+        <w:rPr>
+          <w:lang w:val="en-US"/>
+        </w:rPr>
+        <w:t xml:space="preserve">. Do đó, trong thời gian này, đã có một số bài viết đề ra các phương án </w:t>
+      </w:r>
+      <w:r>
+        <w:rPr>
+          <w:lang w:val="en-US"/>
+        </w:rPr>
+        <w:t>như</w:t>
+      </w:r>
+      <w:r>
+        <w:rPr>
+          <w:lang w:val="en-US"/>
+        </w:rPr>
+        <w:t xml:space="preserve"> phát</w:t>
+      </w:r>
+      <w:r>
+        <w:rPr>
+          <w:lang w:val="en-US"/>
+        </w:rPr>
+        <w:t xml:space="preserve"> hiện xung từ video khuôn mặt</w:t>
+      </w:r>
+      <w:r>
+        <w:rPr>
+          <w:lang w:val="en-US"/>
+        </w:rPr>
+        <w:t>, d</w:t>
+      </w:r>
+      <w:r>
+        <w:rPr>
+          <w:lang w:val="en-US"/>
+        </w:rPr>
+        <w:t>ựa trên thực tế là tín hiệu xung tồn tại trong khuôn mặt sống thực nhưng không có trong bất kỳ mặt nạ hoặc vật liệu in nào, phương pháp này có thể là một giải pháp tổng quát để phát hiện khuôn mặt sống động. Phương pháp đề xuất được đánh giá đầu tiên trên cơ sở dữ liệu giả mạo mặt nạ 3D 3DMAD để chứng minh tính hiệu quả của nó trong việc phát hiện các cuộc tấn công mặt nạ 3D</w:t>
+      </w:r>
+      <w:r>
+        <w:rPr>
+          <w:lang w:val="en-US"/>
+        </w:rPr>
+        <w:t xml:space="preserve"> </w:t>
       </w:r>
       <w:r>
         <w:rPr>
@@ -8262,7 +8437,7 @@
         <w:rPr>
           <w:lang w:val="en-US"/>
         </w:rPr>
-        <w:instrText xml:space="preserve"> REF _Ref69376799 \r \h </w:instrText>
+        <w:instrText xml:space="preserve"> REF _Ref69376867 \r \h </w:instrText>
       </w:r>
       <w:r>
         <w:rPr>
@@ -8279,7 +8454,7 @@
         <w:rPr>
           <w:lang w:val="en-US"/>
         </w:rPr>
-        <w:t>[3]</w:t>
+        <w:t>[4]</w:t>
       </w:r>
       <w:r>
         <w:rPr>
@@ -8291,54 +8466,7 @@
         <w:rPr>
           <w:lang w:val="en-US"/>
         </w:rPr>
-        <w:t xml:space="preserve"> </w:t>
-      </w:r>
-      <w:r>
-        <w:rPr>
-          <w:lang w:val="en-US"/>
-        </w:rPr>
-        <w:t>bằng cách sử dụng xử lý hình ảnh giám sát video. để phát hiện khuôn mặt bị che khuất và bị che, phân tích hành vi bất thường của con người và phát hiện đối tượng bất hợp pháp có thể không hoạt động đối với ATM. Mặc khác, trong thời gian này các bài viết còn đề ra các phương pháp để ngăn chặn sự tấn công giả mạo như phát hiện xung từ video khuôn mặt</w:t>
-      </w:r>
-      <w:r>
-        <w:rPr>
-          <w:lang w:val="en-US"/>
-        </w:rPr>
-        <w:t xml:space="preserve"> </w:t>
-      </w:r>
-      <w:r>
-        <w:rPr>
-          <w:lang w:val="en-US"/>
-        </w:rPr>
-        <w:fldChar w:fldCharType="begin"/>
-      </w:r>
-      <w:r>
-        <w:rPr>
-          <w:lang w:val="en-US"/>
-        </w:rPr>
-        <w:instrText xml:space="preserve"> REF _Ref69376867 \r \h </w:instrText>
-      </w:r>
-      <w:r>
-        <w:rPr>
-          <w:lang w:val="en-US"/>
-        </w:rPr>
-      </w:r>
-      <w:r>
-        <w:rPr>
-          <w:lang w:val="en-US"/>
-        </w:rPr>
-        <w:fldChar w:fldCharType="separate"/>
-      </w:r>
-      <w:r>
-        <w:rPr>
-          <w:lang w:val="en-US"/>
-        </w:rPr>
-        <w:t>[4]</w:t>
-      </w:r>
-      <w:r>
-        <w:rPr>
-          <w:lang w:val="en-US"/>
-        </w:rPr>
-        <w:fldChar w:fldCharType="end"/>
+        <w:t>,</w:t>
       </w:r>
       <w:r>
         <w:rPr>
@@ -8547,47 +8675,41 @@
         <w:rPr>
           <w:lang w:val="en-US"/>
         </w:rPr>
-        <w:t xml:space="preserve">Đại dịch Corona Virus Disease (COVID-19) đang gây ra môt cuộc khủng hoảng sức khỏe. Một trong những phương pháp hiệu quả để chống lại virus là đeo khẩu trang. Tính năng phát hiện mặt nạ có thể được các cơ quan chức năng sử dụng để lập kế hoạch </w:t>
-      </w:r>
+        <w:t>Đại dịch Corona Virus Disease (COVID-19) đang gây ra môt cuộc khủng hoảng sức khỏe. Một trong những phương pháp hiệu quả để chống lại virus là đeo khẩu trang. Tính năng phát hiện mặt nạ có thể được các cơ quan chức năng sử dụng để lập kế hoạch giảm thiểu, đánh giá, phòng ngừa và hành động chống lại COVID-19. Nhận dạng mặt nạ trong nghiên cứu này được phát triển bằng thuật toán máy học thông qua phương pháp phân loại hình ảnh: MobileNetV2. Các bước để xây dựng mô hình là thu thập dữ liệu, xử lý trước, chia nhỏ dữ liệu, thử nghiệm mô hình và thực hiện mô hình. Mô hình đươc xây dựng có thể phát hiện những người đang đeo mặt nạ và không đeo mặt nạ và không đeo với độ chính xác 96.85%.</w:t>
+      </w:r>
+    </w:p>
+    <w:p>
+      <w:pPr>
+        <w:ind w:firstLine="720"/>
+        <w:rPr>
+          <w:lang w:val="en-US"/>
+        </w:rPr>
+      </w:pPr>
+      <w:r>
+        <w:rPr>
+          <w:lang w:val="en-US"/>
+        </w:rPr>
+        <w:t>Xác định danh tính cá nhân của người đeo mặt nạ [8]</w:t>
+      </w:r>
+      <w:r>
+        <w:rPr>
+          <w:lang w:val="en-US"/>
+        </w:rPr>
+        <w:t>.</w:t>
+      </w:r>
+    </w:p>
+    <w:p>
+      <w:pPr>
+        <w:ind w:firstLine="720"/>
+        <w:rPr>
+          <w:lang w:val="en-US"/>
+        </w:rPr>
+      </w:pPr>
       <w:r>
         <w:rPr>
           <w:lang w:val="en-US"/>
         </w:rPr>
         <w:lastRenderedPageBreak/>
-        <w:t>giảm thiểu, đánh giá, phòng ngừa và hành động chống lại COVID-19. Nhận dạng mặt nạ trong nghiên cứu này được phát triển bằng thuật toán máy học thông qua phương pháp phân loại hình ảnh: MobileNetV2. Các bước để xây dựng mô hình là thu thập dữ liệu, xử lý trước, chia nhỏ dữ liệu, thử nghiệm mô hình và thực hiện mô hình. Mô hình đươc xây dựng có thể phát hiện những người đang đeo mặt nạ và không đeo mặt nạ và không đeo với độ chính xác 96.85%.</w:t>
-      </w:r>
-    </w:p>
-    <w:p>
-      <w:pPr>
-        <w:ind w:firstLine="720"/>
-        <w:rPr>
-          <w:lang w:val="en-US"/>
-        </w:rPr>
-      </w:pPr>
-      <w:r>
-        <w:rPr>
-          <w:lang w:val="en-US"/>
-        </w:rPr>
-        <w:t>Xác định danh tính cá nhân của người đeo mặt nạ [8]</w:t>
-      </w:r>
-      <w:r>
-        <w:rPr>
-          <w:lang w:val="en-US"/>
-        </w:rPr>
-        <w:t>.</w:t>
-      </w:r>
-    </w:p>
-    <w:p>
-      <w:pPr>
-        <w:ind w:firstLine="720"/>
-        <w:rPr>
-          <w:lang w:val="en-US"/>
-        </w:rPr>
-      </w:pPr>
-      <w:r>
-        <w:rPr>
-          <w:lang w:val="en-US"/>
-        </w:rPr>
         <w:t>Một công ty Nhật Bản NEC, đã phát triển một hệ thống nhận diện khuôn mặt để danh tính đối tượng đeo khẩu trang. Cảnh sát đã sử dụng hệ thống nhận diện khẩu trang trong thời gian thực của công ty để dò tìm một số đối tượng trong danh sách.</w:t>
       </w:r>
     </w:p>
@@ -9179,51 +9301,25 @@
                             <w:r>
                               <w:t xml:space="preserve">Hình  </w:t>
                             </w:r>
-                            <w:r>
-                              <w:fldChar w:fldCharType="begin"/>
-                            </w:r>
-                            <w:r>
-                              <w:instrText xml:space="preserve"> STYLEREF 1 \s </w:instrText>
-                            </w:r>
-                            <w:r>
-                              <w:fldChar w:fldCharType="separate"/>
-                            </w:r>
-                            <w:r>
-                              <w:rPr>
-                                <w:noProof/>
-                              </w:rPr>
-                              <w:t>2</w:t>
-                            </w:r>
-                            <w:r>
-                              <w:rPr>
-                                <w:noProof/>
-                              </w:rPr>
-                              <w:fldChar w:fldCharType="end"/>
-                            </w:r>
+                            <w:fldSimple w:instr=" STYLEREF 1 \s ">
+                              <w:r>
+                                <w:rPr>
+                                  <w:noProof/>
+                                </w:rPr>
+                                <w:t>2</w:t>
+                              </w:r>
+                            </w:fldSimple>
                             <w:r>
                               <w:noBreakHyphen/>
                             </w:r>
-                            <w:r>
-                              <w:fldChar w:fldCharType="begin"/>
-                            </w:r>
-                            <w:r>
-                              <w:instrText xml:space="preserve"> SEQ Hình_ \* ARABIC \s 1 </w:instrText>
-                            </w:r>
-                            <w:r>
-                              <w:fldChar w:fldCharType="separate"/>
-                            </w:r>
-                            <w:r>
-                              <w:rPr>
-                                <w:noProof/>
-                              </w:rPr>
-                              <w:t>1</w:t>
-                            </w:r>
-                            <w:r>
-                              <w:rPr>
-                                <w:noProof/>
-                              </w:rPr>
-                              <w:fldChar w:fldCharType="end"/>
-                            </w:r>
+                            <w:fldSimple w:instr=" SEQ Hình_ \* ARABIC \s 1 ">
+                              <w:r>
+                                <w:rPr>
+                                  <w:noProof/>
+                                </w:rPr>
+                                <w:t>1</w:t>
+                              </w:r>
+                            </w:fldSimple>
                             <w:r>
                               <w:rPr>
                                 <w:lang w:val="en-US"/>
@@ -9265,51 +9361,25 @@
                       <w:r>
                         <w:t xml:space="preserve">Hình  </w:t>
                       </w:r>
-                      <w:r>
-                        <w:fldChar w:fldCharType="begin"/>
-                      </w:r>
-                      <w:r>
-                        <w:instrText xml:space="preserve"> STYLEREF 1 \s </w:instrText>
-                      </w:r>
-                      <w:r>
-                        <w:fldChar w:fldCharType="separate"/>
-                      </w:r>
-                      <w:r>
-                        <w:rPr>
-                          <w:noProof/>
-                        </w:rPr>
-                        <w:t>2</w:t>
-                      </w:r>
-                      <w:r>
-                        <w:rPr>
-                          <w:noProof/>
-                        </w:rPr>
-                        <w:fldChar w:fldCharType="end"/>
-                      </w:r>
+                      <w:fldSimple w:instr=" STYLEREF 1 \s ">
+                        <w:r>
+                          <w:rPr>
+                            <w:noProof/>
+                          </w:rPr>
+                          <w:t>2</w:t>
+                        </w:r>
+                      </w:fldSimple>
                       <w:r>
                         <w:noBreakHyphen/>
                       </w:r>
-                      <w:r>
-                        <w:fldChar w:fldCharType="begin"/>
-                      </w:r>
-                      <w:r>
-                        <w:instrText xml:space="preserve"> SEQ Hình_ \* ARABIC \s 1 </w:instrText>
-                      </w:r>
-                      <w:r>
-                        <w:fldChar w:fldCharType="separate"/>
-                      </w:r>
-                      <w:r>
-                        <w:rPr>
-                          <w:noProof/>
-                        </w:rPr>
-                        <w:t>1</w:t>
-                      </w:r>
-                      <w:r>
-                        <w:rPr>
-                          <w:noProof/>
-                        </w:rPr>
-                        <w:fldChar w:fldCharType="end"/>
-                      </w:r>
+                      <w:fldSimple w:instr=" SEQ Hình_ \* ARABIC \s 1 ">
+                        <w:r>
+                          <w:rPr>
+                            <w:noProof/>
+                          </w:rPr>
+                          <w:t>1</w:t>
+                        </w:r>
+                      </w:fldSimple>
                       <w:r>
                         <w:rPr>
                           <w:lang w:val="en-US"/>
@@ -9358,7 +9428,7 @@
                     </pic:cNvPicPr>
                   </pic:nvPicPr>
                   <pic:blipFill>
-                    <a:blip r:embed="rId24">
+                    <a:blip r:embed="rId25">
                       <a:extLst>
                         <a:ext uri="{28A0092B-C50C-407E-A947-70E740481C1C}">
                           <a14:useLocalDpi xmlns:a14="http://schemas.microsoft.com/office/drawing/2010/main" val="0"/>
@@ -9504,7 +9574,7 @@
                     </pic:cNvPicPr>
                   </pic:nvPicPr>
                   <pic:blipFill>
-                    <a:blip r:embed="rId25">
+                    <a:blip r:embed="rId26">
                       <a:extLst>
                         <a:ext uri="{28A0092B-C50C-407E-A947-70E740481C1C}">
                           <a14:useLocalDpi xmlns:a14="http://schemas.microsoft.com/office/drawing/2010/main" val="0"/>
@@ -9548,51 +9618,25 @@
       <w:r>
         <w:t xml:space="preserve">Hình  </w:t>
       </w:r>
-      <w:r>
-        <w:fldChar w:fldCharType="begin"/>
-      </w:r>
-      <w:r>
-        <w:instrText xml:space="preserve"> STYLEREF 1 \s </w:instrText>
-      </w:r>
-      <w:r>
-        <w:fldChar w:fldCharType="separate"/>
-      </w:r>
-      <w:r>
-        <w:rPr>
-          <w:noProof/>
-        </w:rPr>
-        <w:t>2</w:t>
-      </w:r>
-      <w:r>
-        <w:rPr>
-          <w:noProof/>
-        </w:rPr>
-        <w:fldChar w:fldCharType="end"/>
-      </w:r>
+      <w:fldSimple w:instr=" STYLEREF 1 \s ">
+        <w:r>
+          <w:rPr>
+            <w:noProof/>
+          </w:rPr>
+          <w:t>2</w:t>
+        </w:r>
+      </w:fldSimple>
       <w:r>
         <w:noBreakHyphen/>
       </w:r>
-      <w:r>
-        <w:fldChar w:fldCharType="begin"/>
-      </w:r>
-      <w:r>
-        <w:instrText xml:space="preserve"> SEQ Hình_ \* ARABIC \s 1 </w:instrText>
-      </w:r>
-      <w:r>
-        <w:fldChar w:fldCharType="separate"/>
-      </w:r>
-      <w:r>
-        <w:rPr>
-          <w:noProof/>
-        </w:rPr>
-        <w:t>2</w:t>
-      </w:r>
-      <w:r>
-        <w:rPr>
-          <w:noProof/>
-        </w:rPr>
-        <w:fldChar w:fldCharType="end"/>
-      </w:r>
+      <w:fldSimple w:instr=" SEQ Hình_ \* ARABIC \s 1 ">
+        <w:r>
+          <w:rPr>
+            <w:noProof/>
+          </w:rPr>
+          <w:t>2</w:t>
+        </w:r>
+      </w:fldSimple>
       <w:r>
         <w:rPr>
           <w:lang w:val="en-US"/>
@@ -9644,7 +9688,7 @@
                     </pic:cNvPicPr>
                   </pic:nvPicPr>
                   <pic:blipFill>
-                    <a:blip r:embed="rId26">
+                    <a:blip r:embed="rId27">
                       <a:extLst>
                         <a:ext uri="{28A0092B-C50C-407E-A947-70E740481C1C}">
                           <a14:useLocalDpi xmlns:a14="http://schemas.microsoft.com/office/drawing/2010/main" val="0"/>
@@ -9688,51 +9732,25 @@
       <w:r>
         <w:t xml:space="preserve">Hình  </w:t>
       </w:r>
-      <w:r>
-        <w:fldChar w:fldCharType="begin"/>
-      </w:r>
-      <w:r>
-        <w:instrText xml:space="preserve"> STYLEREF 1 \s </w:instrText>
-      </w:r>
-      <w:r>
-        <w:fldChar w:fldCharType="separate"/>
-      </w:r>
-      <w:r>
-        <w:rPr>
-          <w:noProof/>
-        </w:rPr>
-        <w:t>2</w:t>
-      </w:r>
-      <w:r>
-        <w:rPr>
-          <w:noProof/>
-        </w:rPr>
-        <w:fldChar w:fldCharType="end"/>
-      </w:r>
+      <w:fldSimple w:instr=" STYLEREF 1 \s ">
+        <w:r>
+          <w:rPr>
+            <w:noProof/>
+          </w:rPr>
+          <w:t>2</w:t>
+        </w:r>
+      </w:fldSimple>
       <w:r>
         <w:noBreakHyphen/>
       </w:r>
-      <w:r>
-        <w:fldChar w:fldCharType="begin"/>
-      </w:r>
-      <w:r>
-        <w:instrText xml:space="preserve"> SEQ Hình_ \* ARABIC \s 1 </w:instrText>
-      </w:r>
-      <w:r>
-        <w:fldChar w:fldCharType="separate"/>
-      </w:r>
-      <w:r>
-        <w:rPr>
-          <w:noProof/>
-        </w:rPr>
-        <w:t>3</w:t>
-      </w:r>
-      <w:r>
-        <w:rPr>
-          <w:noProof/>
-        </w:rPr>
-        <w:fldChar w:fldCharType="end"/>
-      </w:r>
+      <w:fldSimple w:instr=" SEQ Hình_ \* ARABIC \s 1 ">
+        <w:r>
+          <w:rPr>
+            <w:noProof/>
+          </w:rPr>
+          <w:t>3</w:t>
+        </w:r>
+      </w:fldSimple>
       <w:r>
         <w:rPr>
           <w:lang w:val="en-US"/>
@@ -9781,7 +9799,7 @@
                     </pic:cNvPicPr>
                   </pic:nvPicPr>
                   <pic:blipFill>
-                    <a:blip r:embed="rId27">
+                    <a:blip r:embed="rId28">
                       <a:extLst>
                         <a:ext uri="{28A0092B-C50C-407E-A947-70E740481C1C}">
                           <a14:useLocalDpi xmlns:a14="http://schemas.microsoft.com/office/drawing/2010/main" val="0"/>
@@ -9825,51 +9843,25 @@
       <w:r>
         <w:t xml:space="preserve">Hình  </w:t>
       </w:r>
-      <w:r>
-        <w:fldChar w:fldCharType="begin"/>
-      </w:r>
-      <w:r>
-        <w:instrText xml:space="preserve"> STYLEREF 1 \s </w:instrText>
-      </w:r>
-      <w:r>
-        <w:fldChar w:fldCharType="separate"/>
-      </w:r>
-      <w:r>
-        <w:rPr>
-          <w:noProof/>
-        </w:rPr>
-        <w:t>2</w:t>
-      </w:r>
-      <w:r>
-        <w:rPr>
-          <w:noProof/>
-        </w:rPr>
-        <w:fldChar w:fldCharType="end"/>
-      </w:r>
+      <w:fldSimple w:instr=" STYLEREF 1 \s ">
+        <w:r>
+          <w:rPr>
+            <w:noProof/>
+          </w:rPr>
+          <w:t>2</w:t>
+        </w:r>
+      </w:fldSimple>
       <w:r>
         <w:noBreakHyphen/>
       </w:r>
-      <w:r>
-        <w:fldChar w:fldCharType="begin"/>
-      </w:r>
-      <w:r>
-        <w:instrText xml:space="preserve"> SEQ Hình_ \* ARABIC \s 1 </w:instrText>
-      </w:r>
-      <w:r>
-        <w:fldChar w:fldCharType="separate"/>
-      </w:r>
-      <w:r>
-        <w:rPr>
-          <w:noProof/>
-        </w:rPr>
-        <w:t>4</w:t>
-      </w:r>
-      <w:r>
-        <w:rPr>
-          <w:noProof/>
-        </w:rPr>
-        <w:fldChar w:fldCharType="end"/>
-      </w:r>
+      <w:fldSimple w:instr=" SEQ Hình_ \* ARABIC \s 1 ">
+        <w:r>
+          <w:rPr>
+            <w:noProof/>
+          </w:rPr>
+          <w:t>4</w:t>
+        </w:r>
+      </w:fldSimple>
       <w:r>
         <w:rPr>
           <w:lang w:val="en-US"/>
@@ -9918,7 +9910,7 @@
                     </pic:cNvPicPr>
                   </pic:nvPicPr>
                   <pic:blipFill>
-                    <a:blip r:embed="rId28">
+                    <a:blip r:embed="rId29">
                       <a:extLst>
                         <a:ext uri="{28A0092B-C50C-407E-A947-70E740481C1C}">
                           <a14:useLocalDpi xmlns:a14="http://schemas.microsoft.com/office/drawing/2010/main" val="0"/>
@@ -9962,51 +9954,25 @@
       <w:r>
         <w:t xml:space="preserve">Hình  </w:t>
       </w:r>
-      <w:r>
-        <w:fldChar w:fldCharType="begin"/>
-      </w:r>
-      <w:r>
-        <w:instrText xml:space="preserve"> STYLEREF 1 \s </w:instrText>
-      </w:r>
-      <w:r>
-        <w:fldChar w:fldCharType="separate"/>
-      </w:r>
-      <w:r>
-        <w:rPr>
-          <w:noProof/>
-        </w:rPr>
-        <w:t>2</w:t>
-      </w:r>
-      <w:r>
-        <w:rPr>
-          <w:noProof/>
-        </w:rPr>
-        <w:fldChar w:fldCharType="end"/>
-      </w:r>
+      <w:fldSimple w:instr=" STYLEREF 1 \s ">
+        <w:r>
+          <w:rPr>
+            <w:noProof/>
+          </w:rPr>
+          <w:t>2</w:t>
+        </w:r>
+      </w:fldSimple>
       <w:r>
         <w:noBreakHyphen/>
       </w:r>
-      <w:r>
-        <w:fldChar w:fldCharType="begin"/>
-      </w:r>
-      <w:r>
-        <w:instrText xml:space="preserve"> SEQ Hình_ \* ARABIC \s 1 </w:instrText>
-      </w:r>
-      <w:r>
-        <w:fldChar w:fldCharType="separate"/>
-      </w:r>
-      <w:r>
-        <w:rPr>
-          <w:noProof/>
-        </w:rPr>
-        <w:t>5</w:t>
-      </w:r>
-      <w:r>
-        <w:rPr>
-          <w:noProof/>
-        </w:rPr>
-        <w:fldChar w:fldCharType="end"/>
-      </w:r>
+      <w:fldSimple w:instr=" SEQ Hình_ \* ARABIC \s 1 ">
+        <w:r>
+          <w:rPr>
+            <w:noProof/>
+          </w:rPr>
+          <w:t>5</w:t>
+        </w:r>
+      </w:fldSimple>
       <w:r>
         <w:rPr>
           <w:lang w:val="en-US"/>
@@ -10256,7 +10222,7 @@
                     </pic:cNvPicPr>
                   </pic:nvPicPr>
                   <pic:blipFill>
-                    <a:blip r:embed="rId29">
+                    <a:blip r:embed="rId30">
                       <a:extLst>
                         <a:ext uri="{28A0092B-C50C-407E-A947-70E740481C1C}">
                           <a14:useLocalDpi xmlns:a14="http://schemas.microsoft.com/office/drawing/2010/main" val="0"/>
@@ -10307,51 +10273,25 @@
       <w:r>
         <w:t xml:space="preserve">Hình  </w:t>
       </w:r>
-      <w:r>
-        <w:fldChar w:fldCharType="begin"/>
-      </w:r>
-      <w:r>
-        <w:instrText xml:space="preserve"> STYLEREF 1 \s </w:instrText>
-      </w:r>
-      <w:r>
-        <w:fldChar w:fldCharType="separate"/>
-      </w:r>
-      <w:r>
-        <w:rPr>
-          <w:noProof/>
-        </w:rPr>
-        <w:t>2</w:t>
-      </w:r>
-      <w:r>
-        <w:rPr>
-          <w:noProof/>
-        </w:rPr>
-        <w:fldChar w:fldCharType="end"/>
-      </w:r>
+      <w:fldSimple w:instr=" STYLEREF 1 \s ">
+        <w:r>
+          <w:rPr>
+            <w:noProof/>
+          </w:rPr>
+          <w:t>2</w:t>
+        </w:r>
+      </w:fldSimple>
       <w:r>
         <w:noBreakHyphen/>
       </w:r>
-      <w:r>
-        <w:fldChar w:fldCharType="begin"/>
-      </w:r>
-      <w:r>
-        <w:instrText xml:space="preserve"> SEQ Hình_ \* ARABIC \s 1 </w:instrText>
-      </w:r>
-      <w:r>
-        <w:fldChar w:fldCharType="separate"/>
-      </w:r>
-      <w:r>
-        <w:rPr>
-          <w:noProof/>
-        </w:rPr>
-        <w:t>6</w:t>
-      </w:r>
-      <w:r>
-        <w:rPr>
-          <w:noProof/>
-        </w:rPr>
-        <w:fldChar w:fldCharType="end"/>
-      </w:r>
+      <w:fldSimple w:instr=" SEQ Hình_ \* ARABIC \s 1 ">
+        <w:r>
+          <w:rPr>
+            <w:noProof/>
+          </w:rPr>
+          <w:t>6</w:t>
+        </w:r>
+      </w:fldSimple>
       <w:r>
         <w:rPr>
           <w:lang w:val="en-US"/>
@@ -10444,7 +10384,7 @@
                     </pic:cNvPicPr>
                   </pic:nvPicPr>
                   <pic:blipFill>
-                    <a:blip r:embed="rId30">
+                    <a:blip r:embed="rId31">
                       <a:extLst>
                         <a:ext uri="{28A0092B-C50C-407E-A947-70E740481C1C}">
                           <a14:useLocalDpi xmlns:a14="http://schemas.microsoft.com/office/drawing/2010/main" val="0"/>
@@ -10511,7 +10451,7 @@
                     </pic:cNvPicPr>
                   </pic:nvPicPr>
                   <pic:blipFill>
-                    <a:blip r:embed="rId31">
+                    <a:blip r:embed="rId32">
                       <a:extLst>
                         <a:ext uri="{28A0092B-C50C-407E-A947-70E740481C1C}">
                           <a14:useLocalDpi xmlns:a14="http://schemas.microsoft.com/office/drawing/2010/main" val="0"/>
@@ -10646,51 +10586,25 @@
                             <w:r>
                               <w:t xml:space="preserve">Hình  </w:t>
                             </w:r>
-                            <w:r>
-                              <w:fldChar w:fldCharType="begin"/>
-                            </w:r>
-                            <w:r>
-                              <w:instrText xml:space="preserve"> STYLEREF 1 \s </w:instrText>
-                            </w:r>
-                            <w:r>
-                              <w:fldChar w:fldCharType="separate"/>
-                            </w:r>
-                            <w:r>
-                              <w:rPr>
-                                <w:noProof/>
-                              </w:rPr>
-                              <w:t>2</w:t>
-                            </w:r>
-                            <w:r>
-                              <w:rPr>
-                                <w:noProof/>
-                              </w:rPr>
-                              <w:fldChar w:fldCharType="end"/>
-                            </w:r>
+                            <w:fldSimple w:instr=" STYLEREF 1 \s ">
+                              <w:r>
+                                <w:rPr>
+                                  <w:noProof/>
+                                </w:rPr>
+                                <w:t>2</w:t>
+                              </w:r>
+                            </w:fldSimple>
                             <w:r>
                               <w:noBreakHyphen/>
                             </w:r>
-                            <w:r>
-                              <w:fldChar w:fldCharType="begin"/>
-                            </w:r>
-                            <w:r>
-                              <w:instrText xml:space="preserve"> SEQ Hình_ \* ARABIC \s 1 </w:instrText>
-                            </w:r>
-                            <w:r>
-                              <w:fldChar w:fldCharType="separate"/>
-                            </w:r>
-                            <w:r>
-                              <w:rPr>
-                                <w:noProof/>
-                              </w:rPr>
-                              <w:t>7</w:t>
-                            </w:r>
-                            <w:r>
-                              <w:rPr>
-                                <w:noProof/>
-                              </w:rPr>
-                              <w:fldChar w:fldCharType="end"/>
-                            </w:r>
+                            <w:fldSimple w:instr=" SEQ Hình_ \* ARABIC \s 1 ">
+                              <w:r>
+                                <w:rPr>
+                                  <w:noProof/>
+                                </w:rPr>
+                                <w:t>7</w:t>
+                              </w:r>
+                            </w:fldSimple>
                             <w:r>
                               <w:rPr>
                                 <w:lang w:val="en-US"/>
@@ -10743,51 +10657,25 @@
                       <w:r>
                         <w:t xml:space="preserve">Hình  </w:t>
                       </w:r>
-                      <w:r>
-                        <w:fldChar w:fldCharType="begin"/>
-                      </w:r>
-                      <w:r>
-                        <w:instrText xml:space="preserve"> STYLEREF 1 \s </w:instrText>
-                      </w:r>
-                      <w:r>
-                        <w:fldChar w:fldCharType="separate"/>
-                      </w:r>
-                      <w:r>
-                        <w:rPr>
-                          <w:noProof/>
-                        </w:rPr>
-                        <w:t>2</w:t>
-                      </w:r>
-                      <w:r>
-                        <w:rPr>
-                          <w:noProof/>
-                        </w:rPr>
-                        <w:fldChar w:fldCharType="end"/>
-                      </w:r>
+                      <w:fldSimple w:instr=" STYLEREF 1 \s ">
+                        <w:r>
+                          <w:rPr>
+                            <w:noProof/>
+                          </w:rPr>
+                          <w:t>2</w:t>
+                        </w:r>
+                      </w:fldSimple>
                       <w:r>
                         <w:noBreakHyphen/>
                       </w:r>
-                      <w:r>
-                        <w:fldChar w:fldCharType="begin"/>
-                      </w:r>
-                      <w:r>
-                        <w:instrText xml:space="preserve"> SEQ Hình_ \* ARABIC \s 1 </w:instrText>
-                      </w:r>
-                      <w:r>
-                        <w:fldChar w:fldCharType="separate"/>
-                      </w:r>
-                      <w:r>
-                        <w:rPr>
-                          <w:noProof/>
-                        </w:rPr>
-                        <w:t>7</w:t>
-                      </w:r>
-                      <w:r>
-                        <w:rPr>
-                          <w:noProof/>
-                        </w:rPr>
-                        <w:fldChar w:fldCharType="end"/>
-                      </w:r>
+                      <w:fldSimple w:instr=" SEQ Hình_ \* ARABIC \s 1 ">
+                        <w:r>
+                          <w:rPr>
+                            <w:noProof/>
+                          </w:rPr>
+                          <w:t>7</w:t>
+                        </w:r>
+                      </w:fldSimple>
                       <w:r>
                         <w:rPr>
                           <w:lang w:val="en-US"/>
@@ -10846,7 +10734,7 @@
                     </pic:cNvPicPr>
                   </pic:nvPicPr>
                   <pic:blipFill>
-                    <a:blip r:embed="rId32">
+                    <a:blip r:embed="rId33">
                       <a:extLst>
                         <a:ext uri="{28A0092B-C50C-407E-A947-70E740481C1C}">
                           <a14:useLocalDpi xmlns:a14="http://schemas.microsoft.com/office/drawing/2010/main" val="0"/>
@@ -11042,51 +10930,25 @@
                             <w:r>
                               <w:t xml:space="preserve">Hình  </w:t>
                             </w:r>
-                            <w:r>
-                              <w:fldChar w:fldCharType="begin"/>
-                            </w:r>
-                            <w:r>
-                              <w:instrText xml:space="preserve"> STYLEREF 1 \s </w:instrText>
-                            </w:r>
-                            <w:r>
-                              <w:fldChar w:fldCharType="separate"/>
-                            </w:r>
-                            <w:r>
-                              <w:rPr>
-                                <w:noProof/>
-                              </w:rPr>
-                              <w:t>2</w:t>
-                            </w:r>
-                            <w:r>
-                              <w:rPr>
-                                <w:noProof/>
-                              </w:rPr>
-                              <w:fldChar w:fldCharType="end"/>
-                            </w:r>
+                            <w:fldSimple w:instr=" STYLEREF 1 \s ">
+                              <w:r>
+                                <w:rPr>
+                                  <w:noProof/>
+                                </w:rPr>
+                                <w:t>2</w:t>
+                              </w:r>
+                            </w:fldSimple>
                             <w:r>
                               <w:noBreakHyphen/>
                             </w:r>
-                            <w:r>
-                              <w:fldChar w:fldCharType="begin"/>
-                            </w:r>
-                            <w:r>
-                              <w:instrText xml:space="preserve"> SEQ Hình_ \* ARABIC \s 1 </w:instrText>
-                            </w:r>
-                            <w:r>
-                              <w:fldChar w:fldCharType="separate"/>
-                            </w:r>
-                            <w:r>
-                              <w:rPr>
-                                <w:noProof/>
-                              </w:rPr>
-                              <w:t>8</w:t>
-                            </w:r>
-                            <w:r>
-                              <w:rPr>
-                                <w:noProof/>
-                              </w:rPr>
-                              <w:fldChar w:fldCharType="end"/>
-                            </w:r>
+                            <w:fldSimple w:instr=" SEQ Hình_ \* ARABIC \s 1 ">
+                              <w:r>
+                                <w:rPr>
+                                  <w:noProof/>
+                                </w:rPr>
+                                <w:t>8</w:t>
+                              </w:r>
+                            </w:fldSimple>
                             <w:r>
                               <w:rPr>
                                 <w:lang w:val="en-US"/>
@@ -11139,51 +11001,25 @@
                       <w:r>
                         <w:t xml:space="preserve">Hình  </w:t>
                       </w:r>
-                      <w:r>
-                        <w:fldChar w:fldCharType="begin"/>
-                      </w:r>
-                      <w:r>
-                        <w:instrText xml:space="preserve"> STYLEREF 1 \s </w:instrText>
-                      </w:r>
-                      <w:r>
-                        <w:fldChar w:fldCharType="separate"/>
-                      </w:r>
-                      <w:r>
-                        <w:rPr>
-                          <w:noProof/>
-                        </w:rPr>
-                        <w:t>2</w:t>
-                      </w:r>
-                      <w:r>
-                        <w:rPr>
-                          <w:noProof/>
-                        </w:rPr>
-                        <w:fldChar w:fldCharType="end"/>
-                      </w:r>
+                      <w:fldSimple w:instr=" STYLEREF 1 \s ">
+                        <w:r>
+                          <w:rPr>
+                            <w:noProof/>
+                          </w:rPr>
+                          <w:t>2</w:t>
+                        </w:r>
+                      </w:fldSimple>
                       <w:r>
                         <w:noBreakHyphen/>
                       </w:r>
-                      <w:r>
-                        <w:fldChar w:fldCharType="begin"/>
-                      </w:r>
-                      <w:r>
-                        <w:instrText xml:space="preserve"> SEQ Hình_ \* ARABIC \s 1 </w:instrText>
-                      </w:r>
-                      <w:r>
-                        <w:fldChar w:fldCharType="separate"/>
-                      </w:r>
-                      <w:r>
-                        <w:rPr>
-                          <w:noProof/>
-                        </w:rPr>
-                        <w:t>8</w:t>
-                      </w:r>
-                      <w:r>
-                        <w:rPr>
-                          <w:noProof/>
-                        </w:rPr>
-                        <w:fldChar w:fldCharType="end"/>
-                      </w:r>
+                      <w:fldSimple w:instr=" SEQ Hình_ \* ARABIC \s 1 ">
+                        <w:r>
+                          <w:rPr>
+                            <w:noProof/>
+                          </w:rPr>
+                          <w:t>8</w:t>
+                        </w:r>
+                      </w:fldSimple>
                       <w:r>
                         <w:rPr>
                           <w:lang w:val="en-US"/>
@@ -11242,7 +11078,7 @@
                     </pic:cNvPicPr>
                   </pic:nvPicPr>
                   <pic:blipFill>
-                    <a:blip r:embed="rId33">
+                    <a:blip r:embed="rId34">
                       <a:extLst>
                         <a:ext uri="{28A0092B-C50C-407E-A947-70E740481C1C}">
                           <a14:useLocalDpi xmlns:a14="http://schemas.microsoft.com/office/drawing/2010/main" val="0"/>
@@ -12312,7 +12148,7 @@
                     </pic:cNvPicPr>
                   </pic:nvPicPr>
                   <pic:blipFill>
-                    <a:blip r:embed="rId34">
+                    <a:blip r:embed="rId35">
                       <a:extLst>
                         <a:ext uri="{28A0092B-C50C-407E-A947-70E740481C1C}">
                           <a14:useLocalDpi xmlns:a14="http://schemas.microsoft.com/office/drawing/2010/main" val="0"/>
@@ -12356,51 +12192,25 @@
       <w:r>
         <w:t xml:space="preserve">Hình  </w:t>
       </w:r>
-      <w:r>
-        <w:fldChar w:fldCharType="begin"/>
-      </w:r>
-      <w:r>
-        <w:instrText xml:space="preserve"> STYLEREF 1 \s </w:instrText>
-      </w:r>
-      <w:r>
-        <w:fldChar w:fldCharType="separate"/>
-      </w:r>
-      <w:r>
-        <w:rPr>
-          <w:noProof/>
-        </w:rPr>
-        <w:t>3</w:t>
-      </w:r>
-      <w:r>
-        <w:rPr>
-          <w:noProof/>
-        </w:rPr>
-        <w:fldChar w:fldCharType="end"/>
-      </w:r>
+      <w:fldSimple w:instr=" STYLEREF 1 \s ">
+        <w:r>
+          <w:rPr>
+            <w:noProof/>
+          </w:rPr>
+          <w:t>3</w:t>
+        </w:r>
+      </w:fldSimple>
       <w:r>
         <w:noBreakHyphen/>
       </w:r>
-      <w:r>
-        <w:fldChar w:fldCharType="begin"/>
-      </w:r>
-      <w:r>
-        <w:instrText xml:space="preserve"> SEQ Hình_ \* ARABIC \s 1 </w:instrText>
-      </w:r>
-      <w:r>
-        <w:fldChar w:fldCharType="separate"/>
-      </w:r>
-      <w:r>
-        <w:rPr>
-          <w:noProof/>
-        </w:rPr>
-        <w:t>1</w:t>
-      </w:r>
-      <w:r>
-        <w:rPr>
-          <w:noProof/>
-        </w:rPr>
-        <w:fldChar w:fldCharType="end"/>
-      </w:r>
+      <w:fldSimple w:instr=" SEQ Hình_ \* ARABIC \s 1 ">
+        <w:r>
+          <w:rPr>
+            <w:noProof/>
+          </w:rPr>
+          <w:t>1</w:t>
+        </w:r>
+      </w:fldSimple>
       <w:r>
         <w:rPr>
           <w:lang w:val="en-US"/>
@@ -12942,51 +12752,25 @@
                             <w:r>
                               <w:t xml:space="preserve">Hình  </w:t>
                             </w:r>
-                            <w:r>
-                              <w:fldChar w:fldCharType="begin"/>
-                            </w:r>
-                            <w:r>
-                              <w:instrText xml:space="preserve"> STYLEREF 1 \s </w:instrText>
-                            </w:r>
-                            <w:r>
-                              <w:fldChar w:fldCharType="separate"/>
-                            </w:r>
-                            <w:r>
-                              <w:rPr>
-                                <w:noProof/>
-                              </w:rPr>
-                              <w:t>3</w:t>
-                            </w:r>
-                            <w:r>
-                              <w:rPr>
-                                <w:noProof/>
-                              </w:rPr>
-                              <w:fldChar w:fldCharType="end"/>
-                            </w:r>
+                            <w:fldSimple w:instr=" STYLEREF 1 \s ">
+                              <w:r>
+                                <w:rPr>
+                                  <w:noProof/>
+                                </w:rPr>
+                                <w:t>3</w:t>
+                              </w:r>
+                            </w:fldSimple>
                             <w:r>
                               <w:noBreakHyphen/>
                             </w:r>
-                            <w:r>
-                              <w:fldChar w:fldCharType="begin"/>
-                            </w:r>
-                            <w:r>
-                              <w:instrText xml:space="preserve"> SEQ Hình_ \* ARABIC \s 1 </w:instrText>
-                            </w:r>
-                            <w:r>
-                              <w:fldChar w:fldCharType="separate"/>
-                            </w:r>
-                            <w:r>
-                              <w:rPr>
-                                <w:noProof/>
-                              </w:rPr>
-                              <w:t>2</w:t>
-                            </w:r>
-                            <w:r>
-                              <w:rPr>
-                                <w:noProof/>
-                              </w:rPr>
-                              <w:fldChar w:fldCharType="end"/>
-                            </w:r>
+                            <w:fldSimple w:instr=" SEQ Hình_ \* ARABIC \s 1 ">
+                              <w:r>
+                                <w:rPr>
+                                  <w:noProof/>
+                                </w:rPr>
+                                <w:t>2</w:t>
+                              </w:r>
+                            </w:fldSimple>
                             <w:r>
                               <w:rPr>
                                 <w:lang w:val="en-US"/>
@@ -13035,51 +12819,25 @@
                       <w:r>
                         <w:t xml:space="preserve">Hình  </w:t>
                       </w:r>
-                      <w:r>
-                        <w:fldChar w:fldCharType="begin"/>
-                      </w:r>
-                      <w:r>
-                        <w:instrText xml:space="preserve"> STYLEREF 1 \s </w:instrText>
-                      </w:r>
-                      <w:r>
-                        <w:fldChar w:fldCharType="separate"/>
-                      </w:r>
-                      <w:r>
-                        <w:rPr>
-                          <w:noProof/>
-                        </w:rPr>
-                        <w:t>3</w:t>
-                      </w:r>
-                      <w:r>
-                        <w:rPr>
-                          <w:noProof/>
-                        </w:rPr>
-                        <w:fldChar w:fldCharType="end"/>
-                      </w:r>
+                      <w:fldSimple w:instr=" STYLEREF 1 \s ">
+                        <w:r>
+                          <w:rPr>
+                            <w:noProof/>
+                          </w:rPr>
+                          <w:t>3</w:t>
+                        </w:r>
+                      </w:fldSimple>
                       <w:r>
                         <w:noBreakHyphen/>
                       </w:r>
-                      <w:r>
-                        <w:fldChar w:fldCharType="begin"/>
-                      </w:r>
-                      <w:r>
-                        <w:instrText xml:space="preserve"> SEQ Hình_ \* ARABIC \s 1 </w:instrText>
-                      </w:r>
-                      <w:r>
-                        <w:fldChar w:fldCharType="separate"/>
-                      </w:r>
-                      <w:r>
-                        <w:rPr>
-                          <w:noProof/>
-                        </w:rPr>
-                        <w:t>2</w:t>
-                      </w:r>
-                      <w:r>
-                        <w:rPr>
-                          <w:noProof/>
-                        </w:rPr>
-                        <w:fldChar w:fldCharType="end"/>
-                      </w:r>
+                      <w:fldSimple w:instr=" SEQ Hình_ \* ARABIC \s 1 ">
+                        <w:r>
+                          <w:rPr>
+                            <w:noProof/>
+                          </w:rPr>
+                          <w:t>2</w:t>
+                        </w:r>
+                      </w:fldSimple>
                       <w:r>
                         <w:rPr>
                           <w:lang w:val="en-US"/>
@@ -13136,7 +12894,7 @@
                     </pic:cNvPicPr>
                   </pic:nvPicPr>
                   <pic:blipFill>
-                    <a:blip r:embed="rId35">
+                    <a:blip r:embed="rId36">
                       <a:extLst>
                         <a:ext uri="{28A0092B-C50C-407E-A947-70E740481C1C}">
                           <a14:useLocalDpi xmlns:a14="http://schemas.microsoft.com/office/drawing/2010/main" val="0"/>
@@ -13234,51 +12992,25 @@
                             <w:r>
                               <w:t xml:space="preserve">Hình  </w:t>
                             </w:r>
-                            <w:r>
-                              <w:fldChar w:fldCharType="begin"/>
-                            </w:r>
-                            <w:r>
-                              <w:instrText xml:space="preserve"> STYLEREF 1 \s </w:instrText>
-                            </w:r>
-                            <w:r>
-                              <w:fldChar w:fldCharType="separate"/>
-                            </w:r>
-                            <w:r>
-                              <w:rPr>
-                                <w:noProof/>
-                              </w:rPr>
-                              <w:t>3</w:t>
-                            </w:r>
-                            <w:r>
-                              <w:rPr>
-                                <w:noProof/>
-                              </w:rPr>
-                              <w:fldChar w:fldCharType="end"/>
-                            </w:r>
+                            <w:fldSimple w:instr=" STYLEREF 1 \s ">
+                              <w:r>
+                                <w:rPr>
+                                  <w:noProof/>
+                                </w:rPr>
+                                <w:t>3</w:t>
+                              </w:r>
+                            </w:fldSimple>
                             <w:r>
                               <w:noBreakHyphen/>
                             </w:r>
-                            <w:r>
-                              <w:fldChar w:fldCharType="begin"/>
-                            </w:r>
-                            <w:r>
-                              <w:instrText xml:space="preserve"> SEQ Hình_ \* ARABIC \s 1 </w:instrText>
-                            </w:r>
-                            <w:r>
-                              <w:fldChar w:fldCharType="separate"/>
-                            </w:r>
-                            <w:r>
-                              <w:rPr>
-                                <w:noProof/>
-                              </w:rPr>
-                              <w:t>3</w:t>
-                            </w:r>
-                            <w:r>
-                              <w:rPr>
-                                <w:noProof/>
-                              </w:rPr>
-                              <w:fldChar w:fldCharType="end"/>
-                            </w:r>
+                            <w:fldSimple w:instr=" SEQ Hình_ \* ARABIC \s 1 ">
+                              <w:r>
+                                <w:rPr>
+                                  <w:noProof/>
+                                </w:rPr>
+                                <w:t>3</w:t>
+                              </w:r>
+                            </w:fldSimple>
                             <w:r>
                               <w:rPr>
                                 <w:lang w:val="en-US"/>
@@ -13328,51 +13060,25 @@
                       <w:r>
                         <w:t xml:space="preserve">Hình  </w:t>
                       </w:r>
-                      <w:r>
-                        <w:fldChar w:fldCharType="begin"/>
-                      </w:r>
-                      <w:r>
-                        <w:instrText xml:space="preserve"> STYLEREF 1 \s </w:instrText>
-                      </w:r>
-                      <w:r>
-                        <w:fldChar w:fldCharType="separate"/>
-                      </w:r>
-                      <w:r>
-                        <w:rPr>
-                          <w:noProof/>
-                        </w:rPr>
-                        <w:t>3</w:t>
-                      </w:r>
-                      <w:r>
-                        <w:rPr>
-                          <w:noProof/>
-                        </w:rPr>
-                        <w:fldChar w:fldCharType="end"/>
-                      </w:r>
+                      <w:fldSimple w:instr=" STYLEREF 1 \s ">
+                        <w:r>
+                          <w:rPr>
+                            <w:noProof/>
+                          </w:rPr>
+                          <w:t>3</w:t>
+                        </w:r>
+                      </w:fldSimple>
                       <w:r>
                         <w:noBreakHyphen/>
                       </w:r>
-                      <w:r>
-                        <w:fldChar w:fldCharType="begin"/>
-                      </w:r>
-                      <w:r>
-                        <w:instrText xml:space="preserve"> SEQ Hình_ \* ARABIC \s 1 </w:instrText>
-                      </w:r>
-                      <w:r>
-                        <w:fldChar w:fldCharType="separate"/>
-                      </w:r>
-                      <w:r>
-                        <w:rPr>
-                          <w:noProof/>
-                        </w:rPr>
-                        <w:t>3</w:t>
-                      </w:r>
-                      <w:r>
-                        <w:rPr>
-                          <w:noProof/>
-                        </w:rPr>
-                        <w:fldChar w:fldCharType="end"/>
-                      </w:r>
+                      <w:fldSimple w:instr=" SEQ Hình_ \* ARABIC \s 1 ">
+                        <w:r>
+                          <w:rPr>
+                            <w:noProof/>
+                          </w:rPr>
+                          <w:t>3</w:t>
+                        </w:r>
+                      </w:fldSimple>
                       <w:r>
                         <w:rPr>
                           <w:lang w:val="en-US"/>
@@ -13429,7 +13135,7 @@
                     </pic:cNvPicPr>
                   </pic:nvPicPr>
                   <pic:blipFill>
-                    <a:blip r:embed="rId36">
+                    <a:blip r:embed="rId37">
                       <a:extLst>
                         <a:ext uri="{28A0092B-C50C-407E-A947-70E740481C1C}">
                           <a14:useLocalDpi xmlns:a14="http://schemas.microsoft.com/office/drawing/2010/main" val="0"/>
@@ -13552,7 +13258,7 @@
                     <pic:cNvPicPr/>
                   </pic:nvPicPr>
                   <pic:blipFill>
-                    <a:blip r:embed="rId37">
+                    <a:blip r:embed="rId38">
                       <a:extLst>
                         <a:ext uri="{28A0092B-C50C-407E-A947-70E740481C1C}">
                           <a14:useLocalDpi xmlns:a14="http://schemas.microsoft.com/office/drawing/2010/main" val="0"/>
@@ -13673,51 +13379,25 @@
                             <w:r>
                               <w:t xml:space="preserve">Hình  </w:t>
                             </w:r>
-                            <w:r>
-                              <w:fldChar w:fldCharType="begin"/>
-                            </w:r>
-                            <w:r>
-                              <w:instrText xml:space="preserve"> STYLEREF 1 \s </w:instrText>
-                            </w:r>
-                            <w:r>
-                              <w:fldChar w:fldCharType="separate"/>
-                            </w:r>
-                            <w:r>
-                              <w:rPr>
-                                <w:noProof/>
-                              </w:rPr>
-                              <w:t>3</w:t>
-                            </w:r>
-                            <w:r>
-                              <w:rPr>
-                                <w:noProof/>
-                              </w:rPr>
-                              <w:fldChar w:fldCharType="end"/>
-                            </w:r>
+                            <w:fldSimple w:instr=" STYLEREF 1 \s ">
+                              <w:r>
+                                <w:rPr>
+                                  <w:noProof/>
+                                </w:rPr>
+                                <w:t>3</w:t>
+                              </w:r>
+                            </w:fldSimple>
                             <w:r>
                               <w:noBreakHyphen/>
                             </w:r>
-                            <w:r>
-                              <w:fldChar w:fldCharType="begin"/>
-                            </w:r>
-                            <w:r>
-                              <w:instrText xml:space="preserve"> SEQ Hình_ \* ARABIC \s 1 </w:instrText>
-                            </w:r>
-                            <w:r>
-                              <w:fldChar w:fldCharType="separate"/>
-                            </w:r>
-                            <w:r>
-                              <w:rPr>
-                                <w:noProof/>
-                              </w:rPr>
-                              <w:t>4</w:t>
-                            </w:r>
-                            <w:r>
-                              <w:rPr>
-                                <w:noProof/>
-                              </w:rPr>
-                              <w:fldChar w:fldCharType="end"/>
-                            </w:r>
+                            <w:fldSimple w:instr=" SEQ Hình_ \* ARABIC \s 1 ">
+                              <w:r>
+                                <w:rPr>
+                                  <w:noProof/>
+                                </w:rPr>
+                                <w:t>4</w:t>
+                              </w:r>
+                            </w:fldSimple>
                             <w:r>
                               <w:rPr>
                                 <w:lang w:val="en-US"/>
@@ -13773,51 +13453,25 @@
                       <w:r>
                         <w:t xml:space="preserve">Hình  </w:t>
                       </w:r>
-                      <w:r>
-                        <w:fldChar w:fldCharType="begin"/>
-                      </w:r>
-                      <w:r>
-                        <w:instrText xml:space="preserve"> STYLEREF 1 \s </w:instrText>
-                      </w:r>
-                      <w:r>
-                        <w:fldChar w:fldCharType="separate"/>
-                      </w:r>
-                      <w:r>
-                        <w:rPr>
-                          <w:noProof/>
-                        </w:rPr>
-                        <w:t>3</w:t>
-                      </w:r>
-                      <w:r>
-                        <w:rPr>
-                          <w:noProof/>
-                        </w:rPr>
-                        <w:fldChar w:fldCharType="end"/>
-                      </w:r>
+                      <w:fldSimple w:instr=" STYLEREF 1 \s ">
+                        <w:r>
+                          <w:rPr>
+                            <w:noProof/>
+                          </w:rPr>
+                          <w:t>3</w:t>
+                        </w:r>
+                      </w:fldSimple>
                       <w:r>
                         <w:noBreakHyphen/>
                       </w:r>
-                      <w:r>
-                        <w:fldChar w:fldCharType="begin"/>
-                      </w:r>
-                      <w:r>
-                        <w:instrText xml:space="preserve"> SEQ Hình_ \* ARABIC \s 1 </w:instrText>
-                      </w:r>
-                      <w:r>
-                        <w:fldChar w:fldCharType="separate"/>
-                      </w:r>
-                      <w:r>
-                        <w:rPr>
-                          <w:noProof/>
-                        </w:rPr>
-                        <w:t>4</w:t>
-                      </w:r>
-                      <w:r>
-                        <w:rPr>
-                          <w:noProof/>
-                        </w:rPr>
-                        <w:fldChar w:fldCharType="end"/>
-                      </w:r>
+                      <w:fldSimple w:instr=" SEQ Hình_ \* ARABIC \s 1 ">
+                        <w:r>
+                          <w:rPr>
+                            <w:noProof/>
+                          </w:rPr>
+                          <w:t>4</w:t>
+                        </w:r>
+                      </w:fldSimple>
                       <w:r>
                         <w:rPr>
                           <w:lang w:val="en-US"/>
@@ -13876,7 +13530,7 @@
                     </pic:cNvPicPr>
                   </pic:nvPicPr>
                   <pic:blipFill>
-                    <a:blip r:embed="rId38">
+                    <a:blip r:embed="rId39">
                       <a:extLst>
                         <a:ext uri="{28A0092B-C50C-407E-A947-70E740481C1C}">
                           <a14:useLocalDpi xmlns:a14="http://schemas.microsoft.com/office/drawing/2010/main" val="0"/>
@@ -13986,7 +13640,7 @@
                     <pic:cNvPicPr/>
                   </pic:nvPicPr>
                   <pic:blipFill>
-                    <a:blip r:embed="rId39">
+                    <a:blip r:embed="rId40">
                       <a:extLst>
                         <a:ext uri="{28A0092B-C50C-407E-A947-70E740481C1C}">
                           <a14:useLocalDpi xmlns:a14="http://schemas.microsoft.com/office/drawing/2010/main" val="0"/>
@@ -14074,51 +13728,25 @@
                             <w:r>
                               <w:t xml:space="preserve">Hình  </w:t>
                             </w:r>
-                            <w:r>
-                              <w:fldChar w:fldCharType="begin"/>
-                            </w:r>
-                            <w:r>
-                              <w:instrText xml:space="preserve"> STYLEREF 1 \s </w:instrText>
-                            </w:r>
-                            <w:r>
-                              <w:fldChar w:fldCharType="separate"/>
-                            </w:r>
-                            <w:r>
-                              <w:rPr>
-                                <w:noProof/>
-                              </w:rPr>
-                              <w:t>3</w:t>
-                            </w:r>
-                            <w:r>
-                              <w:rPr>
-                                <w:noProof/>
-                              </w:rPr>
-                              <w:fldChar w:fldCharType="end"/>
-                            </w:r>
+                            <w:fldSimple w:instr=" STYLEREF 1 \s ">
+                              <w:r>
+                                <w:rPr>
+                                  <w:noProof/>
+                                </w:rPr>
+                                <w:t>3</w:t>
+                              </w:r>
+                            </w:fldSimple>
                             <w:r>
                               <w:noBreakHyphen/>
                             </w:r>
-                            <w:r>
-                              <w:fldChar w:fldCharType="begin"/>
-                            </w:r>
-                            <w:r>
-                              <w:instrText xml:space="preserve"> SEQ Hình_ \* ARABIC \s 1 </w:instrText>
-                            </w:r>
-                            <w:r>
-                              <w:fldChar w:fldCharType="separate"/>
-                            </w:r>
-                            <w:r>
-                              <w:rPr>
-                                <w:noProof/>
-                              </w:rPr>
-                              <w:t>5</w:t>
-                            </w:r>
-                            <w:r>
-                              <w:rPr>
-                                <w:noProof/>
-                              </w:rPr>
-                              <w:fldChar w:fldCharType="end"/>
-                            </w:r>
+                            <w:fldSimple w:instr=" SEQ Hình_ \* ARABIC \s 1 ">
+                              <w:r>
+                                <w:rPr>
+                                  <w:noProof/>
+                                </w:rPr>
+                                <w:t>5</w:t>
+                              </w:r>
+                            </w:fldSimple>
                             <w:r>
                               <w:rPr>
                                 <w:lang w:val="en-US"/>
@@ -14166,51 +13794,25 @@
                       <w:r>
                         <w:t xml:space="preserve">Hình  </w:t>
                       </w:r>
-                      <w:r>
-                        <w:fldChar w:fldCharType="begin"/>
-                      </w:r>
-                      <w:r>
-                        <w:instrText xml:space="preserve"> STYLEREF 1 \s </w:instrText>
-                      </w:r>
-                      <w:r>
-                        <w:fldChar w:fldCharType="separate"/>
-                      </w:r>
-                      <w:r>
-                        <w:rPr>
-                          <w:noProof/>
-                        </w:rPr>
-                        <w:t>3</w:t>
-                      </w:r>
-                      <w:r>
-                        <w:rPr>
-                          <w:noProof/>
-                        </w:rPr>
-                        <w:fldChar w:fldCharType="end"/>
-                      </w:r>
+                      <w:fldSimple w:instr=" STYLEREF 1 \s ">
+                        <w:r>
+                          <w:rPr>
+                            <w:noProof/>
+                          </w:rPr>
+                          <w:t>3</w:t>
+                        </w:r>
+                      </w:fldSimple>
                       <w:r>
                         <w:noBreakHyphen/>
                       </w:r>
-                      <w:r>
-                        <w:fldChar w:fldCharType="begin"/>
-                      </w:r>
-                      <w:r>
-                        <w:instrText xml:space="preserve"> SEQ Hình_ \* ARABIC \s 1 </w:instrText>
-                      </w:r>
-                      <w:r>
-                        <w:fldChar w:fldCharType="separate"/>
-                      </w:r>
-                      <w:r>
-                        <w:rPr>
-                          <w:noProof/>
-                        </w:rPr>
-                        <w:t>5</w:t>
-                      </w:r>
-                      <w:r>
-                        <w:rPr>
-                          <w:noProof/>
-                        </w:rPr>
-                        <w:fldChar w:fldCharType="end"/>
-                      </w:r>
+                      <w:fldSimple w:instr=" SEQ Hình_ \* ARABIC \s 1 ">
+                        <w:r>
+                          <w:rPr>
+                            <w:noProof/>
+                          </w:rPr>
+                          <w:t>5</w:t>
+                        </w:r>
+                      </w:fldSimple>
                       <w:r>
                         <w:rPr>
                           <w:lang w:val="en-US"/>
@@ -14265,7 +13867,7 @@
                     <pic:cNvPicPr/>
                   </pic:nvPicPr>
                   <pic:blipFill>
-                    <a:blip r:embed="rId40">
+                    <a:blip r:embed="rId41">
                       <a:extLst>
                         <a:ext uri="{28A0092B-C50C-407E-A947-70E740481C1C}">
                           <a14:useLocalDpi xmlns:a14="http://schemas.microsoft.com/office/drawing/2010/main" val="0"/>
@@ -14344,51 +13946,25 @@
                             <w:r>
                               <w:t xml:space="preserve">Hình  </w:t>
                             </w:r>
-                            <w:r>
-                              <w:fldChar w:fldCharType="begin"/>
-                            </w:r>
-                            <w:r>
-                              <w:instrText xml:space="preserve"> STYLEREF 1 \s </w:instrText>
-                            </w:r>
-                            <w:r>
-                              <w:fldChar w:fldCharType="separate"/>
-                            </w:r>
-                            <w:r>
-                              <w:rPr>
-                                <w:noProof/>
-                              </w:rPr>
-                              <w:t>3</w:t>
-                            </w:r>
-                            <w:r>
-                              <w:rPr>
-                                <w:noProof/>
-                              </w:rPr>
-                              <w:fldChar w:fldCharType="end"/>
-                            </w:r>
+                            <w:fldSimple w:instr=" STYLEREF 1 \s ">
+                              <w:r>
+                                <w:rPr>
+                                  <w:noProof/>
+                                </w:rPr>
+                                <w:t>3</w:t>
+                              </w:r>
+                            </w:fldSimple>
                             <w:r>
                               <w:noBreakHyphen/>
                             </w:r>
-                            <w:r>
-                              <w:fldChar w:fldCharType="begin"/>
-                            </w:r>
-                            <w:r>
-                              <w:instrText xml:space="preserve"> SEQ Hình_ \* ARABIC \s 1 </w:instrText>
-                            </w:r>
-                            <w:r>
-                              <w:fldChar w:fldCharType="separate"/>
-                            </w:r>
-                            <w:r>
-                              <w:rPr>
-                                <w:noProof/>
-                              </w:rPr>
-                              <w:t>6</w:t>
-                            </w:r>
-                            <w:r>
-                              <w:rPr>
-                                <w:noProof/>
-                              </w:rPr>
-                              <w:fldChar w:fldCharType="end"/>
-                            </w:r>
+                            <w:fldSimple w:instr=" SEQ Hình_ \* ARABIC \s 1 ">
+                              <w:r>
+                                <w:rPr>
+                                  <w:noProof/>
+                                </w:rPr>
+                                <w:t>6</w:t>
+                              </w:r>
+                            </w:fldSimple>
                             <w:r>
                               <w:rPr>
                                 <w:lang w:val="en-US"/>
@@ -14440,51 +14016,25 @@
                       <w:r>
                         <w:t xml:space="preserve">Hình  </w:t>
                       </w:r>
-                      <w:r>
-                        <w:fldChar w:fldCharType="begin"/>
-                      </w:r>
-                      <w:r>
-                        <w:instrText xml:space="preserve"> STYLEREF 1 \s </w:instrText>
-                      </w:r>
-                      <w:r>
-                        <w:fldChar w:fldCharType="separate"/>
-                      </w:r>
-                      <w:r>
-                        <w:rPr>
-                          <w:noProof/>
-                        </w:rPr>
-                        <w:t>3</w:t>
-                      </w:r>
-                      <w:r>
-                        <w:rPr>
-                          <w:noProof/>
-                        </w:rPr>
-                        <w:fldChar w:fldCharType="end"/>
-                      </w:r>
+                      <w:fldSimple w:instr=" STYLEREF 1 \s ">
+                        <w:r>
+                          <w:rPr>
+                            <w:noProof/>
+                          </w:rPr>
+                          <w:t>3</w:t>
+                        </w:r>
+                      </w:fldSimple>
                       <w:r>
                         <w:noBreakHyphen/>
                       </w:r>
-                      <w:r>
-                        <w:fldChar w:fldCharType="begin"/>
-                      </w:r>
-                      <w:r>
-                        <w:instrText xml:space="preserve"> SEQ Hình_ \* ARABIC \s 1 </w:instrText>
-                      </w:r>
-                      <w:r>
-                        <w:fldChar w:fldCharType="separate"/>
-                      </w:r>
-                      <w:r>
-                        <w:rPr>
-                          <w:noProof/>
-                        </w:rPr>
-                        <w:t>6</w:t>
-                      </w:r>
-                      <w:r>
-                        <w:rPr>
-                          <w:noProof/>
-                        </w:rPr>
-                        <w:fldChar w:fldCharType="end"/>
-                      </w:r>
+                      <w:fldSimple w:instr=" SEQ Hình_ \* ARABIC \s 1 ">
+                        <w:r>
+                          <w:rPr>
+                            <w:noProof/>
+                          </w:rPr>
+                          <w:t>6</w:t>
+                        </w:r>
+                      </w:fldSimple>
                       <w:r>
                         <w:rPr>
                           <w:lang w:val="en-US"/>
@@ -14539,7 +14089,7 @@
                     <pic:cNvPicPr/>
                   </pic:nvPicPr>
                   <pic:blipFill>
-                    <a:blip r:embed="rId41">
+                    <a:blip r:embed="rId42">
                       <a:extLst>
                         <a:ext uri="{28A0092B-C50C-407E-A947-70E740481C1C}">
                           <a14:useLocalDpi xmlns:a14="http://schemas.microsoft.com/office/drawing/2010/main" val="0"/>
@@ -14617,27 +14167,14 @@
                             <w:r>
                               <w:t xml:space="preserve">Hình  </w:t>
                             </w:r>
-                            <w:r>
-                              <w:fldChar w:fldCharType="begin"/>
-                            </w:r>
-                            <w:r>
-                              <w:instrText xml:space="preserve"> STYLEREF 1 \s </w:instrText>
-                            </w:r>
-                            <w:r>
-                              <w:fldChar w:fldCharType="separate"/>
-                            </w:r>
-                            <w:r>
-                              <w:rPr>
-                                <w:noProof/>
-                              </w:rPr>
-                              <w:t>3</w:t>
-                            </w:r>
-                            <w:r>
-                              <w:rPr>
-                                <w:noProof/>
-                              </w:rPr>
-                              <w:fldChar w:fldCharType="end"/>
-                            </w:r>
+                            <w:fldSimple w:instr=" STYLEREF 1 \s ">
+                              <w:r>
+                                <w:rPr>
+                                  <w:noProof/>
+                                </w:rPr>
+                                <w:t>3</w:t>
+                              </w:r>
+                            </w:fldSimple>
                             <w:r>
                               <w:noBreakHyphen/>
                             </w:r>
@@ -14690,27 +14227,14 @@
                       <w:r>
                         <w:t xml:space="preserve">Hình  </w:t>
                       </w:r>
-                      <w:r>
-                        <w:fldChar w:fldCharType="begin"/>
-                      </w:r>
-                      <w:r>
-                        <w:instrText xml:space="preserve"> STYLEREF 1 \s </w:instrText>
-                      </w:r>
-                      <w:r>
-                        <w:fldChar w:fldCharType="separate"/>
-                      </w:r>
-                      <w:r>
-                        <w:rPr>
-                          <w:noProof/>
-                        </w:rPr>
-                        <w:t>3</w:t>
-                      </w:r>
-                      <w:r>
-                        <w:rPr>
-                          <w:noProof/>
-                        </w:rPr>
-                        <w:fldChar w:fldCharType="end"/>
-                      </w:r>
+                      <w:fldSimple w:instr=" STYLEREF 1 \s ">
+                        <w:r>
+                          <w:rPr>
+                            <w:noProof/>
+                          </w:rPr>
+                          <w:t>3</w:t>
+                        </w:r>
+                      </w:fldSimple>
                       <w:r>
                         <w:noBreakHyphen/>
                       </w:r>
@@ -14794,7 +14318,7 @@
                     <pic:cNvPicPr/>
                   </pic:nvPicPr>
                   <pic:blipFill>
-                    <a:blip r:embed="rId42">
+                    <a:blip r:embed="rId43">
                       <a:extLst>
                         <a:ext uri="{28A0092B-C50C-407E-A947-70E740481C1C}">
                           <a14:useLocalDpi xmlns:a14="http://schemas.microsoft.com/office/drawing/2010/main" val="0"/>
@@ -14887,27 +14411,14 @@
                             <w:r>
                               <w:t xml:space="preserve">Hình  </w:t>
                             </w:r>
-                            <w:r>
-                              <w:fldChar w:fldCharType="begin"/>
-                            </w:r>
-                            <w:r>
-                              <w:instrText xml:space="preserve"> STYLEREF 1 \s </w:instrText>
-                            </w:r>
-                            <w:r>
-                              <w:fldChar w:fldCharType="separate"/>
-                            </w:r>
-                            <w:r>
-                              <w:rPr>
-                                <w:noProof/>
-                              </w:rPr>
-                              <w:t>3</w:t>
-                            </w:r>
-                            <w:r>
-                              <w:rPr>
-                                <w:noProof/>
-                              </w:rPr>
-                              <w:fldChar w:fldCharType="end"/>
-                            </w:r>
+                            <w:fldSimple w:instr=" STYLEREF 1 \s ">
+                              <w:r>
+                                <w:rPr>
+                                  <w:noProof/>
+                                </w:rPr>
+                                <w:t>3</w:t>
+                              </w:r>
+                            </w:fldSimple>
                             <w:r>
                               <w:noBreakHyphen/>
                             </w:r>
@@ -14949,27 +14460,14 @@
                       <w:r>
                         <w:t xml:space="preserve">Hình  </w:t>
                       </w:r>
-                      <w:r>
-                        <w:fldChar w:fldCharType="begin"/>
-                      </w:r>
-                      <w:r>
-                        <w:instrText xml:space="preserve"> STYLEREF 1 \s </w:instrText>
-                      </w:r>
-                      <w:r>
-                        <w:fldChar w:fldCharType="separate"/>
-                      </w:r>
-                      <w:r>
-                        <w:rPr>
-                          <w:noProof/>
-                        </w:rPr>
-                        <w:t>3</w:t>
-                      </w:r>
-                      <w:r>
-                        <w:rPr>
-                          <w:noProof/>
-                        </w:rPr>
-                        <w:fldChar w:fldCharType="end"/>
-                      </w:r>
+                      <w:fldSimple w:instr=" STYLEREF 1 \s ">
+                        <w:r>
+                          <w:rPr>
+                            <w:noProof/>
+                          </w:rPr>
+                          <w:t>3</w:t>
+                        </w:r>
+                      </w:fldSimple>
                       <w:r>
                         <w:noBreakHyphen/>
                       </w:r>
@@ -15373,7 +14871,7 @@
           <w:numId w:val="10"/>
         </w:numPr>
       </w:pPr>
-      <w:hyperlink r:id="rId43" w:history="1">
+      <w:hyperlink r:id="rId44" w:history="1">
         <w:r>
           <w:rPr>
             <w:rStyle w:val="Hyperlink"/>
@@ -15390,7 +14888,7 @@
           <w:numId w:val="10"/>
         </w:numPr>
       </w:pPr>
-      <w:hyperlink r:id="rId44" w:history="1">
+      <w:hyperlink r:id="rId45" w:history="1">
         <w:r>
           <w:rPr>
             <w:rStyle w:val="Hyperlink"/>
@@ -15461,7 +14959,7 @@
           <w:u w:val="none"/>
         </w:rPr>
       </w:pPr>
-      <w:hyperlink r:id="rId45" w:history="1">
+      <w:hyperlink r:id="rId46" w:history="1">
         <w:bookmarkStart w:id="77" w:name="_Ref69378382"/>
         <w:r>
           <w:rPr>
@@ -15480,7 +14978,7 @@
           <w:numId w:val="10"/>
         </w:numPr>
       </w:pPr>
-      <w:hyperlink r:id="rId46" w:history="1">
+      <w:hyperlink r:id="rId47" w:history="1">
         <w:bookmarkStart w:id="78" w:name="_Ref69388306"/>
         <w:r>
           <w:rPr>
@@ -15494,10 +14992,6 @@
     <w:p>
       <w:pPr>
         <w:pStyle w:val="ListParagraph"/>
-        <w:numPr>
-          <w:ilvl w:val="0"/>
-          <w:numId w:val="10"/>
-        </w:numPr>
       </w:pPr>
     </w:p>
     <w:sectPr>
@@ -15511,7 +15005,7 @@
 </file>
 
 <file path=word/numbering.xml><?xml version="1.0" encoding="utf-8"?>
-<w:numbering xmlns:wpc="http://schemas.microsoft.com/office/word/2010/wordprocessingCanvas" xmlns:cx="http://schemas.microsoft.com/office/drawing/2014/chartex" xmlns:cx1="http://schemas.microsoft.com/office/drawing/2015/9/8/chartex" xmlns:cx2="http://schemas.microsoft.com/office/drawing/2015/10/21/chartex" xmlns:cx3="http://schemas.microsoft.com/office/drawing/2016/5/9/chartex" xmlns:cx4="http://schemas.microsoft.com/office/drawing/2016/5/10/chartex" xmlns:cx5="http://schemas.microsoft.com/office/drawing/2016/5/11/chartex" xmlns:cx6="http://schemas.microsoft.com/office/drawing/2016/5/12/chartex" xmlns:cx7="http://schemas.microsoft.com/office/drawing/2016/5/13/chartex" xmlns:cx8="http://schemas.microsoft.com/office/drawing/2016/5/14/chartex" xmlns:mc="http://schemas.openxmlformats.org/markup-compatibility/2006" xmlns:aink="http://schemas.microsoft.com/office/drawing/2016/ink" xmlns:am3d="http://schemas.microsoft.com/office/drawing/2017/model3d" xmlns:o="urn:schemas-microsoft-com:office:office" xmlns:r="http://schemas.openxmlformats.org/officeDocument/2006/relationships" xmlns:m="http://schemas.openxmlformats.org/officeDocument/2006/math" xmlns:v="urn:schemas-microsoft-com:vml" xmlns:wp14="http://schemas.microsoft.com/office/word/2010/wordprocessingDrawing" xmlns:wp="http://schemas.openxmlformats.org/drawingml/2006/wordprocessingDrawing" xmlns:w10="urn:schemas-microsoft-com:office:word" xmlns:w="http://schemas.openxmlformats.org/wordprocessingml/2006/main" xmlns:w14="http://schemas.microsoft.com/office/word/2010/wordml" xmlns:w15="http://schemas.microsoft.com/office/word/2012/wordml" xmlns:w16cex="http://schemas.microsoft.com/office/word/2018/wordml/cex" xmlns:w16cid="http://schemas.microsoft.com/office/word/2016/wordml/cid" xmlns:w16="http://schemas.microsoft.com/office/word/2018/wordml" xmlns:w16se="http://schemas.microsoft.com/office/word/2015/wordml/symex" xmlns:wpg="http://schemas.microsoft.com/office/word/2010/wordprocessingGroup" xmlns:wpi="http://schemas.microsoft.com/office/word/2010/wordprocessingInk" xmlns:wne="http://schemas.microsoft.com/office/word/2006/wordml" xmlns:wps="http://schemas.microsoft.com/office/word/2010/wordprocessingShape" mc:Ignorable="w14 w15 w16se w16cid w16 w16cex wp14">
+<w:numbering xmlns:wpc="http://schemas.microsoft.com/office/word/2010/wordprocessingCanvas" xmlns:cx="http://schemas.microsoft.com/office/drawing/2014/chartex" xmlns:cx1="http://schemas.microsoft.com/office/drawing/2015/9/8/chartex" xmlns:cx2="http://schemas.microsoft.com/office/drawing/2015/10/21/chartex" xmlns:cx3="http://schemas.microsoft.com/office/drawing/2016/5/9/chartex" xmlns:cx4="http://schemas.microsoft.com/office/drawing/2016/5/10/chartex" xmlns:cx5="http://schemas.microsoft.com/office/drawing/2016/5/11/chartex" xmlns:cx6="http://schemas.microsoft.com/office/drawing/2016/5/12/chartex" xmlns:cx7="http://schemas.microsoft.com/office/drawing/2016/5/13/chartex" xmlns:cx8="http://schemas.microsoft.com/office/drawing/2016/5/14/chartex" xmlns:mc="http://schemas.openxmlformats.org/markup-compatibility/2006" xmlns:aink="http://schemas.microsoft.com/office/drawing/2016/ink" xmlns:am3d="http://schemas.microsoft.com/office/drawing/2017/model3d" xmlns:o="urn:schemas-microsoft-com:office:office" xmlns:r="http://schemas.openxmlformats.org/officeDocument/2006/relationships" xmlns:m="http://schemas.openxmlformats.org/officeDocument/2006/math" xmlns:v="urn:schemas-microsoft-com:vml" xmlns:wp14="http://schemas.microsoft.com/office/word/2010/wordprocessingDrawing" xmlns:wp="http://schemas.openxmlformats.org/drawingml/2006/wordprocessingDrawing" xmlns:w10="urn:schemas-microsoft-com:office:word" xmlns:w="http://schemas.openxmlformats.org/wordprocessingml/2006/main" xmlns:w14="http://schemas.microsoft.com/office/word/2010/wordml" xmlns:w15="http://schemas.microsoft.com/office/word/2012/wordml" xmlns:w16cex="http://schemas.microsoft.com/office/word/2018/wordml/cex" xmlns:w16cid="http://schemas.microsoft.com/office/word/2016/wordml/cid" xmlns:w16="http://schemas.microsoft.com/office/word/2018/wordml" xmlns:w16sdtdh="http://schemas.microsoft.com/office/word/2020/wordml/sdtdatahash" xmlns:w16se="http://schemas.microsoft.com/office/word/2015/wordml/symex" xmlns:wpg="http://schemas.microsoft.com/office/word/2010/wordprocessingGroup" xmlns:wpi="http://schemas.microsoft.com/office/word/2010/wordprocessingInk" xmlns:wne="http://schemas.microsoft.com/office/word/2006/wordml" xmlns:wps="http://schemas.microsoft.com/office/word/2010/wordprocessingShape" mc:Ignorable="w14 w15 w16se w16cid w16 w16cex w16sdtdh wp14">
   <w:abstractNum w:abstractNumId="0" w15:restartNumberingAfterBreak="0">
     <w:nsid w:val="0CBA7718"/>
     <w:multiLevelType w:val="multilevel"/>
@@ -16876,7 +16370,7 @@
 </file>
 
 <file path=word/styles.xml><?xml version="1.0" encoding="utf-8"?>
-<w:styles xmlns:mc="http://schemas.openxmlformats.org/markup-compatibility/2006" xmlns:r="http://schemas.openxmlformats.org/officeDocument/2006/relationships" xmlns:w="http://schemas.openxmlformats.org/wordprocessingml/2006/main" xmlns:w14="http://schemas.microsoft.com/office/word/2010/wordml" xmlns:w15="http://schemas.microsoft.com/office/word/2012/wordml" xmlns:w16cex="http://schemas.microsoft.com/office/word/2018/wordml/cex" xmlns:w16cid="http://schemas.microsoft.com/office/word/2016/wordml/cid" xmlns:w16="http://schemas.microsoft.com/office/word/2018/wordml" xmlns:w16se="http://schemas.microsoft.com/office/word/2015/wordml/symex" mc:Ignorable="w14 w15 w16se w16cid w16 w16cex">
+<w:styles xmlns:mc="http://schemas.openxmlformats.org/markup-compatibility/2006" xmlns:r="http://schemas.openxmlformats.org/officeDocument/2006/relationships" xmlns:w="http://schemas.openxmlformats.org/wordprocessingml/2006/main" xmlns:w14="http://schemas.microsoft.com/office/word/2010/wordml" xmlns:w15="http://schemas.microsoft.com/office/word/2012/wordml" xmlns:w16cex="http://schemas.microsoft.com/office/word/2018/wordml/cex" xmlns:w16cid="http://schemas.microsoft.com/office/word/2016/wordml/cid" xmlns:w16="http://schemas.microsoft.com/office/word/2018/wordml" xmlns:w16sdtdh="http://schemas.microsoft.com/office/word/2020/wordml/sdtdatahash" xmlns:w16se="http://schemas.microsoft.com/office/word/2015/wordml/symex" mc:Ignorable="w14 w15 w16se w16cid w16 w16cex w16sdtdh">
   <w:docDefaults>
     <w:rPrDefault>
       <w:rPr>

</xml_diff>